<commit_message>
finished work on assignment 8
</commit_message>
<xml_diff>
--- a/assignment-8/e63_Assign08_NLP.docx
+++ b/assignment-8/e63_Assign08_NLP.docx
@@ -1,6 +1,6 @@
 
 <file path=word/document.xml><?xml version="1.0" encoding="utf-8"?>
-<w:document xmlns:wpc="http://schemas.microsoft.com/office/word/2010/wordprocessingCanvas" xmlns:mc="http://schemas.openxmlformats.org/markup-compatibility/2006" xmlns:o="urn:schemas-microsoft-com:office:office" xmlns:r="http://schemas.openxmlformats.org/officeDocument/2006/relationships" xmlns:m="http://schemas.openxmlformats.org/officeDocument/2006/math" xmlns:v="urn:schemas-microsoft-com:vml" xmlns:wp14="http://schemas.microsoft.com/office/word/2010/wordprocessingDrawing" xmlns:wp="http://schemas.openxmlformats.org/drawingml/2006/wordprocessingDrawing" xmlns:w10="urn:schemas-microsoft-com:office:word" xmlns:w="http://schemas.openxmlformats.org/wordprocessingml/2006/main" xmlns:w14="http://schemas.microsoft.com/office/word/2010/wordml" xmlns:w15="http://schemas.microsoft.com/office/word/2012/wordml" xmlns:wpg="http://schemas.microsoft.com/office/word/2010/wordprocessingGroup" xmlns:wpi="http://schemas.microsoft.com/office/word/2010/wordprocessingInk" xmlns:wne="http://schemas.microsoft.com/office/word/2006/wordml" xmlns:wps="http://schemas.microsoft.com/office/word/2010/wordprocessingShape" mc:Ignorable="w14 w15 wp14">
+<w:document xmlns:wpc="http://schemas.microsoft.com/office/word/2010/wordprocessingCanvas" xmlns:mo="http://schemas.microsoft.com/office/mac/office/2008/main" xmlns:mc="http://schemas.openxmlformats.org/markup-compatibility/2006" xmlns:mv="urn:schemas-microsoft-com:mac:vml" xmlns:o="urn:schemas-microsoft-com:office:office" xmlns:r="http://schemas.openxmlformats.org/officeDocument/2006/relationships" xmlns:m="http://schemas.openxmlformats.org/officeDocument/2006/math" xmlns:v="urn:schemas-microsoft-com:vml" xmlns:wp14="http://schemas.microsoft.com/office/word/2010/wordprocessingDrawing" xmlns:wp="http://schemas.openxmlformats.org/drawingml/2006/wordprocessingDrawing" xmlns:w10="urn:schemas-microsoft-com:office:word" xmlns:w="http://schemas.openxmlformats.org/wordprocessingml/2006/main" xmlns:w14="http://schemas.microsoft.com/office/word/2010/wordml" xmlns:wpg="http://schemas.microsoft.com/office/word/2010/wordprocessingGroup" xmlns:wpi="http://schemas.microsoft.com/office/word/2010/wordprocessingInk" xmlns:wne="http://schemas.microsoft.com/office/word/2006/wordml" xmlns:wps="http://schemas.microsoft.com/office/word/2010/wordprocessingShape" mc:Ignorable="w14 wp14">
   <w:body>
     <w:p>
       <w:pPr>
@@ -203,14 +203,17 @@
       <w:pPr>
         <w:rPr>
           <w:rFonts w:cs="Arial"/>
-          <w:sz w:val="24"/>
-        </w:rPr>
-      </w:pPr>
-      <w:r>
-        <w:rPr>
-          <w:rFonts w:cs="Arial"/>
-          <w:b/>
-          <w:sz w:val="24"/>
+          <w:b/>
+          <w:sz w:val="28"/>
+          <w:szCs w:val="28"/>
+        </w:rPr>
+      </w:pPr>
+      <w:r>
+        <w:rPr>
+          <w:rFonts w:cs="Arial"/>
+          <w:b/>
+          <w:sz w:val="28"/>
+          <w:szCs w:val="28"/>
         </w:rPr>
         <w:t>Problem 1</w:t>
       </w:r>
@@ -218,77 +221,98 @@
         <w:rPr>
           <w:rFonts w:cs="Arial"/>
           <w:b/>
-          <w:sz w:val="24"/>
+          <w:sz w:val="28"/>
+          <w:szCs w:val="28"/>
         </w:rPr>
         <w:t>.</w:t>
       </w:r>
       <w:r>
         <w:rPr>
           <w:rFonts w:cs="Arial"/>
-          <w:sz w:val="24"/>
+          <w:b/>
+          <w:sz w:val="28"/>
+          <w:szCs w:val="28"/>
         </w:rPr>
         <w:t xml:space="preserve"> Use the text of the Universal Declaration of Human Rights</w:t>
       </w:r>
       <w:r>
         <w:rPr>
           <w:rFonts w:cs="Arial"/>
-          <w:sz w:val="24"/>
+          <w:b/>
+          <w:sz w:val="28"/>
+          <w:szCs w:val="28"/>
         </w:rPr>
         <w:t xml:space="preserve"> (UDHR)</w:t>
       </w:r>
       <w:r>
         <w:rPr>
           <w:rFonts w:cs="Arial"/>
-          <w:sz w:val="24"/>
+          <w:b/>
+          <w:sz w:val="28"/>
+          <w:szCs w:val="28"/>
         </w:rPr>
         <w:t>.</w:t>
       </w:r>
       <w:r>
         <w:rPr>
           <w:rFonts w:cs="Arial"/>
-          <w:sz w:val="24"/>
+          <w:b/>
+          <w:sz w:val="28"/>
+          <w:szCs w:val="28"/>
         </w:rPr>
         <w:t xml:space="preserve"> </w:t>
       </w:r>
       <w:r>
         <w:rPr>
           <w:rFonts w:cs="Arial"/>
-          <w:sz w:val="24"/>
+          <w:b/>
+          <w:sz w:val="28"/>
+          <w:szCs w:val="28"/>
         </w:rPr>
         <w:t xml:space="preserve">Create a table for 5 languages in which you will collect statistics about the languages used. </w:t>
       </w:r>
       <w:r>
         <w:rPr>
           <w:rFonts w:cs="Arial"/>
-          <w:sz w:val="24"/>
+          <w:b/>
+          <w:sz w:val="28"/>
+          <w:szCs w:val="28"/>
         </w:rPr>
         <w:t xml:space="preserve">Place in that table </w:t>
       </w:r>
       <w:r>
         <w:rPr>
           <w:rFonts w:cs="Arial"/>
-          <w:sz w:val="24"/>
+          <w:b/>
+          <w:sz w:val="28"/>
+          <w:szCs w:val="28"/>
         </w:rPr>
         <w:t>the number of words in each language</w:t>
       </w:r>
       <w:r>
         <w:rPr>
           <w:rFonts w:cs="Arial"/>
-          <w:sz w:val="24"/>
+          <w:b/>
+          <w:sz w:val="28"/>
+          <w:szCs w:val="28"/>
         </w:rPr>
         <w:t xml:space="preserve"> in UDHR</w:t>
       </w:r>
       <w:r>
         <w:rPr>
           <w:rFonts w:cs="Arial"/>
-          <w:sz w:val="24"/>
+          <w:b/>
+          <w:sz w:val="28"/>
+          <w:szCs w:val="28"/>
         </w:rPr>
         <w:t>, number of unique words, average length of words</w:t>
       </w:r>
       <w:r>
         <w:rPr>
           <w:rFonts w:cs="Arial"/>
-          <w:sz w:val="24"/>
+          <w:b/>
+          <w:sz w:val="28"/>
+          <w:szCs w:val="28"/>
         </w:rPr>
         <w:t xml:space="preserve">, number of sentences contained in UDHR and average number of words per sentence. Create a distribution of sentence lengths for each language. Plot those (non-cumulative) distributions on one diagram. </w:t>
       </w:r>
@@ -299,7 +323,8 @@
           <w:rFonts w:cs="Arial"/>
           <w:b/>
           <w:bCs/>
-          <w:sz w:val="24"/>
+          <w:sz w:val="28"/>
+          <w:szCs w:val="28"/>
         </w:rPr>
       </w:pPr>
       <w:r>
@@ -307,7 +332,8 @@
           <w:rFonts w:cs="Arial"/>
           <w:b/>
           <w:bCs/>
-          <w:sz w:val="24"/>
+          <w:sz w:val="28"/>
+          <w:szCs w:val="28"/>
         </w:rPr>
         <w:t>(25%)</w:t>
       </w:r>
@@ -316,14 +342,69 @@
       <w:pPr>
         <w:rPr>
           <w:rFonts w:cs="Arial"/>
-          <w:sz w:val="24"/>
-        </w:rPr>
-      </w:pPr>
-      <w:r>
-        <w:rPr>
-          <w:rFonts w:cs="Arial"/>
-          <w:b/>
-          <w:sz w:val="24"/>
+          <w:b/>
+          <w:bCs/>
+          <w:sz w:val="24"/>
+        </w:rPr>
+      </w:pPr>
+    </w:p>
+    <w:p>
+      <w:pPr>
+        <w:rPr>
+          <w:sz w:val="24"/>
+          <w:szCs w:val="24"/>
+        </w:rPr>
+      </w:pPr>
+      <w:r>
+        <w:rPr>
+          <w:sz w:val="24"/>
+          <w:szCs w:val="24"/>
+        </w:rPr>
+        <w:t>See p1</w:t>
+      </w:r>
+      <w:r>
+        <w:rPr>
+          <w:sz w:val="24"/>
+          <w:szCs w:val="24"/>
+        </w:rPr>
+        <w:t>.ipyb for a closer look</w:t>
+      </w:r>
+    </w:p>
+    <w:p>
+      <w:pPr>
+        <w:rPr>
+          <w:rFonts w:cs="Arial"/>
+          <w:b/>
+          <w:bCs/>
+          <w:sz w:val="24"/>
+        </w:rPr>
+      </w:pPr>
+    </w:p>
+    <w:p>
+      <w:pPr>
+        <w:rPr>
+          <w:rFonts w:cs="Arial"/>
+          <w:b/>
+          <w:bCs/>
+          <w:sz w:val="24"/>
+        </w:rPr>
+      </w:pPr>
+    </w:p>
+    <w:p>
+      <w:pPr>
+        <w:rPr>
+          <w:rFonts w:cs="Arial"/>
+          <w:b/>
+          <w:sz w:val="28"/>
+          <w:szCs w:val="28"/>
+        </w:rPr>
+      </w:pPr>
+      <w:r>
+        <w:rPr>
+          <w:rFonts w:cs="Arial"/>
+          <w:b/>
+          <w:sz w:val="28"/>
+          <w:szCs w:val="28"/>
         </w:rPr>
         <w:t xml:space="preserve">Problem </w:t>
       </w:r>
@@ -331,105 +412,134 @@
         <w:rPr>
           <w:rFonts w:cs="Arial"/>
           <w:b/>
-          <w:sz w:val="24"/>
+          <w:sz w:val="28"/>
+          <w:szCs w:val="28"/>
         </w:rPr>
         <w:t>2</w:t>
       </w:r>
       <w:r>
         <w:rPr>
           <w:rFonts w:cs="Arial"/>
-          <w:sz w:val="24"/>
+          <w:b/>
+          <w:sz w:val="28"/>
+          <w:szCs w:val="28"/>
         </w:rPr>
         <w:t>. I</w:t>
       </w:r>
       <w:r>
         <w:rPr>
           <w:rFonts w:cs="Arial"/>
-          <w:sz w:val="24"/>
+          <w:b/>
+          <w:sz w:val="28"/>
+          <w:szCs w:val="28"/>
         </w:rPr>
         <w:t>dentify 10 most frequently used words long</w:t>
       </w:r>
       <w:r>
         <w:rPr>
           <w:rFonts w:cs="Arial"/>
-          <w:sz w:val="24"/>
+          <w:b/>
+          <w:sz w:val="28"/>
+          <w:szCs w:val="28"/>
         </w:rPr>
         <w:t>er than 7 characters</w:t>
       </w:r>
       <w:r>
         <w:rPr>
           <w:rFonts w:cs="Arial"/>
-          <w:sz w:val="24"/>
+          <w:b/>
+          <w:sz w:val="28"/>
+          <w:szCs w:val="28"/>
         </w:rPr>
         <w:t xml:space="preserve"> in the entire corpus of Inaugural Addresses</w:t>
       </w:r>
       <w:r>
         <w:rPr>
           <w:rFonts w:cs="Arial"/>
-          <w:sz w:val="24"/>
+          <w:b/>
+          <w:sz w:val="28"/>
+          <w:szCs w:val="28"/>
         </w:rPr>
         <w:t xml:space="preserve">. </w:t>
       </w:r>
       <w:r>
         <w:rPr>
           <w:rFonts w:cs="Arial"/>
-          <w:sz w:val="24"/>
+          <w:b/>
+          <w:sz w:val="28"/>
+          <w:szCs w:val="28"/>
         </w:rPr>
         <w:t xml:space="preserve">Do not identify 10 words for every speech but rather 10 words for the entire corpus. </w:t>
       </w:r>
       <w:r>
         <w:rPr>
           <w:rFonts w:cs="Arial"/>
-          <w:sz w:val="24"/>
+          <w:b/>
+          <w:sz w:val="28"/>
+          <w:szCs w:val="28"/>
         </w:rPr>
         <w:t xml:space="preserve">Which among those words </w:t>
       </w:r>
       <w:r>
         <w:rPr>
           <w:rFonts w:cs="Arial"/>
-          <w:sz w:val="24"/>
+          <w:b/>
+          <w:sz w:val="28"/>
+          <w:szCs w:val="28"/>
         </w:rPr>
         <w:t xml:space="preserve">has the largest number of synonyms? </w:t>
       </w:r>
       <w:r>
         <w:rPr>
           <w:rFonts w:cs="Arial"/>
-          <w:sz w:val="24"/>
+          <w:b/>
+          <w:sz w:val="28"/>
+          <w:szCs w:val="28"/>
         </w:rPr>
         <w:t xml:space="preserve">List all synonyms for those 10 words. </w:t>
       </w:r>
       <w:r>
         <w:rPr>
           <w:rFonts w:cs="Arial"/>
-          <w:sz w:val="24"/>
+          <w:b/>
+          <w:sz w:val="28"/>
+          <w:szCs w:val="28"/>
         </w:rPr>
         <w:t xml:space="preserve">Which one of those 10 words has the largest number of </w:t>
       </w:r>
       <w:r>
         <w:rPr>
           <w:rFonts w:cs="Arial"/>
-          <w:sz w:val="24"/>
+          <w:b/>
+          <w:sz w:val="28"/>
+          <w:szCs w:val="28"/>
         </w:rPr>
         <w:t>hyponyms? List all hyponyms of those 10 most frequently used “long” words.</w:t>
       </w:r>
       <w:r>
         <w:rPr>
           <w:rFonts w:cs="Arial"/>
-          <w:sz w:val="24"/>
+          <w:b/>
+          <w:sz w:val="28"/>
+          <w:szCs w:val="28"/>
         </w:rPr>
         <w:t xml:space="preserve"> The purpose of this problem is to familiarize you with WordNet and concepts of s</w:t>
       </w:r>
       <w:r>
         <w:rPr>
           <w:rFonts w:cs="Arial"/>
-          <w:sz w:val="24"/>
+          <w:b/>
+          <w:sz w:val="28"/>
+          <w:szCs w:val="28"/>
         </w:rPr>
         <w:t>ynonyms and hypony</w:t>
       </w:r>
       <w:r>
         <w:rPr>
           <w:rFonts w:cs="Arial"/>
-          <w:sz w:val="24"/>
+          <w:b/>
+          <w:sz w:val="28"/>
+          <w:szCs w:val="28"/>
         </w:rPr>
         <w:t>ms.</w:t>
       </w:r>
@@ -440,7 +550,8 @@
           <w:rFonts w:cs="Arial"/>
           <w:b/>
           <w:bCs/>
-          <w:sz w:val="24"/>
+          <w:sz w:val="28"/>
+          <w:szCs w:val="28"/>
         </w:rPr>
       </w:pPr>
       <w:r>
@@ -448,7 +559,8 @@
           <w:rFonts w:cs="Arial"/>
           <w:b/>
           <w:bCs/>
-          <w:sz w:val="24"/>
+          <w:sz w:val="28"/>
+          <w:szCs w:val="28"/>
         </w:rPr>
         <w:t>(25%)</w:t>
       </w:r>
@@ -457,253 +569,2781 @@
       <w:pPr>
         <w:rPr>
           <w:rFonts w:cs="Arial"/>
-          <w:sz w:val="24"/>
-        </w:rPr>
-      </w:pPr>
-      <w:r>
-        <w:rPr>
-          <w:rFonts w:cs="Arial"/>
-          <w:sz w:val="24"/>
+          <w:b/>
+          <w:sz w:val="28"/>
+          <w:szCs w:val="28"/>
+        </w:rPr>
+      </w:pPr>
+      <w:r>
+        <w:rPr>
+          <w:rFonts w:cs="Arial"/>
+          <w:b/>
+          <w:sz w:val="28"/>
+          <w:szCs w:val="28"/>
         </w:rPr>
         <w:t>You</w:t>
       </w:r>
       <w:r>
         <w:rPr>
           <w:rFonts w:cs="Arial"/>
-          <w:sz w:val="24"/>
+          <w:b/>
+          <w:sz w:val="28"/>
+          <w:szCs w:val="28"/>
         </w:rPr>
         <w:t>r literature for Problems 1 and 2</w:t>
       </w:r>
       <w:r>
         <w:rPr>
           <w:rFonts w:cs="Arial"/>
-          <w:sz w:val="24"/>
+          <w:b/>
+          <w:sz w:val="28"/>
+          <w:szCs w:val="28"/>
         </w:rPr>
         <w:t xml:space="preserve"> are chapters 1 and 2 of Natural Language Processing with Python book by Steven Bird et al.</w:t>
       </w:r>
-    </w:p>
-    <w:p>
-      <w:pPr>
-        <w:rPr>
-          <w:rFonts w:cs="Arial"/>
-          <w:sz w:val="24"/>
-        </w:rPr>
-      </w:pPr>
-    </w:p>
-    <w:p>
-      <w:pPr>
-        <w:rPr>
-          <w:sz w:val="24"/>
-        </w:rPr>
-      </w:pPr>
-      <w:r>
-        <w:rPr>
-          <w:rFonts w:cs="Arial"/>
-          <w:b/>
-          <w:sz w:val="24"/>
-        </w:rPr>
-        <w:t>Problem 3.</w:t>
-      </w:r>
-      <w:r>
-        <w:rPr>
-          <w:rFonts w:cs="Arial"/>
-          <w:sz w:val="24"/>
-        </w:rPr>
-        <w:t xml:space="preserve"> </w:t>
-      </w:r>
-      <w:r>
-        <w:rPr>
-          <w:sz w:val="24"/>
-        </w:rPr>
-        <w:t xml:space="preserve">Create your own grammar for the following sentence: </w:t>
-      </w:r>
-    </w:p>
-    <w:p>
-      <w:pPr>
-        <w:rPr>
-          <w:sz w:val="24"/>
-          <w:szCs w:val="24"/>
-        </w:rPr>
-      </w:pPr>
-      <w:r>
-        <w:rPr>
-          <w:sz w:val="24"/>
-        </w:rPr>
-        <w:t>“</w:t>
-      </w:r>
-      <w:r>
-        <w:rPr>
-          <w:sz w:val="24"/>
-          <w:szCs w:val="24"/>
-        </w:rPr>
-        <w:t xml:space="preserve">Describe every step of your work and present all intermediate and final results in a Word document”. </w:t>
-      </w:r>
-    </w:p>
-    <w:p>
-      <w:pPr>
-        <w:rPr>
-          <w:b/>
-          <w:bCs/>
-          <w:sz w:val="24"/>
-          <w:szCs w:val="24"/>
-        </w:rPr>
-      </w:pPr>
-      <w:r>
-        <w:rPr>
-          <w:b/>
-          <w:bCs/>
-          <w:sz w:val="24"/>
-          <w:szCs w:val="24"/>
-        </w:rPr>
-        <w:t>(10%)</w:t>
-      </w:r>
-    </w:p>
-    <w:p>
-      <w:pPr>
-        <w:rPr>
-          <w:rFonts w:cs="Arial"/>
-          <w:sz w:val="24"/>
-        </w:rPr>
-      </w:pPr>
-      <w:r>
-        <w:rPr>
-          <w:rFonts w:cs="Arial"/>
-          <w:sz w:val="24"/>
-        </w:rPr>
-        <w:t>Your literature for Problem 3 is chapter 8 of Natural Language Processing with Python book by Steven Bird et al.</w:t>
-      </w:r>
-    </w:p>
-    <w:p>
-      <w:pPr>
-        <w:rPr>
-          <w:sz w:val="24"/>
-          <w:szCs w:val="24"/>
-        </w:rPr>
-      </w:pPr>
-    </w:p>
-    <w:p>
-      <w:pPr>
-        <w:rPr>
-          <w:rFonts w:cs="Arial"/>
-          <w:sz w:val="24"/>
-        </w:rPr>
-      </w:pPr>
-      <w:r>
-        <w:rPr>
-          <w:rFonts w:cs="Arial"/>
-          <w:b/>
-          <w:sz w:val="24"/>
-        </w:rPr>
-        <w:t>Problem 4</w:t>
-      </w:r>
-      <w:r>
-        <w:rPr>
-          <w:rFonts w:cs="Arial"/>
-          <w:b/>
-          <w:sz w:val="24"/>
-        </w:rPr>
-        <w:t>.</w:t>
-      </w:r>
-      <w:r>
-        <w:rPr>
-          <w:rFonts w:cs="Arial"/>
-          <w:sz w:val="24"/>
-        </w:rPr>
-        <w:t xml:space="preserve"> Install and compile Word2Vec C executables. Train CBOW model and create 200 dimensional embedding of Word Vectors. Demonstrate that you could run analogical reasoning when searching for country’s favorite food starting with japan and sushi. Note that words might have to be in lower case. Find favorite food for 5 different countries. Report improbable results as well as good results. Use scripts provided with original Google C code. </w:t>
-      </w:r>
-    </w:p>
-    <w:p>
-      <w:pPr>
-        <w:rPr>
-          <w:sz w:val="24"/>
-          <w:szCs w:val="24"/>
-        </w:rPr>
-      </w:pPr>
       <w:bookmarkStart w:id="0" w:name="_GoBack"/>
       <w:bookmarkEnd w:id="0"/>
-      <w:r>
+    </w:p>
+    <w:p>
+      <w:pPr>
+        <w:rPr>
+          <w:rFonts w:cs="Arial"/>
+          <w:sz w:val="24"/>
+        </w:rPr>
+      </w:pPr>
+    </w:p>
+    <w:p>
+      <w:pPr>
         <w:rPr>
           <w:sz w:val="24"/>
           <w:szCs w:val="24"/>
         </w:rPr>
+      </w:pPr>
+      <w:r>
+        <w:rPr>
+          <w:sz w:val="24"/>
+          <w:szCs w:val="24"/>
+        </w:rPr>
+        <w:t>See p2</w:t>
+      </w:r>
+      <w:r>
+        <w:rPr>
+          <w:sz w:val="24"/>
+          <w:szCs w:val="24"/>
+        </w:rPr>
+        <w:t>.ipyb for a closer look</w:t>
+      </w:r>
+    </w:p>
+    <w:p>
+      <w:pPr>
+        <w:rPr>
+          <w:rFonts w:cs="Arial"/>
+          <w:sz w:val="24"/>
+        </w:rPr>
+      </w:pPr>
+    </w:p>
+    <w:p>
+      <w:pPr>
+        <w:rPr>
+          <w:rFonts w:cs="Arial"/>
+          <w:sz w:val="24"/>
+        </w:rPr>
+      </w:pPr>
+    </w:p>
+    <w:p>
+      <w:pPr>
+        <w:rPr>
+          <w:rFonts w:cs="Arial"/>
+          <w:sz w:val="24"/>
+        </w:rPr>
+      </w:pPr>
+    </w:p>
+    <w:p>
+      <w:pPr>
+        <w:rPr>
+          <w:b/>
+          <w:sz w:val="28"/>
+          <w:szCs w:val="28"/>
+        </w:rPr>
+      </w:pPr>
+      <w:r>
+        <w:rPr>
+          <w:rFonts w:cs="Arial"/>
+          <w:b/>
+          <w:sz w:val="28"/>
+          <w:szCs w:val="28"/>
+        </w:rPr>
+        <w:t xml:space="preserve">Problem 3. </w:t>
+      </w:r>
+      <w:r>
+        <w:rPr>
+          <w:b/>
+          <w:sz w:val="28"/>
+          <w:szCs w:val="28"/>
+        </w:rPr>
+        <w:t xml:space="preserve">Create your own grammar for the following sentence: </w:t>
+      </w:r>
+    </w:p>
+    <w:p>
+      <w:pPr>
+        <w:rPr>
+          <w:b/>
+          <w:sz w:val="28"/>
+          <w:szCs w:val="28"/>
+        </w:rPr>
+      </w:pPr>
+      <w:r>
+        <w:rPr>
+          <w:b/>
+          <w:sz w:val="28"/>
+          <w:szCs w:val="28"/>
+        </w:rPr>
+        <w:t xml:space="preserve">“Describe every step of your work and present all intermediate and final results in a Word document”. </w:t>
+      </w:r>
+    </w:p>
+    <w:p>
+      <w:pPr>
+        <w:rPr>
+          <w:b/>
+          <w:bCs/>
+          <w:sz w:val="28"/>
+          <w:szCs w:val="28"/>
+        </w:rPr>
+      </w:pPr>
+      <w:r>
+        <w:rPr>
+          <w:b/>
+          <w:bCs/>
+          <w:sz w:val="28"/>
+          <w:szCs w:val="28"/>
+        </w:rPr>
+        <w:t>(10%)</w:t>
+      </w:r>
+    </w:p>
+    <w:p>
+      <w:pPr>
+        <w:rPr>
+          <w:rFonts w:cs="Arial"/>
+          <w:b/>
+          <w:sz w:val="28"/>
+          <w:szCs w:val="28"/>
+        </w:rPr>
+      </w:pPr>
+      <w:r>
+        <w:rPr>
+          <w:rFonts w:cs="Arial"/>
+          <w:b/>
+          <w:sz w:val="28"/>
+          <w:szCs w:val="28"/>
+        </w:rPr>
+        <w:lastRenderedPageBreak/>
+        <w:t>Your literature for Problem 3 is chapter 8 of Natural Language Processing with Python book by Steven Bird et al.</w:t>
+      </w:r>
+    </w:p>
+    <w:p>
+      <w:pPr>
+        <w:rPr>
+          <w:rFonts w:cs="Arial"/>
+          <w:b/>
+          <w:sz w:val="32"/>
+          <w:szCs w:val="32"/>
+        </w:rPr>
+      </w:pPr>
+    </w:p>
+    <w:p>
+      <w:pPr>
+        <w:rPr>
+          <w:rFonts w:cs="Arial"/>
+          <w:b/>
+          <w:sz w:val="32"/>
+          <w:szCs w:val="32"/>
+        </w:rPr>
+      </w:pPr>
+    </w:p>
+    <w:p>
+      <w:pPr>
+        <w:rPr>
+          <w:sz w:val="24"/>
+          <w:szCs w:val="24"/>
+        </w:rPr>
+      </w:pPr>
+      <w:r>
+        <w:rPr>
+          <w:sz w:val="24"/>
+          <w:szCs w:val="24"/>
+        </w:rPr>
+        <w:t>See p3</w:t>
+      </w:r>
+      <w:r>
+        <w:rPr>
+          <w:sz w:val="24"/>
+          <w:szCs w:val="24"/>
+        </w:rPr>
+        <w:t>.ipyb for a closer look</w:t>
+      </w:r>
+    </w:p>
+    <w:p>
+      <w:pPr>
+        <w:rPr>
+          <w:rFonts w:cs="Arial"/>
+          <w:b/>
+          <w:sz w:val="32"/>
+          <w:szCs w:val="32"/>
+        </w:rPr>
+      </w:pPr>
+    </w:p>
+    <w:p>
+      <w:pPr>
+        <w:rPr>
+          <w:rFonts w:cs="Arial"/>
+          <w:sz w:val="24"/>
+        </w:rPr>
+      </w:pPr>
+      <w:r>
+        <w:rPr>
+          <w:rFonts w:cs="Arial"/>
+          <w:noProof/>
+          <w:sz w:val="24"/>
+        </w:rPr>
+        <w:drawing>
+          <wp:inline distT="0" distB="0" distL="0" distR="0" wp14:anchorId="4AAEADFF" wp14:editId="29BB42DA">
+            <wp:extent cx="7252335" cy="3931706"/>
+            <wp:effectExtent l="0" t="0" r="0" b="5715"/>
+            <wp:docPr id="6" name="Picture 6"/>
+            <wp:cNvGraphicFramePr>
+              <a:graphicFrameLocks xmlns:a="http://schemas.openxmlformats.org/drawingml/2006/main" noChangeAspect="1"/>
+            </wp:cNvGraphicFramePr>
+            <a:graphic xmlns:a="http://schemas.openxmlformats.org/drawingml/2006/main">
+              <a:graphicData uri="http://schemas.openxmlformats.org/drawingml/2006/picture">
+                <pic:pic xmlns:pic="http://schemas.openxmlformats.org/drawingml/2006/picture">
+                  <pic:nvPicPr>
+                    <pic:cNvPr id="0" name="Screen Shot 2017-10-28 at 11.08.02 AM.png"/>
+                    <pic:cNvPicPr/>
+                  </pic:nvPicPr>
+                  <pic:blipFill>
+                    <a:blip r:embed="rId8">
+                      <a:extLst>
+                        <a:ext uri="{28A0092B-C50C-407E-A947-70E740481C1C}">
+                          <a14:useLocalDpi xmlns:a14="http://schemas.microsoft.com/office/drawing/2010/main" val="0"/>
+                        </a:ext>
+                      </a:extLst>
+                    </a:blip>
+                    <a:stretch>
+                      <a:fillRect/>
+                    </a:stretch>
+                  </pic:blipFill>
+                  <pic:spPr>
+                    <a:xfrm>
+                      <a:off x="0" y="0"/>
+                      <a:ext cx="7252335" cy="3931706"/>
+                    </a:xfrm>
+                    <a:prstGeom prst="rect">
+                      <a:avLst/>
+                    </a:prstGeom>
+                  </pic:spPr>
+                </pic:pic>
+              </a:graphicData>
+            </a:graphic>
+          </wp:inline>
+        </w:drawing>
+      </w:r>
+    </w:p>
+    <w:p>
+      <w:pPr>
+        <w:rPr>
+          <w:rFonts w:cs="Arial"/>
+          <w:sz w:val="24"/>
+        </w:rPr>
+      </w:pPr>
+    </w:p>
+    <w:p>
+      <w:pPr>
+        <w:rPr>
+          <w:rFonts w:cs="Arial"/>
+          <w:sz w:val="24"/>
+        </w:rPr>
+      </w:pPr>
+      <w:r>
+        <w:rPr>
+          <w:rFonts w:cs="Arial"/>
+          <w:noProof/>
+          <w:sz w:val="24"/>
+        </w:rPr>
+        <w:lastRenderedPageBreak/>
+        <w:drawing>
+          <wp:inline distT="0" distB="0" distL="0" distR="0" wp14:anchorId="06328488" wp14:editId="05AFE79D">
+            <wp:extent cx="5257800" cy="5143500"/>
+            <wp:effectExtent l="0" t="0" r="0" b="12700"/>
+            <wp:docPr id="7" name="Picture 7"/>
+            <wp:cNvGraphicFramePr>
+              <a:graphicFrameLocks xmlns:a="http://schemas.openxmlformats.org/drawingml/2006/main" noChangeAspect="1"/>
+            </wp:cNvGraphicFramePr>
+            <a:graphic xmlns:a="http://schemas.openxmlformats.org/drawingml/2006/main">
+              <a:graphicData uri="http://schemas.openxmlformats.org/drawingml/2006/picture">
+                <pic:pic xmlns:pic="http://schemas.openxmlformats.org/drawingml/2006/picture">
+                  <pic:nvPicPr>
+                    <pic:cNvPr id="0" name="Screen Shot 2017-10-28 at 11.08.43 AM.png"/>
+                    <pic:cNvPicPr/>
+                  </pic:nvPicPr>
+                  <pic:blipFill>
+                    <a:blip r:embed="rId9">
+                      <a:extLst>
+                        <a:ext uri="{28A0092B-C50C-407E-A947-70E740481C1C}">
+                          <a14:useLocalDpi xmlns:a14="http://schemas.microsoft.com/office/drawing/2010/main" val="0"/>
+                        </a:ext>
+                      </a:extLst>
+                    </a:blip>
+                    <a:stretch>
+                      <a:fillRect/>
+                    </a:stretch>
+                  </pic:blipFill>
+                  <pic:spPr>
+                    <a:xfrm>
+                      <a:off x="0" y="0"/>
+                      <a:ext cx="5257800" cy="5143500"/>
+                    </a:xfrm>
+                    <a:prstGeom prst="rect">
+                      <a:avLst/>
+                    </a:prstGeom>
+                  </pic:spPr>
+                </pic:pic>
+              </a:graphicData>
+            </a:graphic>
+          </wp:inline>
+        </w:drawing>
+      </w:r>
+    </w:p>
+    <w:p>
+      <w:pPr>
+        <w:rPr>
+          <w:sz w:val="24"/>
+          <w:szCs w:val="24"/>
+        </w:rPr>
+      </w:pPr>
+    </w:p>
+    <w:p>
+      <w:pPr>
+        <w:rPr>
+          <w:rFonts w:cs="Arial"/>
+          <w:b/>
+          <w:sz w:val="24"/>
+        </w:rPr>
+      </w:pPr>
+    </w:p>
+    <w:p>
+      <w:pPr>
+        <w:rPr>
+          <w:rFonts w:cs="Arial"/>
+          <w:b/>
+          <w:sz w:val="24"/>
+        </w:rPr>
+      </w:pPr>
+    </w:p>
+    <w:p>
+      <w:pPr>
+        <w:rPr>
+          <w:rFonts w:cs="Arial"/>
+          <w:b/>
+          <w:sz w:val="24"/>
+        </w:rPr>
+      </w:pPr>
+    </w:p>
+    <w:p>
+      <w:pPr>
+        <w:rPr>
+          <w:rFonts w:cs="Arial"/>
+          <w:b/>
+          <w:sz w:val="28"/>
+          <w:szCs w:val="28"/>
+        </w:rPr>
+      </w:pPr>
+      <w:r>
+        <w:rPr>
+          <w:rFonts w:cs="Arial"/>
+          <w:b/>
+          <w:sz w:val="28"/>
+          <w:szCs w:val="28"/>
+        </w:rPr>
+        <w:t xml:space="preserve">Problem 4. Install and compile Word2Vec C executables. Train CBOW model and create 200 dimensional embedding of Word Vectors. Demonstrate that you could run analogical reasoning when searching for country’s favorite food starting with japan and sushi. Note that words might have to be in lower case. Find favorite food for 5 different countries. Report improbable results as well as good results. Use scripts provided with original Google C code. </w:t>
+      </w:r>
+    </w:p>
+    <w:p>
+      <w:pPr>
+        <w:rPr>
+          <w:b/>
+          <w:sz w:val="28"/>
+          <w:szCs w:val="28"/>
+        </w:rPr>
+      </w:pPr>
+      <w:r>
+        <w:rPr>
+          <w:b/>
+          <w:sz w:val="28"/>
+          <w:szCs w:val="28"/>
+        </w:rPr>
         <w:t>(</w:t>
       </w:r>
       <w:r>
         <w:rPr>
           <w:b/>
+          <w:sz w:val="28"/>
+          <w:szCs w:val="28"/>
+        </w:rPr>
+        <w:t>20</w:t>
+      </w:r>
+      <w:r>
+        <w:rPr>
+          <w:b/>
+          <w:sz w:val="28"/>
+          <w:szCs w:val="28"/>
+        </w:rPr>
+        <w:t>%)</w:t>
+      </w:r>
+    </w:p>
+    <w:p>
+      <w:pPr>
+        <w:rPr>
+          <w:b/>
+          <w:sz w:val="32"/>
+          <w:szCs w:val="32"/>
+        </w:rPr>
+      </w:pPr>
+    </w:p>
+    <w:p>
+      <w:pPr>
+        <w:rPr>
+          <w:b/>
           <w:sz w:val="24"/>
           <w:szCs w:val="24"/>
         </w:rPr>
-        <w:t>20</w:t>
-      </w:r>
-      <w:r>
-        <w:rPr>
-          <w:b/>
+      </w:pPr>
+      <w:r>
+        <w:rPr>
+          <w:b/>
+          <w:noProof/>
           <w:sz w:val="24"/>
           <w:szCs w:val="24"/>
         </w:rPr>
-        <w:t>%)</w:t>
-      </w:r>
-    </w:p>
-    <w:p>
-      <w:pPr>
-        <w:rPr>
-          <w:rFonts w:cs="Arial"/>
-          <w:b/>
-          <w:sz w:val="24"/>
-        </w:rPr>
-      </w:pPr>
-    </w:p>
-    <w:p>
-      <w:pPr>
-        <w:rPr>
-          <w:rFonts w:cs="Arial"/>
-          <w:sz w:val="24"/>
-        </w:rPr>
-      </w:pPr>
-      <w:r>
-        <w:rPr>
-          <w:rFonts w:cs="Arial"/>
-          <w:b/>
-          <w:sz w:val="24"/>
-        </w:rPr>
-        <w:t>Problem 5</w:t>
-      </w:r>
-      <w:r>
-        <w:rPr>
-          <w:rFonts w:cs="Arial"/>
-          <w:b/>
-          <w:sz w:val="24"/>
-        </w:rPr>
-        <w:t>.</w:t>
-      </w:r>
-      <w:r>
-        <w:rPr>
-          <w:rFonts w:cs="Arial"/>
-          <w:sz w:val="24"/>
-        </w:rPr>
-        <w:t xml:space="preserve"> Install and run Genism Python </w:t>
-      </w:r>
-      <w:r>
-        <w:rPr>
-          <w:rFonts w:cs="Arial"/>
-          <w:sz w:val="24"/>
-        </w:rPr>
-        <w:t xml:space="preserve">Word2Vec API. Find </w:t>
-      </w:r>
-      <w:r>
-        <w:rPr>
-          <w:rFonts w:cs="Arial"/>
-          <w:sz w:val="24"/>
-        </w:rPr>
-        <w:t xml:space="preserve">the most probable words you will obtain when you start with an emperor add a woman and subtract a man. Use this tutorial as a guide </w:t>
-      </w:r>
-      <w:hyperlink r:id="rId7" w:history="1">
+        <w:lastRenderedPageBreak/>
+        <w:drawing>
+          <wp:inline distT="0" distB="0" distL="0" distR="0" wp14:anchorId="24601265" wp14:editId="3F05E716">
+            <wp:extent cx="7313972" cy="1888596"/>
+            <wp:effectExtent l="0" t="0" r="1270" b="0"/>
+            <wp:docPr id="2" name="Picture 2"/>
+            <wp:cNvGraphicFramePr>
+              <a:graphicFrameLocks xmlns:a="http://schemas.openxmlformats.org/drawingml/2006/main" noChangeAspect="1"/>
+            </wp:cNvGraphicFramePr>
+            <a:graphic xmlns:a="http://schemas.openxmlformats.org/drawingml/2006/main">
+              <a:graphicData uri="http://schemas.openxmlformats.org/drawingml/2006/picture">
+                <pic:pic xmlns:pic="http://schemas.openxmlformats.org/drawingml/2006/picture">
+                  <pic:nvPicPr>
+                    <pic:cNvPr id="0" name="Screen Shot 2017-10-28 at 10.43.54 AM.png"/>
+                    <pic:cNvPicPr/>
+                  </pic:nvPicPr>
+                  <pic:blipFill>
+                    <a:blip r:embed="rId10">
+                      <a:extLst>
+                        <a:ext uri="{28A0092B-C50C-407E-A947-70E740481C1C}">
+                          <a14:useLocalDpi xmlns:a14="http://schemas.microsoft.com/office/drawing/2010/main" val="0"/>
+                        </a:ext>
+                      </a:extLst>
+                    </a:blip>
+                    <a:stretch>
+                      <a:fillRect/>
+                    </a:stretch>
+                  </pic:blipFill>
+                  <pic:spPr>
+                    <a:xfrm>
+                      <a:off x="0" y="0"/>
+                      <a:ext cx="7315120" cy="1888892"/>
+                    </a:xfrm>
+                    <a:prstGeom prst="rect">
+                      <a:avLst/>
+                    </a:prstGeom>
+                  </pic:spPr>
+                </pic:pic>
+              </a:graphicData>
+            </a:graphic>
+          </wp:inline>
+        </w:drawing>
+      </w:r>
+    </w:p>
+    <w:p>
+      <w:pPr>
+        <w:rPr>
+          <w:sz w:val="24"/>
+          <w:szCs w:val="24"/>
+        </w:rPr>
+      </w:pPr>
+    </w:p>
+    <w:p>
+      <w:pPr>
+        <w:rPr>
+          <w:b/>
+          <w:sz w:val="24"/>
+          <w:szCs w:val="24"/>
+        </w:rPr>
+      </w:pPr>
+      <w:proofErr w:type="gramStart"/>
+      <w:r>
+        <w:rPr>
+          <w:rFonts w:ascii="Menlo Regular" w:hAnsi="Menlo Regular" w:cs="Menlo Regular"/>
+          <w:b/>
+          <w:color w:val="000000"/>
+          <w:sz w:val="22"/>
+          <w:szCs w:val="22"/>
+        </w:rPr>
+        <w:t>japan</w:t>
+      </w:r>
+      <w:proofErr w:type="gramEnd"/>
+      <w:r>
+        <w:rPr>
+          <w:rFonts w:ascii="Menlo Regular" w:hAnsi="Menlo Regular" w:cs="Menlo Regular"/>
+          <w:b/>
+          <w:color w:val="000000"/>
+          <w:sz w:val="22"/>
+          <w:szCs w:val="22"/>
+        </w:rPr>
+        <w:t xml:space="preserve"> sushi </w:t>
+      </w:r>
+      <w:proofErr w:type="spellStart"/>
+      <w:r>
+        <w:rPr>
+          <w:rFonts w:ascii="Menlo Regular" w:hAnsi="Menlo Regular" w:cs="Menlo Regular"/>
+          <w:b/>
+          <w:color w:val="000000"/>
+          <w:sz w:val="22"/>
+          <w:szCs w:val="22"/>
+        </w:rPr>
+        <w:t>thailand</w:t>
+      </w:r>
+      <w:proofErr w:type="spellEnd"/>
+    </w:p>
+    <w:tbl>
+      <w:tblPr>
+        <w:tblStyle w:val="TableGrid"/>
+        <w:tblW w:w="0" w:type="auto"/>
+        <w:tblLook w:val="04A0" w:firstRow="1" w:lastRow="0" w:firstColumn="1" w:lastColumn="0" w:noHBand="0" w:noVBand="1"/>
+      </w:tblPr>
+      <w:tblGrid>
+        <w:gridCol w:w="8856"/>
+      </w:tblGrid>
+      <w:tr>
+        <w:tc>
+          <w:tcPr>
+            <w:tcW w:w="8856" w:type="dxa"/>
+          </w:tcPr>
+          <w:p>
+            <w:pPr>
+              <w:widowControl w:val="0"/>
+              <w:tabs>
+                <w:tab w:val="left" w:pos="560"/>
+                <w:tab w:val="left" w:pos="1120"/>
+                <w:tab w:val="left" w:pos="1680"/>
+                <w:tab w:val="left" w:pos="2240"/>
+                <w:tab w:val="left" w:pos="2800"/>
+                <w:tab w:val="left" w:pos="3360"/>
+                <w:tab w:val="left" w:pos="3920"/>
+                <w:tab w:val="left" w:pos="4480"/>
+                <w:tab w:val="left" w:pos="5040"/>
+                <w:tab w:val="left" w:pos="5600"/>
+                <w:tab w:val="left" w:pos="6160"/>
+                <w:tab w:val="left" w:pos="6720"/>
+              </w:tabs>
+              <w:autoSpaceDE w:val="0"/>
+              <w:autoSpaceDN w:val="0"/>
+              <w:adjustRightInd w:val="0"/>
+              <w:rPr>
+                <w:rFonts w:ascii="Menlo Regular" w:hAnsi="Menlo Regular" w:cs="Menlo Regular"/>
+                <w:color w:val="000000"/>
+                <w:sz w:val="22"/>
+                <w:szCs w:val="22"/>
+              </w:rPr>
+            </w:pPr>
+            <w:r>
+              <w:rPr>
+                <w:rFonts w:ascii="Menlo Regular" w:hAnsi="Menlo Regular" w:cs="Menlo Regular"/>
+                <w:color w:val="000000"/>
+                <w:sz w:val="22"/>
+                <w:szCs w:val="22"/>
+              </w:rPr>
+              <w:t xml:space="preserve">Enter three words (EXIT to break): </w:t>
+            </w:r>
+            <w:r>
+              <w:rPr>
+                <w:rFonts w:ascii="Menlo Regular" w:hAnsi="Menlo Regular" w:cs="Menlo Regular"/>
+                <w:b/>
+                <w:color w:val="000000"/>
+                <w:sz w:val="22"/>
+                <w:szCs w:val="22"/>
+              </w:rPr>
+              <w:t xml:space="preserve">japan sushi </w:t>
+            </w:r>
+            <w:proofErr w:type="spellStart"/>
+            <w:r>
+              <w:rPr>
+                <w:rFonts w:ascii="Menlo Regular" w:hAnsi="Menlo Regular" w:cs="Menlo Regular"/>
+                <w:b/>
+                <w:color w:val="000000"/>
+                <w:sz w:val="22"/>
+                <w:szCs w:val="22"/>
+              </w:rPr>
+              <w:t>thailand</w:t>
+            </w:r>
+            <w:proofErr w:type="spellEnd"/>
+          </w:p>
+          <w:p>
+            <w:pPr>
+              <w:widowControl w:val="0"/>
+              <w:tabs>
+                <w:tab w:val="left" w:pos="560"/>
+                <w:tab w:val="left" w:pos="1120"/>
+                <w:tab w:val="left" w:pos="1680"/>
+                <w:tab w:val="left" w:pos="2240"/>
+                <w:tab w:val="left" w:pos="2800"/>
+                <w:tab w:val="left" w:pos="3360"/>
+                <w:tab w:val="left" w:pos="3920"/>
+                <w:tab w:val="left" w:pos="4480"/>
+                <w:tab w:val="left" w:pos="5040"/>
+                <w:tab w:val="left" w:pos="5600"/>
+                <w:tab w:val="left" w:pos="6160"/>
+                <w:tab w:val="left" w:pos="6720"/>
+              </w:tabs>
+              <w:autoSpaceDE w:val="0"/>
+              <w:autoSpaceDN w:val="0"/>
+              <w:adjustRightInd w:val="0"/>
+              <w:rPr>
+                <w:rFonts w:ascii="Menlo Regular" w:hAnsi="Menlo Regular" w:cs="Menlo Regular"/>
+                <w:color w:val="000000"/>
+                <w:sz w:val="22"/>
+                <w:szCs w:val="22"/>
+              </w:rPr>
+            </w:pPr>
+          </w:p>
+          <w:p>
+            <w:pPr>
+              <w:widowControl w:val="0"/>
+              <w:tabs>
+                <w:tab w:val="left" w:pos="560"/>
+                <w:tab w:val="left" w:pos="1120"/>
+                <w:tab w:val="left" w:pos="1680"/>
+                <w:tab w:val="left" w:pos="2240"/>
+                <w:tab w:val="left" w:pos="2800"/>
+                <w:tab w:val="left" w:pos="3360"/>
+                <w:tab w:val="left" w:pos="3920"/>
+                <w:tab w:val="left" w:pos="4480"/>
+                <w:tab w:val="left" w:pos="5040"/>
+                <w:tab w:val="left" w:pos="5600"/>
+                <w:tab w:val="left" w:pos="6160"/>
+                <w:tab w:val="left" w:pos="6720"/>
+              </w:tabs>
+              <w:autoSpaceDE w:val="0"/>
+              <w:autoSpaceDN w:val="0"/>
+              <w:adjustRightInd w:val="0"/>
+              <w:rPr>
+                <w:rFonts w:ascii="Menlo Regular" w:hAnsi="Menlo Regular" w:cs="Menlo Regular"/>
+                <w:color w:val="000000"/>
+                <w:sz w:val="22"/>
+                <w:szCs w:val="22"/>
+              </w:rPr>
+            </w:pPr>
+            <w:r>
+              <w:rPr>
+                <w:rFonts w:ascii="Menlo Regular" w:hAnsi="Menlo Regular" w:cs="Menlo Regular"/>
+                <w:color w:val="000000"/>
+                <w:sz w:val="22"/>
+                <w:szCs w:val="22"/>
+              </w:rPr>
+              <w:t xml:space="preserve">Word: </w:t>
+            </w:r>
+            <w:proofErr w:type="gramStart"/>
+            <w:r>
+              <w:rPr>
+                <w:rFonts w:ascii="Menlo Regular" w:hAnsi="Menlo Regular" w:cs="Menlo Regular"/>
+                <w:color w:val="000000"/>
+                <w:sz w:val="22"/>
+                <w:szCs w:val="22"/>
+              </w:rPr>
+              <w:t>japan  Position</w:t>
+            </w:r>
+            <w:proofErr w:type="gramEnd"/>
+            <w:r>
+              <w:rPr>
+                <w:rFonts w:ascii="Menlo Regular" w:hAnsi="Menlo Regular" w:cs="Menlo Regular"/>
+                <w:color w:val="000000"/>
+                <w:sz w:val="22"/>
+                <w:szCs w:val="22"/>
+              </w:rPr>
+              <w:t xml:space="preserve"> in vocabulary: 582</w:t>
+            </w:r>
+          </w:p>
+          <w:p>
+            <w:pPr>
+              <w:widowControl w:val="0"/>
+              <w:tabs>
+                <w:tab w:val="left" w:pos="560"/>
+                <w:tab w:val="left" w:pos="1120"/>
+                <w:tab w:val="left" w:pos="1680"/>
+                <w:tab w:val="left" w:pos="2240"/>
+                <w:tab w:val="left" w:pos="2800"/>
+                <w:tab w:val="left" w:pos="3360"/>
+                <w:tab w:val="left" w:pos="3920"/>
+                <w:tab w:val="left" w:pos="4480"/>
+                <w:tab w:val="left" w:pos="5040"/>
+                <w:tab w:val="left" w:pos="5600"/>
+                <w:tab w:val="left" w:pos="6160"/>
+                <w:tab w:val="left" w:pos="6720"/>
+              </w:tabs>
+              <w:autoSpaceDE w:val="0"/>
+              <w:autoSpaceDN w:val="0"/>
+              <w:adjustRightInd w:val="0"/>
+              <w:rPr>
+                <w:rFonts w:ascii="Menlo Regular" w:hAnsi="Menlo Regular" w:cs="Menlo Regular"/>
+                <w:color w:val="000000"/>
+                <w:sz w:val="22"/>
+                <w:szCs w:val="22"/>
+              </w:rPr>
+            </w:pPr>
+          </w:p>
+          <w:p>
+            <w:pPr>
+              <w:widowControl w:val="0"/>
+              <w:tabs>
+                <w:tab w:val="left" w:pos="560"/>
+                <w:tab w:val="left" w:pos="1120"/>
+                <w:tab w:val="left" w:pos="1680"/>
+                <w:tab w:val="left" w:pos="2240"/>
+                <w:tab w:val="left" w:pos="2800"/>
+                <w:tab w:val="left" w:pos="3360"/>
+                <w:tab w:val="left" w:pos="3920"/>
+                <w:tab w:val="left" w:pos="4480"/>
+                <w:tab w:val="left" w:pos="5040"/>
+                <w:tab w:val="left" w:pos="5600"/>
+                <w:tab w:val="left" w:pos="6160"/>
+                <w:tab w:val="left" w:pos="6720"/>
+              </w:tabs>
+              <w:autoSpaceDE w:val="0"/>
+              <w:autoSpaceDN w:val="0"/>
+              <w:adjustRightInd w:val="0"/>
+              <w:rPr>
+                <w:rFonts w:ascii="Menlo Regular" w:hAnsi="Menlo Regular" w:cs="Menlo Regular"/>
+                <w:color w:val="000000"/>
+                <w:sz w:val="22"/>
+                <w:szCs w:val="22"/>
+              </w:rPr>
+            </w:pPr>
+            <w:r>
+              <w:rPr>
+                <w:rFonts w:ascii="Menlo Regular" w:hAnsi="Menlo Regular" w:cs="Menlo Regular"/>
+                <w:color w:val="000000"/>
+                <w:sz w:val="22"/>
+                <w:szCs w:val="22"/>
+              </w:rPr>
+              <w:t xml:space="preserve">Word: </w:t>
+            </w:r>
+            <w:proofErr w:type="gramStart"/>
+            <w:r>
+              <w:rPr>
+                <w:rFonts w:ascii="Menlo Regular" w:hAnsi="Menlo Regular" w:cs="Menlo Regular"/>
+                <w:color w:val="000000"/>
+                <w:sz w:val="22"/>
+                <w:szCs w:val="22"/>
+              </w:rPr>
+              <w:t>sushi  Position</w:t>
+            </w:r>
+            <w:proofErr w:type="gramEnd"/>
+            <w:r>
+              <w:rPr>
+                <w:rFonts w:ascii="Menlo Regular" w:hAnsi="Menlo Regular" w:cs="Menlo Regular"/>
+                <w:color w:val="000000"/>
+                <w:sz w:val="22"/>
+                <w:szCs w:val="22"/>
+              </w:rPr>
+              <w:t xml:space="preserve"> in vocabulary: 30679</w:t>
+            </w:r>
+          </w:p>
+          <w:p>
+            <w:pPr>
+              <w:widowControl w:val="0"/>
+              <w:tabs>
+                <w:tab w:val="left" w:pos="560"/>
+                <w:tab w:val="left" w:pos="1120"/>
+                <w:tab w:val="left" w:pos="1680"/>
+                <w:tab w:val="left" w:pos="2240"/>
+                <w:tab w:val="left" w:pos="2800"/>
+                <w:tab w:val="left" w:pos="3360"/>
+                <w:tab w:val="left" w:pos="3920"/>
+                <w:tab w:val="left" w:pos="4480"/>
+                <w:tab w:val="left" w:pos="5040"/>
+                <w:tab w:val="left" w:pos="5600"/>
+                <w:tab w:val="left" w:pos="6160"/>
+                <w:tab w:val="left" w:pos="6720"/>
+              </w:tabs>
+              <w:autoSpaceDE w:val="0"/>
+              <w:autoSpaceDN w:val="0"/>
+              <w:adjustRightInd w:val="0"/>
+              <w:rPr>
+                <w:rFonts w:ascii="Menlo Regular" w:hAnsi="Menlo Regular" w:cs="Menlo Regular"/>
+                <w:color w:val="000000"/>
+                <w:sz w:val="22"/>
+                <w:szCs w:val="22"/>
+              </w:rPr>
+            </w:pPr>
+          </w:p>
+          <w:p>
+            <w:pPr>
+              <w:widowControl w:val="0"/>
+              <w:tabs>
+                <w:tab w:val="left" w:pos="560"/>
+                <w:tab w:val="left" w:pos="1120"/>
+                <w:tab w:val="left" w:pos="1680"/>
+                <w:tab w:val="left" w:pos="2240"/>
+                <w:tab w:val="left" w:pos="2800"/>
+                <w:tab w:val="left" w:pos="3360"/>
+                <w:tab w:val="left" w:pos="3920"/>
+                <w:tab w:val="left" w:pos="4480"/>
+                <w:tab w:val="left" w:pos="5040"/>
+                <w:tab w:val="left" w:pos="5600"/>
+                <w:tab w:val="left" w:pos="6160"/>
+                <w:tab w:val="left" w:pos="6720"/>
+              </w:tabs>
+              <w:autoSpaceDE w:val="0"/>
+              <w:autoSpaceDN w:val="0"/>
+              <w:adjustRightInd w:val="0"/>
+              <w:rPr>
+                <w:rFonts w:ascii="Menlo Regular" w:hAnsi="Menlo Regular" w:cs="Menlo Regular"/>
+                <w:color w:val="000000"/>
+                <w:sz w:val="22"/>
+                <w:szCs w:val="22"/>
+              </w:rPr>
+            </w:pPr>
+            <w:r>
+              <w:rPr>
+                <w:rFonts w:ascii="Menlo Regular" w:hAnsi="Menlo Regular" w:cs="Menlo Regular"/>
+                <w:color w:val="000000"/>
+                <w:sz w:val="22"/>
+                <w:szCs w:val="22"/>
+              </w:rPr>
+              <w:t xml:space="preserve">Word: </w:t>
+            </w:r>
+            <w:proofErr w:type="spellStart"/>
+            <w:proofErr w:type="gramStart"/>
+            <w:r>
+              <w:rPr>
+                <w:rFonts w:ascii="Menlo Regular" w:hAnsi="Menlo Regular" w:cs="Menlo Regular"/>
+                <w:color w:val="000000"/>
+                <w:sz w:val="22"/>
+                <w:szCs w:val="22"/>
+              </w:rPr>
+              <w:t>thailand</w:t>
+            </w:r>
+            <w:proofErr w:type="spellEnd"/>
+            <w:r>
+              <w:rPr>
+                <w:rFonts w:ascii="Menlo Regular" w:hAnsi="Menlo Regular" w:cs="Menlo Regular"/>
+                <w:color w:val="000000"/>
+                <w:sz w:val="22"/>
+                <w:szCs w:val="22"/>
+              </w:rPr>
+              <w:t xml:space="preserve">  Position</w:t>
+            </w:r>
+            <w:proofErr w:type="gramEnd"/>
+            <w:r>
+              <w:rPr>
+                <w:rFonts w:ascii="Menlo Regular" w:hAnsi="Menlo Regular" w:cs="Menlo Regular"/>
+                <w:color w:val="000000"/>
+                <w:sz w:val="22"/>
+                <w:szCs w:val="22"/>
+              </w:rPr>
+              <w:t xml:space="preserve"> in vocabulary: 5640</w:t>
+            </w:r>
+          </w:p>
+          <w:p>
+            <w:pPr>
+              <w:widowControl w:val="0"/>
+              <w:tabs>
+                <w:tab w:val="left" w:pos="560"/>
+                <w:tab w:val="left" w:pos="1120"/>
+                <w:tab w:val="left" w:pos="1680"/>
+                <w:tab w:val="left" w:pos="2240"/>
+                <w:tab w:val="left" w:pos="2800"/>
+                <w:tab w:val="left" w:pos="3360"/>
+                <w:tab w:val="left" w:pos="3920"/>
+                <w:tab w:val="left" w:pos="4480"/>
+                <w:tab w:val="left" w:pos="5040"/>
+                <w:tab w:val="left" w:pos="5600"/>
+                <w:tab w:val="left" w:pos="6160"/>
+                <w:tab w:val="left" w:pos="6720"/>
+              </w:tabs>
+              <w:autoSpaceDE w:val="0"/>
+              <w:autoSpaceDN w:val="0"/>
+              <w:adjustRightInd w:val="0"/>
+              <w:rPr>
+                <w:rFonts w:ascii="Menlo Regular" w:hAnsi="Menlo Regular" w:cs="Menlo Regular"/>
+                <w:color w:val="000000"/>
+                <w:sz w:val="22"/>
+                <w:szCs w:val="22"/>
+              </w:rPr>
+            </w:pPr>
+          </w:p>
+          <w:p>
+            <w:pPr>
+              <w:widowControl w:val="0"/>
+              <w:pBdr>
+                <w:bottom w:val="single" w:sz="6" w:space="1" w:color="auto"/>
+              </w:pBdr>
+              <w:tabs>
+                <w:tab w:val="left" w:pos="560"/>
+                <w:tab w:val="left" w:pos="1120"/>
+                <w:tab w:val="left" w:pos="1680"/>
+                <w:tab w:val="left" w:pos="2240"/>
+                <w:tab w:val="left" w:pos="2800"/>
+                <w:tab w:val="left" w:pos="3360"/>
+                <w:tab w:val="left" w:pos="3920"/>
+                <w:tab w:val="left" w:pos="4480"/>
+                <w:tab w:val="left" w:pos="5040"/>
+                <w:tab w:val="left" w:pos="5600"/>
+                <w:tab w:val="left" w:pos="6160"/>
+                <w:tab w:val="left" w:pos="6720"/>
+              </w:tabs>
+              <w:autoSpaceDE w:val="0"/>
+              <w:autoSpaceDN w:val="0"/>
+              <w:adjustRightInd w:val="0"/>
+              <w:rPr>
+                <w:rFonts w:ascii="Menlo Regular" w:hAnsi="Menlo Regular" w:cs="Menlo Regular"/>
+                <w:color w:val="000000"/>
+                <w:sz w:val="22"/>
+                <w:szCs w:val="22"/>
+              </w:rPr>
+            </w:pPr>
+            <w:r>
+              <w:rPr>
+                <w:rFonts w:ascii="Menlo Regular" w:hAnsi="Menlo Regular" w:cs="Menlo Regular"/>
+                <w:color w:val="000000"/>
+                <w:sz w:val="22"/>
+                <w:szCs w:val="22"/>
+              </w:rPr>
+              <w:t xml:space="preserve">                                              Word              Distance</w:t>
+            </w:r>
+          </w:p>
+          <w:p>
+            <w:pPr>
+              <w:widowControl w:val="0"/>
+              <w:tabs>
+                <w:tab w:val="left" w:pos="560"/>
+                <w:tab w:val="left" w:pos="1120"/>
+                <w:tab w:val="left" w:pos="1680"/>
+                <w:tab w:val="left" w:pos="2240"/>
+                <w:tab w:val="left" w:pos="2800"/>
+                <w:tab w:val="left" w:pos="3360"/>
+                <w:tab w:val="left" w:pos="3920"/>
+                <w:tab w:val="left" w:pos="4480"/>
+                <w:tab w:val="left" w:pos="5040"/>
+                <w:tab w:val="left" w:pos="5600"/>
+                <w:tab w:val="left" w:pos="6160"/>
+                <w:tab w:val="left" w:pos="6720"/>
+              </w:tabs>
+              <w:autoSpaceDE w:val="0"/>
+              <w:autoSpaceDN w:val="0"/>
+              <w:adjustRightInd w:val="0"/>
+              <w:rPr>
+                <w:rFonts w:ascii="Menlo Regular" w:hAnsi="Menlo Regular" w:cs="Menlo Regular"/>
+                <w:color w:val="000000"/>
+                <w:sz w:val="22"/>
+                <w:szCs w:val="22"/>
+              </w:rPr>
+            </w:pPr>
+            <w:r>
+              <w:rPr>
+                <w:rFonts w:ascii="Menlo Regular" w:hAnsi="Menlo Regular" w:cs="Menlo Regular"/>
+                <w:color w:val="000000"/>
+                <w:sz w:val="22"/>
+                <w:szCs w:val="22"/>
+              </w:rPr>
+              <w:t xml:space="preserve">                                              </w:t>
+            </w:r>
+            <w:proofErr w:type="gramStart"/>
+            <w:r>
+              <w:rPr>
+                <w:rFonts w:ascii="Menlo Regular" w:hAnsi="Menlo Regular" w:cs="Menlo Regular"/>
+                <w:color w:val="000000"/>
+                <w:sz w:val="22"/>
+                <w:szCs w:val="22"/>
+              </w:rPr>
+              <w:t>crab</w:t>
+            </w:r>
+            <w:proofErr w:type="gramEnd"/>
+            <w:r>
+              <w:rPr>
+                <w:rFonts w:ascii="Menlo Regular" w:hAnsi="Menlo Regular" w:cs="Menlo Regular"/>
+                <w:color w:val="000000"/>
+                <w:sz w:val="22"/>
+                <w:szCs w:val="22"/>
+              </w:rPr>
+              <w:tab/>
+            </w:r>
+            <w:r>
+              <w:rPr>
+                <w:rFonts w:ascii="Menlo Regular" w:hAnsi="Menlo Regular" w:cs="Menlo Regular"/>
+                <w:color w:val="000000"/>
+                <w:sz w:val="22"/>
+                <w:szCs w:val="22"/>
+              </w:rPr>
+              <w:tab/>
+              <w:t>0.561080</w:t>
+            </w:r>
+          </w:p>
+          <w:p>
+            <w:pPr>
+              <w:widowControl w:val="0"/>
+              <w:tabs>
+                <w:tab w:val="left" w:pos="560"/>
+                <w:tab w:val="left" w:pos="1120"/>
+                <w:tab w:val="left" w:pos="1680"/>
+                <w:tab w:val="left" w:pos="2240"/>
+                <w:tab w:val="left" w:pos="2800"/>
+                <w:tab w:val="left" w:pos="3360"/>
+                <w:tab w:val="left" w:pos="3920"/>
+                <w:tab w:val="left" w:pos="4480"/>
+                <w:tab w:val="left" w:pos="5040"/>
+                <w:tab w:val="left" w:pos="5600"/>
+                <w:tab w:val="left" w:pos="6160"/>
+                <w:tab w:val="left" w:pos="6720"/>
+              </w:tabs>
+              <w:autoSpaceDE w:val="0"/>
+              <w:autoSpaceDN w:val="0"/>
+              <w:adjustRightInd w:val="0"/>
+              <w:rPr>
+                <w:rFonts w:ascii="Menlo Regular" w:hAnsi="Menlo Regular" w:cs="Menlo Regular"/>
+                <w:color w:val="000000"/>
+                <w:sz w:val="22"/>
+                <w:szCs w:val="22"/>
+              </w:rPr>
+            </w:pPr>
+            <w:r>
+              <w:rPr>
+                <w:rFonts w:ascii="Menlo Regular" w:hAnsi="Menlo Regular" w:cs="Menlo Regular"/>
+                <w:color w:val="000000"/>
+                <w:sz w:val="22"/>
+                <w:szCs w:val="22"/>
+              </w:rPr>
+              <w:t xml:space="preserve">                                             </w:t>
+            </w:r>
+            <w:proofErr w:type="gramStart"/>
+            <w:r>
+              <w:rPr>
+                <w:rFonts w:ascii="Menlo Regular" w:hAnsi="Menlo Regular" w:cs="Menlo Regular"/>
+                <w:color w:val="000000"/>
+                <w:sz w:val="22"/>
+                <w:szCs w:val="22"/>
+              </w:rPr>
+              <w:t>bento</w:t>
+            </w:r>
+            <w:proofErr w:type="gramEnd"/>
+            <w:r>
+              <w:rPr>
+                <w:rFonts w:ascii="Menlo Regular" w:hAnsi="Menlo Regular" w:cs="Menlo Regular"/>
+                <w:color w:val="000000"/>
+                <w:sz w:val="22"/>
+                <w:szCs w:val="22"/>
+              </w:rPr>
+              <w:tab/>
+            </w:r>
+            <w:r>
+              <w:rPr>
+                <w:rFonts w:ascii="Menlo Regular" w:hAnsi="Menlo Regular" w:cs="Menlo Regular"/>
+                <w:color w:val="000000"/>
+                <w:sz w:val="22"/>
+                <w:szCs w:val="22"/>
+              </w:rPr>
+              <w:tab/>
+              <w:t>0.559273</w:t>
+            </w:r>
+          </w:p>
+          <w:p>
+            <w:pPr>
+              <w:widowControl w:val="0"/>
+              <w:tabs>
+                <w:tab w:val="left" w:pos="560"/>
+                <w:tab w:val="left" w:pos="1120"/>
+                <w:tab w:val="left" w:pos="1680"/>
+                <w:tab w:val="left" w:pos="2240"/>
+                <w:tab w:val="left" w:pos="2800"/>
+                <w:tab w:val="left" w:pos="3360"/>
+                <w:tab w:val="left" w:pos="3920"/>
+                <w:tab w:val="left" w:pos="4480"/>
+                <w:tab w:val="left" w:pos="5040"/>
+                <w:tab w:val="left" w:pos="5600"/>
+                <w:tab w:val="left" w:pos="6160"/>
+                <w:tab w:val="left" w:pos="6720"/>
+              </w:tabs>
+              <w:autoSpaceDE w:val="0"/>
+              <w:autoSpaceDN w:val="0"/>
+              <w:adjustRightInd w:val="0"/>
+              <w:rPr>
+                <w:rFonts w:ascii="Menlo Regular" w:hAnsi="Menlo Regular" w:cs="Menlo Regular"/>
+                <w:color w:val="000000"/>
+                <w:sz w:val="22"/>
+                <w:szCs w:val="22"/>
+              </w:rPr>
+            </w:pPr>
+            <w:r>
+              <w:rPr>
+                <w:rFonts w:ascii="Menlo Regular" w:hAnsi="Menlo Regular" w:cs="Menlo Regular"/>
+                <w:color w:val="000000"/>
+                <w:sz w:val="22"/>
+                <w:szCs w:val="22"/>
+              </w:rPr>
+              <w:t xml:space="preserve">                                            </w:t>
+            </w:r>
+            <w:proofErr w:type="spellStart"/>
+            <w:proofErr w:type="gramStart"/>
+            <w:r>
+              <w:rPr>
+                <w:rFonts w:ascii="Menlo Regular" w:hAnsi="Menlo Regular" w:cs="Menlo Regular"/>
+                <w:color w:val="000000"/>
+                <w:sz w:val="22"/>
+                <w:szCs w:val="22"/>
+              </w:rPr>
+              <w:t>kimchi</w:t>
+            </w:r>
+            <w:proofErr w:type="spellEnd"/>
+            <w:proofErr w:type="gramEnd"/>
+            <w:r>
+              <w:rPr>
+                <w:rFonts w:ascii="Menlo Regular" w:hAnsi="Menlo Regular" w:cs="Menlo Regular"/>
+                <w:color w:val="000000"/>
+                <w:sz w:val="22"/>
+                <w:szCs w:val="22"/>
+              </w:rPr>
+              <w:tab/>
+            </w:r>
+            <w:r>
+              <w:rPr>
+                <w:rFonts w:ascii="Menlo Regular" w:hAnsi="Menlo Regular" w:cs="Menlo Regular"/>
+                <w:color w:val="000000"/>
+                <w:sz w:val="22"/>
+                <w:szCs w:val="22"/>
+              </w:rPr>
+              <w:tab/>
+              <w:t>0.541000</w:t>
+            </w:r>
+          </w:p>
+          <w:p>
+            <w:pPr>
+              <w:widowControl w:val="0"/>
+              <w:tabs>
+                <w:tab w:val="left" w:pos="560"/>
+                <w:tab w:val="left" w:pos="1120"/>
+                <w:tab w:val="left" w:pos="1680"/>
+                <w:tab w:val="left" w:pos="2240"/>
+                <w:tab w:val="left" w:pos="2800"/>
+                <w:tab w:val="left" w:pos="3360"/>
+                <w:tab w:val="left" w:pos="3920"/>
+                <w:tab w:val="left" w:pos="4480"/>
+                <w:tab w:val="left" w:pos="5040"/>
+                <w:tab w:val="left" w:pos="5600"/>
+                <w:tab w:val="left" w:pos="6160"/>
+                <w:tab w:val="left" w:pos="6720"/>
+              </w:tabs>
+              <w:autoSpaceDE w:val="0"/>
+              <w:autoSpaceDN w:val="0"/>
+              <w:adjustRightInd w:val="0"/>
+              <w:rPr>
+                <w:rFonts w:ascii="Menlo Regular" w:hAnsi="Menlo Regular" w:cs="Menlo Regular"/>
+                <w:color w:val="000000"/>
+                <w:sz w:val="22"/>
+                <w:szCs w:val="22"/>
+              </w:rPr>
+            </w:pPr>
+            <w:r>
+              <w:rPr>
+                <w:rFonts w:ascii="Menlo Regular" w:hAnsi="Menlo Regular" w:cs="Menlo Regular"/>
+                <w:color w:val="000000"/>
+                <w:sz w:val="22"/>
+                <w:szCs w:val="22"/>
+              </w:rPr>
+              <w:t xml:space="preserve">                                             </w:t>
+            </w:r>
+            <w:proofErr w:type="spellStart"/>
+            <w:proofErr w:type="gramStart"/>
+            <w:r>
+              <w:rPr>
+                <w:rFonts w:ascii="Menlo Regular" w:hAnsi="Menlo Regular" w:cs="Menlo Regular"/>
+                <w:color w:val="000000"/>
+                <w:sz w:val="22"/>
+                <w:szCs w:val="22"/>
+              </w:rPr>
+              <w:t>mochi</w:t>
+            </w:r>
+            <w:proofErr w:type="spellEnd"/>
+            <w:proofErr w:type="gramEnd"/>
+            <w:r>
+              <w:rPr>
+                <w:rFonts w:ascii="Menlo Regular" w:hAnsi="Menlo Regular" w:cs="Menlo Regular"/>
+                <w:color w:val="000000"/>
+                <w:sz w:val="22"/>
+                <w:szCs w:val="22"/>
+              </w:rPr>
+              <w:tab/>
+            </w:r>
+            <w:r>
+              <w:rPr>
+                <w:rFonts w:ascii="Menlo Regular" w:hAnsi="Menlo Regular" w:cs="Menlo Regular"/>
+                <w:color w:val="000000"/>
+                <w:sz w:val="22"/>
+                <w:szCs w:val="22"/>
+              </w:rPr>
+              <w:tab/>
+              <w:t>0.540748</w:t>
+            </w:r>
+          </w:p>
+          <w:p>
+            <w:pPr>
+              <w:widowControl w:val="0"/>
+              <w:tabs>
+                <w:tab w:val="left" w:pos="560"/>
+                <w:tab w:val="left" w:pos="1120"/>
+                <w:tab w:val="left" w:pos="1680"/>
+                <w:tab w:val="left" w:pos="2240"/>
+                <w:tab w:val="left" w:pos="2800"/>
+                <w:tab w:val="left" w:pos="3360"/>
+                <w:tab w:val="left" w:pos="3920"/>
+                <w:tab w:val="left" w:pos="4480"/>
+                <w:tab w:val="left" w:pos="5040"/>
+                <w:tab w:val="left" w:pos="5600"/>
+                <w:tab w:val="left" w:pos="6160"/>
+                <w:tab w:val="left" w:pos="6720"/>
+              </w:tabs>
+              <w:autoSpaceDE w:val="0"/>
+              <w:autoSpaceDN w:val="0"/>
+              <w:adjustRightInd w:val="0"/>
+              <w:rPr>
+                <w:rFonts w:ascii="Menlo Regular" w:hAnsi="Menlo Regular" w:cs="Menlo Regular"/>
+                <w:color w:val="000000"/>
+                <w:sz w:val="22"/>
+                <w:szCs w:val="22"/>
+              </w:rPr>
+            </w:pPr>
+            <w:r>
+              <w:rPr>
+                <w:rFonts w:ascii="Menlo Regular" w:hAnsi="Menlo Regular" w:cs="Menlo Regular"/>
+                <w:color w:val="000000"/>
+                <w:sz w:val="22"/>
+                <w:szCs w:val="22"/>
+              </w:rPr>
+              <w:t xml:space="preserve">                                             </w:t>
+            </w:r>
+            <w:proofErr w:type="gramStart"/>
+            <w:r>
+              <w:rPr>
+                <w:rFonts w:ascii="Menlo Regular" w:hAnsi="Menlo Regular" w:cs="Menlo Regular"/>
+                <w:color w:val="000000"/>
+                <w:sz w:val="22"/>
+                <w:szCs w:val="22"/>
+              </w:rPr>
+              <w:t>crepe</w:t>
+            </w:r>
+            <w:proofErr w:type="gramEnd"/>
+            <w:r>
+              <w:rPr>
+                <w:rFonts w:ascii="Menlo Regular" w:hAnsi="Menlo Regular" w:cs="Menlo Regular"/>
+                <w:color w:val="000000"/>
+                <w:sz w:val="22"/>
+                <w:szCs w:val="22"/>
+              </w:rPr>
+              <w:tab/>
+            </w:r>
+            <w:r>
+              <w:rPr>
+                <w:rFonts w:ascii="Menlo Regular" w:hAnsi="Menlo Regular" w:cs="Menlo Regular"/>
+                <w:color w:val="000000"/>
+                <w:sz w:val="22"/>
+                <w:szCs w:val="22"/>
+              </w:rPr>
+              <w:tab/>
+              <w:t>0.536611</w:t>
+            </w:r>
+            <w:r>
+              <w:rPr>
+                <w:sz w:val="24"/>
+                <w:szCs w:val="24"/>
+              </w:rPr>
+              <w:t xml:space="preserve"> </w:t>
+            </w:r>
+          </w:p>
+        </w:tc>
+      </w:tr>
+    </w:tbl>
+    <w:p>
+      <w:pPr>
+        <w:rPr>
+          <w:sz w:val="24"/>
+          <w:szCs w:val="24"/>
+        </w:rPr>
+      </w:pPr>
+    </w:p>
+    <w:p>
+      <w:pPr>
+        <w:rPr>
+          <w:b/>
+          <w:sz w:val="24"/>
+          <w:szCs w:val="24"/>
+        </w:rPr>
+      </w:pPr>
+      <w:proofErr w:type="gramStart"/>
+      <w:r>
+        <w:rPr>
+          <w:b/>
+          <w:sz w:val="24"/>
+          <w:szCs w:val="24"/>
+        </w:rPr>
+        <w:t>japan</w:t>
+      </w:r>
+      <w:proofErr w:type="gramEnd"/>
+      <w:r>
+        <w:rPr>
+          <w:b/>
+          <w:sz w:val="24"/>
+          <w:szCs w:val="24"/>
+        </w:rPr>
+        <w:t xml:space="preserve"> sushi </w:t>
+      </w:r>
+      <w:proofErr w:type="spellStart"/>
+      <w:r>
+        <w:rPr>
+          <w:b/>
+          <w:sz w:val="24"/>
+          <w:szCs w:val="24"/>
+        </w:rPr>
+        <w:t>italy</w:t>
+      </w:r>
+      <w:proofErr w:type="spellEnd"/>
+    </w:p>
+    <w:p>
+      <w:pPr>
+        <w:rPr>
+          <w:sz w:val="24"/>
+          <w:szCs w:val="24"/>
+        </w:rPr>
+      </w:pPr>
+    </w:p>
+    <w:tbl>
+      <w:tblPr>
+        <w:tblStyle w:val="TableGrid"/>
+        <w:tblW w:w="0" w:type="auto"/>
+        <w:tblLook w:val="04A0" w:firstRow="1" w:lastRow="0" w:firstColumn="1" w:lastColumn="0" w:noHBand="0" w:noVBand="1"/>
+      </w:tblPr>
+      <w:tblGrid>
+        <w:gridCol w:w="8856"/>
+      </w:tblGrid>
+      <w:tr>
+        <w:tc>
+          <w:tcPr>
+            <w:tcW w:w="8856" w:type="dxa"/>
+          </w:tcPr>
+          <w:p>
+            <w:pPr>
+              <w:widowControl w:val="0"/>
+              <w:tabs>
+                <w:tab w:val="left" w:pos="560"/>
+                <w:tab w:val="left" w:pos="1120"/>
+                <w:tab w:val="left" w:pos="1680"/>
+                <w:tab w:val="left" w:pos="2240"/>
+                <w:tab w:val="left" w:pos="2800"/>
+                <w:tab w:val="left" w:pos="3360"/>
+                <w:tab w:val="left" w:pos="3920"/>
+                <w:tab w:val="left" w:pos="4480"/>
+                <w:tab w:val="left" w:pos="5040"/>
+                <w:tab w:val="left" w:pos="5600"/>
+                <w:tab w:val="left" w:pos="6160"/>
+                <w:tab w:val="left" w:pos="6720"/>
+              </w:tabs>
+              <w:autoSpaceDE w:val="0"/>
+              <w:autoSpaceDN w:val="0"/>
+              <w:adjustRightInd w:val="0"/>
+              <w:rPr>
+                <w:rFonts w:ascii="Menlo Regular" w:hAnsi="Menlo Regular" w:cs="Menlo Regular"/>
+                <w:color w:val="000000"/>
+                <w:sz w:val="22"/>
+                <w:szCs w:val="22"/>
+              </w:rPr>
+            </w:pPr>
+            <w:r>
+              <w:rPr>
+                <w:rFonts w:ascii="Menlo Regular" w:hAnsi="Menlo Regular" w:cs="Menlo Regular"/>
+                <w:color w:val="000000"/>
+                <w:sz w:val="22"/>
+                <w:szCs w:val="22"/>
+              </w:rPr>
+              <w:t xml:space="preserve">Enter three words (EXIT to break): japan sushi </w:t>
+            </w:r>
+            <w:proofErr w:type="spellStart"/>
+            <w:r>
+              <w:rPr>
+                <w:rFonts w:ascii="Menlo Regular" w:hAnsi="Menlo Regular" w:cs="Menlo Regular"/>
+                <w:color w:val="000000"/>
+                <w:sz w:val="22"/>
+                <w:szCs w:val="22"/>
+              </w:rPr>
+              <w:t>italy</w:t>
+            </w:r>
+            <w:proofErr w:type="spellEnd"/>
+          </w:p>
+          <w:p>
+            <w:pPr>
+              <w:widowControl w:val="0"/>
+              <w:tabs>
+                <w:tab w:val="left" w:pos="560"/>
+                <w:tab w:val="left" w:pos="1120"/>
+                <w:tab w:val="left" w:pos="1680"/>
+                <w:tab w:val="left" w:pos="2240"/>
+                <w:tab w:val="left" w:pos="2800"/>
+                <w:tab w:val="left" w:pos="3360"/>
+                <w:tab w:val="left" w:pos="3920"/>
+                <w:tab w:val="left" w:pos="4480"/>
+                <w:tab w:val="left" w:pos="5040"/>
+                <w:tab w:val="left" w:pos="5600"/>
+                <w:tab w:val="left" w:pos="6160"/>
+                <w:tab w:val="left" w:pos="6720"/>
+              </w:tabs>
+              <w:autoSpaceDE w:val="0"/>
+              <w:autoSpaceDN w:val="0"/>
+              <w:adjustRightInd w:val="0"/>
+              <w:rPr>
+                <w:rFonts w:ascii="Menlo Regular" w:hAnsi="Menlo Regular" w:cs="Menlo Regular"/>
+                <w:color w:val="000000"/>
+                <w:sz w:val="22"/>
+                <w:szCs w:val="22"/>
+              </w:rPr>
+            </w:pPr>
+          </w:p>
+          <w:p>
+            <w:pPr>
+              <w:widowControl w:val="0"/>
+              <w:tabs>
+                <w:tab w:val="left" w:pos="560"/>
+                <w:tab w:val="left" w:pos="1120"/>
+                <w:tab w:val="left" w:pos="1680"/>
+                <w:tab w:val="left" w:pos="2240"/>
+                <w:tab w:val="left" w:pos="2800"/>
+                <w:tab w:val="left" w:pos="3360"/>
+                <w:tab w:val="left" w:pos="3920"/>
+                <w:tab w:val="left" w:pos="4480"/>
+                <w:tab w:val="left" w:pos="5040"/>
+                <w:tab w:val="left" w:pos="5600"/>
+                <w:tab w:val="left" w:pos="6160"/>
+                <w:tab w:val="left" w:pos="6720"/>
+              </w:tabs>
+              <w:autoSpaceDE w:val="0"/>
+              <w:autoSpaceDN w:val="0"/>
+              <w:adjustRightInd w:val="0"/>
+              <w:rPr>
+                <w:rFonts w:ascii="Menlo Regular" w:hAnsi="Menlo Regular" w:cs="Menlo Regular"/>
+                <w:color w:val="000000"/>
+                <w:sz w:val="22"/>
+                <w:szCs w:val="22"/>
+              </w:rPr>
+            </w:pPr>
+            <w:r>
+              <w:rPr>
+                <w:rFonts w:ascii="Menlo Regular" w:hAnsi="Menlo Regular" w:cs="Menlo Regular"/>
+                <w:color w:val="000000"/>
+                <w:sz w:val="22"/>
+                <w:szCs w:val="22"/>
+              </w:rPr>
+              <w:t xml:space="preserve">Word: </w:t>
+            </w:r>
+            <w:proofErr w:type="gramStart"/>
+            <w:r>
+              <w:rPr>
+                <w:rFonts w:ascii="Menlo Regular" w:hAnsi="Menlo Regular" w:cs="Menlo Regular"/>
+                <w:color w:val="000000"/>
+                <w:sz w:val="22"/>
+                <w:szCs w:val="22"/>
+              </w:rPr>
+              <w:t>japan  Position</w:t>
+            </w:r>
+            <w:proofErr w:type="gramEnd"/>
+            <w:r>
+              <w:rPr>
+                <w:rFonts w:ascii="Menlo Regular" w:hAnsi="Menlo Regular" w:cs="Menlo Regular"/>
+                <w:color w:val="000000"/>
+                <w:sz w:val="22"/>
+                <w:szCs w:val="22"/>
+              </w:rPr>
+              <w:t xml:space="preserve"> in vocabulary: 582</w:t>
+            </w:r>
+          </w:p>
+          <w:p>
+            <w:pPr>
+              <w:widowControl w:val="0"/>
+              <w:tabs>
+                <w:tab w:val="left" w:pos="560"/>
+                <w:tab w:val="left" w:pos="1120"/>
+                <w:tab w:val="left" w:pos="1680"/>
+                <w:tab w:val="left" w:pos="2240"/>
+                <w:tab w:val="left" w:pos="2800"/>
+                <w:tab w:val="left" w:pos="3360"/>
+                <w:tab w:val="left" w:pos="3920"/>
+                <w:tab w:val="left" w:pos="4480"/>
+                <w:tab w:val="left" w:pos="5040"/>
+                <w:tab w:val="left" w:pos="5600"/>
+                <w:tab w:val="left" w:pos="6160"/>
+                <w:tab w:val="left" w:pos="6720"/>
+              </w:tabs>
+              <w:autoSpaceDE w:val="0"/>
+              <w:autoSpaceDN w:val="0"/>
+              <w:adjustRightInd w:val="0"/>
+              <w:rPr>
+                <w:rFonts w:ascii="Menlo Regular" w:hAnsi="Menlo Regular" w:cs="Menlo Regular"/>
+                <w:color w:val="000000"/>
+                <w:sz w:val="22"/>
+                <w:szCs w:val="22"/>
+              </w:rPr>
+            </w:pPr>
+          </w:p>
+          <w:p>
+            <w:pPr>
+              <w:widowControl w:val="0"/>
+              <w:tabs>
+                <w:tab w:val="left" w:pos="560"/>
+                <w:tab w:val="left" w:pos="1120"/>
+                <w:tab w:val="left" w:pos="1680"/>
+                <w:tab w:val="left" w:pos="2240"/>
+                <w:tab w:val="left" w:pos="2800"/>
+                <w:tab w:val="left" w:pos="3360"/>
+                <w:tab w:val="left" w:pos="3920"/>
+                <w:tab w:val="left" w:pos="4480"/>
+                <w:tab w:val="left" w:pos="5040"/>
+                <w:tab w:val="left" w:pos="5600"/>
+                <w:tab w:val="left" w:pos="6160"/>
+                <w:tab w:val="left" w:pos="6720"/>
+              </w:tabs>
+              <w:autoSpaceDE w:val="0"/>
+              <w:autoSpaceDN w:val="0"/>
+              <w:adjustRightInd w:val="0"/>
+              <w:rPr>
+                <w:rFonts w:ascii="Menlo Regular" w:hAnsi="Menlo Regular" w:cs="Menlo Regular"/>
+                <w:color w:val="000000"/>
+                <w:sz w:val="22"/>
+                <w:szCs w:val="22"/>
+              </w:rPr>
+            </w:pPr>
+            <w:r>
+              <w:rPr>
+                <w:rFonts w:ascii="Menlo Regular" w:hAnsi="Menlo Regular" w:cs="Menlo Regular"/>
+                <w:color w:val="000000"/>
+                <w:sz w:val="22"/>
+                <w:szCs w:val="22"/>
+              </w:rPr>
+              <w:t xml:space="preserve">Word: </w:t>
+            </w:r>
+            <w:proofErr w:type="gramStart"/>
+            <w:r>
+              <w:rPr>
+                <w:rFonts w:ascii="Menlo Regular" w:hAnsi="Menlo Regular" w:cs="Menlo Regular"/>
+                <w:color w:val="000000"/>
+                <w:sz w:val="22"/>
+                <w:szCs w:val="22"/>
+              </w:rPr>
+              <w:t>sushi  Position</w:t>
+            </w:r>
+            <w:proofErr w:type="gramEnd"/>
+            <w:r>
+              <w:rPr>
+                <w:rFonts w:ascii="Menlo Regular" w:hAnsi="Menlo Regular" w:cs="Menlo Regular"/>
+                <w:color w:val="000000"/>
+                <w:sz w:val="22"/>
+                <w:szCs w:val="22"/>
+              </w:rPr>
+              <w:t xml:space="preserve"> in vocabulary: 30679</w:t>
+            </w:r>
+          </w:p>
+          <w:p>
+            <w:pPr>
+              <w:widowControl w:val="0"/>
+              <w:tabs>
+                <w:tab w:val="left" w:pos="560"/>
+                <w:tab w:val="left" w:pos="1120"/>
+                <w:tab w:val="left" w:pos="1680"/>
+                <w:tab w:val="left" w:pos="2240"/>
+                <w:tab w:val="left" w:pos="2800"/>
+                <w:tab w:val="left" w:pos="3360"/>
+                <w:tab w:val="left" w:pos="3920"/>
+                <w:tab w:val="left" w:pos="4480"/>
+                <w:tab w:val="left" w:pos="5040"/>
+                <w:tab w:val="left" w:pos="5600"/>
+                <w:tab w:val="left" w:pos="6160"/>
+                <w:tab w:val="left" w:pos="6720"/>
+              </w:tabs>
+              <w:autoSpaceDE w:val="0"/>
+              <w:autoSpaceDN w:val="0"/>
+              <w:adjustRightInd w:val="0"/>
+              <w:rPr>
+                <w:rFonts w:ascii="Menlo Regular" w:hAnsi="Menlo Regular" w:cs="Menlo Regular"/>
+                <w:color w:val="000000"/>
+                <w:sz w:val="22"/>
+                <w:szCs w:val="22"/>
+              </w:rPr>
+            </w:pPr>
+          </w:p>
+          <w:p>
+            <w:pPr>
+              <w:widowControl w:val="0"/>
+              <w:tabs>
+                <w:tab w:val="left" w:pos="560"/>
+                <w:tab w:val="left" w:pos="1120"/>
+                <w:tab w:val="left" w:pos="1680"/>
+                <w:tab w:val="left" w:pos="2240"/>
+                <w:tab w:val="left" w:pos="2800"/>
+                <w:tab w:val="left" w:pos="3360"/>
+                <w:tab w:val="left" w:pos="3920"/>
+                <w:tab w:val="left" w:pos="4480"/>
+                <w:tab w:val="left" w:pos="5040"/>
+                <w:tab w:val="left" w:pos="5600"/>
+                <w:tab w:val="left" w:pos="6160"/>
+                <w:tab w:val="left" w:pos="6720"/>
+              </w:tabs>
+              <w:autoSpaceDE w:val="0"/>
+              <w:autoSpaceDN w:val="0"/>
+              <w:adjustRightInd w:val="0"/>
+              <w:rPr>
+                <w:rFonts w:ascii="Menlo Regular" w:hAnsi="Menlo Regular" w:cs="Menlo Regular"/>
+                <w:color w:val="000000"/>
+                <w:sz w:val="22"/>
+                <w:szCs w:val="22"/>
+              </w:rPr>
+            </w:pPr>
+            <w:r>
+              <w:rPr>
+                <w:rFonts w:ascii="Menlo Regular" w:hAnsi="Menlo Regular" w:cs="Menlo Regular"/>
+                <w:color w:val="000000"/>
+                <w:sz w:val="22"/>
+                <w:szCs w:val="22"/>
+              </w:rPr>
+              <w:t xml:space="preserve">Word: </w:t>
+            </w:r>
+            <w:proofErr w:type="spellStart"/>
+            <w:proofErr w:type="gramStart"/>
+            <w:r>
+              <w:rPr>
+                <w:rFonts w:ascii="Menlo Regular" w:hAnsi="Menlo Regular" w:cs="Menlo Regular"/>
+                <w:color w:val="000000"/>
+                <w:sz w:val="22"/>
+                <w:szCs w:val="22"/>
+              </w:rPr>
+              <w:t>italy</w:t>
+            </w:r>
+            <w:proofErr w:type="spellEnd"/>
+            <w:r>
+              <w:rPr>
+                <w:rFonts w:ascii="Menlo Regular" w:hAnsi="Menlo Regular" w:cs="Menlo Regular"/>
+                <w:color w:val="000000"/>
+                <w:sz w:val="22"/>
+                <w:szCs w:val="22"/>
+              </w:rPr>
+              <w:t xml:space="preserve">  Position</w:t>
+            </w:r>
+            <w:proofErr w:type="gramEnd"/>
+            <w:r>
+              <w:rPr>
+                <w:rFonts w:ascii="Menlo Regular" w:hAnsi="Menlo Regular" w:cs="Menlo Regular"/>
+                <w:color w:val="000000"/>
+                <w:sz w:val="22"/>
+                <w:szCs w:val="22"/>
+              </w:rPr>
+              <w:t xml:space="preserve"> in vocabulary: 843</w:t>
+            </w:r>
+          </w:p>
+          <w:p>
+            <w:pPr>
+              <w:widowControl w:val="0"/>
+              <w:tabs>
+                <w:tab w:val="left" w:pos="560"/>
+                <w:tab w:val="left" w:pos="1120"/>
+                <w:tab w:val="left" w:pos="1680"/>
+                <w:tab w:val="left" w:pos="2240"/>
+                <w:tab w:val="left" w:pos="2800"/>
+                <w:tab w:val="left" w:pos="3360"/>
+                <w:tab w:val="left" w:pos="3920"/>
+                <w:tab w:val="left" w:pos="4480"/>
+                <w:tab w:val="left" w:pos="5040"/>
+                <w:tab w:val="left" w:pos="5600"/>
+                <w:tab w:val="left" w:pos="6160"/>
+                <w:tab w:val="left" w:pos="6720"/>
+              </w:tabs>
+              <w:autoSpaceDE w:val="0"/>
+              <w:autoSpaceDN w:val="0"/>
+              <w:adjustRightInd w:val="0"/>
+              <w:rPr>
+                <w:rFonts w:ascii="Menlo Regular" w:hAnsi="Menlo Regular" w:cs="Menlo Regular"/>
+                <w:color w:val="000000"/>
+                <w:sz w:val="22"/>
+                <w:szCs w:val="22"/>
+              </w:rPr>
+            </w:pPr>
+          </w:p>
+          <w:p>
+            <w:pPr>
+              <w:widowControl w:val="0"/>
+              <w:tabs>
+                <w:tab w:val="left" w:pos="560"/>
+                <w:tab w:val="left" w:pos="1120"/>
+                <w:tab w:val="left" w:pos="1680"/>
+                <w:tab w:val="left" w:pos="2240"/>
+                <w:tab w:val="left" w:pos="2800"/>
+                <w:tab w:val="left" w:pos="3360"/>
+                <w:tab w:val="left" w:pos="3920"/>
+                <w:tab w:val="left" w:pos="4480"/>
+                <w:tab w:val="left" w:pos="5040"/>
+                <w:tab w:val="left" w:pos="5600"/>
+                <w:tab w:val="left" w:pos="6160"/>
+                <w:tab w:val="left" w:pos="6720"/>
+              </w:tabs>
+              <w:autoSpaceDE w:val="0"/>
+              <w:autoSpaceDN w:val="0"/>
+              <w:adjustRightInd w:val="0"/>
+              <w:rPr>
+                <w:rFonts w:ascii="Menlo Regular" w:hAnsi="Menlo Regular" w:cs="Menlo Regular"/>
+                <w:color w:val="000000"/>
+                <w:sz w:val="22"/>
+                <w:szCs w:val="22"/>
+              </w:rPr>
+            </w:pPr>
+            <w:r>
+              <w:rPr>
+                <w:rFonts w:ascii="Menlo Regular" w:hAnsi="Menlo Regular" w:cs="Menlo Regular"/>
+                <w:color w:val="000000"/>
+                <w:sz w:val="22"/>
+                <w:szCs w:val="22"/>
+              </w:rPr>
+              <w:t xml:space="preserve">                                              Word              Distance</w:t>
+            </w:r>
+          </w:p>
+          <w:p>
+            <w:pPr>
+              <w:widowControl w:val="0"/>
+              <w:tabs>
+                <w:tab w:val="left" w:pos="560"/>
+                <w:tab w:val="left" w:pos="1120"/>
+                <w:tab w:val="left" w:pos="1680"/>
+                <w:tab w:val="left" w:pos="2240"/>
+                <w:tab w:val="left" w:pos="2800"/>
+                <w:tab w:val="left" w:pos="3360"/>
+                <w:tab w:val="left" w:pos="3920"/>
+                <w:tab w:val="left" w:pos="4480"/>
+                <w:tab w:val="left" w:pos="5040"/>
+                <w:tab w:val="left" w:pos="5600"/>
+                <w:tab w:val="left" w:pos="6160"/>
+                <w:tab w:val="left" w:pos="6720"/>
+              </w:tabs>
+              <w:autoSpaceDE w:val="0"/>
+              <w:autoSpaceDN w:val="0"/>
+              <w:adjustRightInd w:val="0"/>
+              <w:rPr>
+                <w:rFonts w:ascii="Menlo Regular" w:hAnsi="Menlo Regular" w:cs="Menlo Regular"/>
+                <w:color w:val="000000"/>
+                <w:sz w:val="22"/>
+                <w:szCs w:val="22"/>
+              </w:rPr>
+            </w:pPr>
+            <w:r>
+              <w:rPr>
+                <w:rFonts w:ascii="Menlo Regular" w:hAnsi="Menlo Regular" w:cs="Menlo Regular"/>
+                <w:color w:val="000000"/>
+                <w:sz w:val="22"/>
+                <w:szCs w:val="22"/>
+              </w:rPr>
+              <w:t>----------------------------------------</w:t>
+            </w:r>
+            <w:r>
+              <w:rPr>
+                <w:rFonts w:ascii="Menlo Regular" w:hAnsi="Menlo Regular" w:cs="Menlo Regular"/>
+                <w:color w:val="000000"/>
+                <w:sz w:val="22"/>
+                <w:szCs w:val="22"/>
+              </w:rPr>
+              <w:t>-------------------------</w:t>
+            </w:r>
+          </w:p>
+          <w:p>
+            <w:pPr>
+              <w:widowControl w:val="0"/>
+              <w:tabs>
+                <w:tab w:val="left" w:pos="560"/>
+                <w:tab w:val="left" w:pos="1120"/>
+                <w:tab w:val="left" w:pos="1680"/>
+                <w:tab w:val="left" w:pos="2240"/>
+                <w:tab w:val="left" w:pos="2800"/>
+                <w:tab w:val="left" w:pos="3360"/>
+                <w:tab w:val="left" w:pos="3920"/>
+                <w:tab w:val="left" w:pos="4480"/>
+                <w:tab w:val="left" w:pos="5040"/>
+                <w:tab w:val="left" w:pos="5600"/>
+                <w:tab w:val="left" w:pos="6160"/>
+                <w:tab w:val="left" w:pos="6720"/>
+              </w:tabs>
+              <w:autoSpaceDE w:val="0"/>
+              <w:autoSpaceDN w:val="0"/>
+              <w:adjustRightInd w:val="0"/>
+              <w:rPr>
+                <w:rFonts w:ascii="Menlo Regular" w:hAnsi="Menlo Regular" w:cs="Menlo Regular"/>
+                <w:color w:val="000000"/>
+                <w:sz w:val="22"/>
+                <w:szCs w:val="22"/>
+              </w:rPr>
+            </w:pPr>
+            <w:r>
+              <w:rPr>
+                <w:rFonts w:ascii="Menlo Regular" w:hAnsi="Menlo Regular" w:cs="Menlo Regular"/>
+                <w:color w:val="000000"/>
+                <w:sz w:val="22"/>
+                <w:szCs w:val="22"/>
+              </w:rPr>
+              <w:t xml:space="preserve">                                      </w:t>
+            </w:r>
+            <w:proofErr w:type="gramStart"/>
+            <w:r>
+              <w:rPr>
+                <w:rFonts w:ascii="Menlo Regular" w:hAnsi="Menlo Regular" w:cs="Menlo Regular"/>
+                <w:color w:val="000000"/>
+                <w:sz w:val="22"/>
+                <w:szCs w:val="22"/>
+              </w:rPr>
+              <w:t>strawberries</w:t>
+            </w:r>
+            <w:proofErr w:type="gramEnd"/>
+            <w:r>
+              <w:rPr>
+                <w:rFonts w:ascii="Menlo Regular" w:hAnsi="Menlo Regular" w:cs="Menlo Regular"/>
+                <w:color w:val="000000"/>
+                <w:sz w:val="22"/>
+                <w:szCs w:val="22"/>
+              </w:rPr>
+              <w:tab/>
+            </w:r>
+            <w:r>
+              <w:rPr>
+                <w:rFonts w:ascii="Menlo Regular" w:hAnsi="Menlo Regular" w:cs="Menlo Regular"/>
+                <w:color w:val="000000"/>
+                <w:sz w:val="22"/>
+                <w:szCs w:val="22"/>
+              </w:rPr>
+              <w:tab/>
+              <w:t>0.500201</w:t>
+            </w:r>
+          </w:p>
+          <w:p>
+            <w:pPr>
+              <w:widowControl w:val="0"/>
+              <w:tabs>
+                <w:tab w:val="left" w:pos="560"/>
+                <w:tab w:val="left" w:pos="1120"/>
+                <w:tab w:val="left" w:pos="1680"/>
+                <w:tab w:val="left" w:pos="2240"/>
+                <w:tab w:val="left" w:pos="2800"/>
+                <w:tab w:val="left" w:pos="3360"/>
+                <w:tab w:val="left" w:pos="3920"/>
+                <w:tab w:val="left" w:pos="4480"/>
+                <w:tab w:val="left" w:pos="5040"/>
+                <w:tab w:val="left" w:pos="5600"/>
+                <w:tab w:val="left" w:pos="6160"/>
+                <w:tab w:val="left" w:pos="6720"/>
+              </w:tabs>
+              <w:autoSpaceDE w:val="0"/>
+              <w:autoSpaceDN w:val="0"/>
+              <w:adjustRightInd w:val="0"/>
+              <w:rPr>
+                <w:rFonts w:ascii="Menlo Regular" w:hAnsi="Menlo Regular" w:cs="Menlo Regular"/>
+                <w:color w:val="000000"/>
+                <w:sz w:val="22"/>
+                <w:szCs w:val="22"/>
+              </w:rPr>
+            </w:pPr>
+            <w:r>
+              <w:rPr>
+                <w:rFonts w:ascii="Menlo Regular" w:hAnsi="Menlo Regular" w:cs="Menlo Regular"/>
+                <w:color w:val="000000"/>
+                <w:sz w:val="22"/>
+                <w:szCs w:val="22"/>
+              </w:rPr>
+              <w:t xml:space="preserve">                                              </w:t>
+            </w:r>
+            <w:proofErr w:type="gramStart"/>
+            <w:r>
+              <w:rPr>
+                <w:rFonts w:ascii="Menlo Regular" w:hAnsi="Menlo Regular" w:cs="Menlo Regular"/>
+                <w:color w:val="000000"/>
+                <w:sz w:val="22"/>
+                <w:szCs w:val="22"/>
+              </w:rPr>
+              <w:t>kelp</w:t>
+            </w:r>
+            <w:proofErr w:type="gramEnd"/>
+            <w:r>
+              <w:rPr>
+                <w:rFonts w:ascii="Menlo Regular" w:hAnsi="Menlo Regular" w:cs="Menlo Regular"/>
+                <w:color w:val="000000"/>
+                <w:sz w:val="22"/>
+                <w:szCs w:val="22"/>
+              </w:rPr>
+              <w:tab/>
+            </w:r>
+            <w:r>
+              <w:rPr>
+                <w:rFonts w:ascii="Menlo Regular" w:hAnsi="Menlo Regular" w:cs="Menlo Regular"/>
+                <w:color w:val="000000"/>
+                <w:sz w:val="22"/>
+                <w:szCs w:val="22"/>
+              </w:rPr>
+              <w:tab/>
+              <w:t>0.500120</w:t>
+            </w:r>
+          </w:p>
+          <w:p>
+            <w:pPr>
+              <w:widowControl w:val="0"/>
+              <w:tabs>
+                <w:tab w:val="left" w:pos="560"/>
+                <w:tab w:val="left" w:pos="1120"/>
+                <w:tab w:val="left" w:pos="1680"/>
+                <w:tab w:val="left" w:pos="2240"/>
+                <w:tab w:val="left" w:pos="2800"/>
+                <w:tab w:val="left" w:pos="3360"/>
+                <w:tab w:val="left" w:pos="3920"/>
+                <w:tab w:val="left" w:pos="4480"/>
+                <w:tab w:val="left" w:pos="5040"/>
+                <w:tab w:val="left" w:pos="5600"/>
+                <w:tab w:val="left" w:pos="6160"/>
+                <w:tab w:val="left" w:pos="6720"/>
+              </w:tabs>
+              <w:autoSpaceDE w:val="0"/>
+              <w:autoSpaceDN w:val="0"/>
+              <w:adjustRightInd w:val="0"/>
+              <w:rPr>
+                <w:rFonts w:ascii="Menlo Regular" w:hAnsi="Menlo Regular" w:cs="Menlo Regular"/>
+                <w:color w:val="000000"/>
+                <w:sz w:val="22"/>
+                <w:szCs w:val="22"/>
+              </w:rPr>
+            </w:pPr>
+            <w:r>
+              <w:rPr>
+                <w:rFonts w:ascii="Menlo Regular" w:hAnsi="Menlo Regular" w:cs="Menlo Regular"/>
+                <w:color w:val="000000"/>
+                <w:sz w:val="22"/>
+                <w:szCs w:val="22"/>
+              </w:rPr>
+              <w:t xml:space="preserve">                                           </w:t>
+            </w:r>
+            <w:proofErr w:type="gramStart"/>
+            <w:r>
+              <w:rPr>
+                <w:rFonts w:ascii="Menlo Regular" w:hAnsi="Menlo Regular" w:cs="Menlo Regular"/>
+                <w:color w:val="000000"/>
+                <w:sz w:val="22"/>
+                <w:szCs w:val="22"/>
+              </w:rPr>
+              <w:t>sprouts</w:t>
+            </w:r>
+            <w:proofErr w:type="gramEnd"/>
+            <w:r>
+              <w:rPr>
+                <w:rFonts w:ascii="Menlo Regular" w:hAnsi="Menlo Regular" w:cs="Menlo Regular"/>
+                <w:color w:val="000000"/>
+                <w:sz w:val="22"/>
+                <w:szCs w:val="22"/>
+              </w:rPr>
+              <w:tab/>
+            </w:r>
+            <w:r>
+              <w:rPr>
+                <w:rFonts w:ascii="Menlo Regular" w:hAnsi="Menlo Regular" w:cs="Menlo Regular"/>
+                <w:color w:val="000000"/>
+                <w:sz w:val="22"/>
+                <w:szCs w:val="22"/>
+              </w:rPr>
+              <w:tab/>
+              <w:t>0.495927</w:t>
+            </w:r>
+          </w:p>
+          <w:p>
+            <w:pPr>
+              <w:widowControl w:val="0"/>
+              <w:tabs>
+                <w:tab w:val="left" w:pos="560"/>
+                <w:tab w:val="left" w:pos="1120"/>
+                <w:tab w:val="left" w:pos="1680"/>
+                <w:tab w:val="left" w:pos="2240"/>
+                <w:tab w:val="left" w:pos="2800"/>
+                <w:tab w:val="left" w:pos="3360"/>
+                <w:tab w:val="left" w:pos="3920"/>
+                <w:tab w:val="left" w:pos="4480"/>
+                <w:tab w:val="left" w:pos="5040"/>
+                <w:tab w:val="left" w:pos="5600"/>
+                <w:tab w:val="left" w:pos="6160"/>
+                <w:tab w:val="left" w:pos="6720"/>
+              </w:tabs>
+              <w:autoSpaceDE w:val="0"/>
+              <w:autoSpaceDN w:val="0"/>
+              <w:adjustRightInd w:val="0"/>
+              <w:rPr>
+                <w:rFonts w:ascii="Menlo Regular" w:hAnsi="Menlo Regular" w:cs="Menlo Regular"/>
+                <w:color w:val="000000"/>
+                <w:sz w:val="22"/>
+                <w:szCs w:val="22"/>
+              </w:rPr>
+            </w:pPr>
+            <w:r>
+              <w:rPr>
+                <w:rFonts w:ascii="Menlo Regular" w:hAnsi="Menlo Regular" w:cs="Menlo Regular"/>
+                <w:color w:val="000000"/>
+                <w:sz w:val="22"/>
+                <w:szCs w:val="22"/>
+              </w:rPr>
+              <w:t xml:space="preserve">                                          </w:t>
+            </w:r>
+            <w:proofErr w:type="spellStart"/>
+            <w:proofErr w:type="gramStart"/>
+            <w:r>
+              <w:rPr>
+                <w:rFonts w:ascii="Menlo Regular" w:hAnsi="Menlo Regular" w:cs="Menlo Regular"/>
+                <w:color w:val="000000"/>
+                <w:sz w:val="22"/>
+                <w:szCs w:val="22"/>
+              </w:rPr>
+              <w:t>omelette</w:t>
+            </w:r>
+            <w:proofErr w:type="spellEnd"/>
+            <w:proofErr w:type="gramEnd"/>
+            <w:r>
+              <w:rPr>
+                <w:rFonts w:ascii="Menlo Regular" w:hAnsi="Menlo Regular" w:cs="Menlo Regular"/>
+                <w:color w:val="000000"/>
+                <w:sz w:val="22"/>
+                <w:szCs w:val="22"/>
+              </w:rPr>
+              <w:tab/>
+            </w:r>
+            <w:r>
+              <w:rPr>
+                <w:rFonts w:ascii="Menlo Regular" w:hAnsi="Menlo Regular" w:cs="Menlo Regular"/>
+                <w:color w:val="000000"/>
+                <w:sz w:val="22"/>
+                <w:szCs w:val="22"/>
+              </w:rPr>
+              <w:tab/>
+              <w:t>0.493959</w:t>
+            </w:r>
+          </w:p>
+          <w:p>
+            <w:pPr>
+              <w:widowControl w:val="0"/>
+              <w:tabs>
+                <w:tab w:val="left" w:pos="560"/>
+                <w:tab w:val="left" w:pos="1120"/>
+                <w:tab w:val="left" w:pos="1680"/>
+                <w:tab w:val="left" w:pos="2240"/>
+                <w:tab w:val="left" w:pos="2800"/>
+                <w:tab w:val="left" w:pos="3360"/>
+                <w:tab w:val="left" w:pos="3920"/>
+                <w:tab w:val="left" w:pos="4480"/>
+                <w:tab w:val="left" w:pos="5040"/>
+                <w:tab w:val="left" w:pos="5600"/>
+                <w:tab w:val="left" w:pos="6160"/>
+                <w:tab w:val="left" w:pos="6720"/>
+              </w:tabs>
+              <w:autoSpaceDE w:val="0"/>
+              <w:autoSpaceDN w:val="0"/>
+              <w:adjustRightInd w:val="0"/>
+              <w:rPr>
+                <w:rFonts w:ascii="Menlo Regular" w:hAnsi="Menlo Regular" w:cs="Menlo Regular"/>
+                <w:color w:val="000000"/>
+                <w:sz w:val="22"/>
+                <w:szCs w:val="22"/>
+              </w:rPr>
+            </w:pPr>
+            <w:r>
+              <w:rPr>
+                <w:rFonts w:ascii="Menlo Regular" w:hAnsi="Menlo Regular" w:cs="Menlo Regular"/>
+                <w:color w:val="000000"/>
+                <w:sz w:val="22"/>
+                <w:szCs w:val="22"/>
+              </w:rPr>
+              <w:t xml:space="preserve">                                            </w:t>
+            </w:r>
+            <w:proofErr w:type="gramStart"/>
+            <w:r>
+              <w:rPr>
+                <w:rFonts w:ascii="Menlo Regular" w:hAnsi="Menlo Regular" w:cs="Menlo Regular"/>
+                <w:color w:val="000000"/>
+                <w:sz w:val="22"/>
+                <w:szCs w:val="22"/>
+              </w:rPr>
+              <w:t>mussel</w:t>
+            </w:r>
+            <w:proofErr w:type="gramEnd"/>
+            <w:r>
+              <w:rPr>
+                <w:rFonts w:ascii="Menlo Regular" w:hAnsi="Menlo Regular" w:cs="Menlo Regular"/>
+                <w:color w:val="000000"/>
+                <w:sz w:val="22"/>
+                <w:szCs w:val="22"/>
+              </w:rPr>
+              <w:tab/>
+            </w:r>
+            <w:r>
+              <w:rPr>
+                <w:rFonts w:ascii="Menlo Regular" w:hAnsi="Menlo Regular" w:cs="Menlo Regular"/>
+                <w:color w:val="000000"/>
+                <w:sz w:val="22"/>
+                <w:szCs w:val="22"/>
+              </w:rPr>
+              <w:tab/>
+              <w:t>0.491622</w:t>
+            </w:r>
+          </w:p>
+          <w:p>
+            <w:pPr>
+              <w:widowControl w:val="0"/>
+              <w:tabs>
+                <w:tab w:val="left" w:pos="560"/>
+                <w:tab w:val="left" w:pos="1120"/>
+                <w:tab w:val="left" w:pos="1680"/>
+                <w:tab w:val="left" w:pos="2240"/>
+                <w:tab w:val="left" w:pos="2800"/>
+                <w:tab w:val="left" w:pos="3360"/>
+                <w:tab w:val="left" w:pos="3920"/>
+                <w:tab w:val="left" w:pos="4480"/>
+                <w:tab w:val="left" w:pos="5040"/>
+                <w:tab w:val="left" w:pos="5600"/>
+                <w:tab w:val="left" w:pos="6160"/>
+                <w:tab w:val="left" w:pos="6720"/>
+              </w:tabs>
+              <w:autoSpaceDE w:val="0"/>
+              <w:autoSpaceDN w:val="0"/>
+              <w:adjustRightInd w:val="0"/>
+              <w:rPr>
+                <w:rFonts w:ascii="Menlo Regular" w:hAnsi="Menlo Regular" w:cs="Menlo Regular"/>
+                <w:color w:val="000000"/>
+                <w:sz w:val="22"/>
+                <w:szCs w:val="22"/>
+              </w:rPr>
+            </w:pPr>
+            <w:r>
+              <w:rPr>
+                <w:rFonts w:ascii="Menlo Regular" w:hAnsi="Menlo Regular" w:cs="Menlo Regular"/>
+                <w:color w:val="000000"/>
+                <w:sz w:val="22"/>
+                <w:szCs w:val="22"/>
+              </w:rPr>
+              <w:t xml:space="preserve">                                              </w:t>
+            </w:r>
+            <w:proofErr w:type="gramStart"/>
+            <w:r>
+              <w:rPr>
+                <w:rFonts w:ascii="Menlo Regular" w:hAnsi="Menlo Regular" w:cs="Menlo Regular"/>
+                <w:color w:val="000000"/>
+                <w:sz w:val="22"/>
+                <w:szCs w:val="22"/>
+              </w:rPr>
+              <w:t>pies</w:t>
+            </w:r>
+            <w:proofErr w:type="gramEnd"/>
+            <w:r>
+              <w:rPr>
+                <w:rFonts w:ascii="Menlo Regular" w:hAnsi="Menlo Regular" w:cs="Menlo Regular"/>
+                <w:color w:val="000000"/>
+                <w:sz w:val="22"/>
+                <w:szCs w:val="22"/>
+              </w:rPr>
+              <w:tab/>
+            </w:r>
+            <w:r>
+              <w:rPr>
+                <w:rFonts w:ascii="Menlo Regular" w:hAnsi="Menlo Regular" w:cs="Menlo Regular"/>
+                <w:color w:val="000000"/>
+                <w:sz w:val="22"/>
+                <w:szCs w:val="22"/>
+              </w:rPr>
+              <w:tab/>
+              <w:t>0.489951</w:t>
+            </w:r>
+          </w:p>
+          <w:p>
+            <w:pPr>
+              <w:rPr>
+                <w:sz w:val="24"/>
+                <w:szCs w:val="24"/>
+              </w:rPr>
+            </w:pPr>
+            <w:r>
+              <w:rPr>
+                <w:rFonts w:ascii="Menlo Regular" w:hAnsi="Menlo Regular" w:cs="Menlo Regular"/>
+                <w:color w:val="000000"/>
+                <w:sz w:val="22"/>
+                <w:szCs w:val="22"/>
+              </w:rPr>
+              <w:t xml:space="preserve">                                       </w:t>
+            </w:r>
+            <w:proofErr w:type="gramStart"/>
+            <w:r>
+              <w:rPr>
+                <w:rFonts w:ascii="Menlo Regular" w:hAnsi="Menlo Regular" w:cs="Menlo Regular"/>
+                <w:color w:val="000000"/>
+                <w:sz w:val="22"/>
+                <w:szCs w:val="22"/>
+              </w:rPr>
+              <w:t>cranberries</w:t>
+            </w:r>
+            <w:proofErr w:type="gramEnd"/>
+            <w:r>
+              <w:rPr>
+                <w:rFonts w:ascii="Menlo Regular" w:hAnsi="Menlo Regular" w:cs="Menlo Regular"/>
+                <w:color w:val="000000"/>
+                <w:sz w:val="22"/>
+                <w:szCs w:val="22"/>
+              </w:rPr>
+              <w:tab/>
+              <w:t>0.474655</w:t>
+            </w:r>
+          </w:p>
+        </w:tc>
+      </w:tr>
+    </w:tbl>
+    <w:p>
+      <w:pPr>
+        <w:rPr>
+          <w:sz w:val="24"/>
+          <w:szCs w:val="24"/>
+        </w:rPr>
+      </w:pPr>
+      <w:proofErr w:type="gramStart"/>
+      <w:r>
+        <w:rPr>
+          <w:sz w:val="24"/>
+          <w:szCs w:val="24"/>
+        </w:rPr>
+        <w:lastRenderedPageBreak/>
+        <w:t>japan</w:t>
+      </w:r>
+      <w:proofErr w:type="gramEnd"/>
+      <w:r>
+        <w:rPr>
+          <w:sz w:val="24"/>
+          <w:szCs w:val="24"/>
+        </w:rPr>
+        <w:t xml:space="preserve"> sushi </w:t>
+      </w:r>
+      <w:proofErr w:type="spellStart"/>
+      <w:r>
+        <w:rPr>
+          <w:sz w:val="24"/>
+          <w:szCs w:val="24"/>
+        </w:rPr>
+        <w:t>mexico</w:t>
+      </w:r>
+      <w:proofErr w:type="spellEnd"/>
+    </w:p>
+    <w:p>
+      <w:pPr>
+        <w:rPr>
+          <w:sz w:val="24"/>
+          <w:szCs w:val="24"/>
+        </w:rPr>
+      </w:pPr>
+    </w:p>
+    <w:p>
+      <w:pPr>
+        <w:rPr>
+          <w:sz w:val="24"/>
+          <w:szCs w:val="24"/>
+        </w:rPr>
+      </w:pPr>
+      <w:r>
+        <w:rPr>
+          <w:noProof/>
+          <w:sz w:val="24"/>
+          <w:szCs w:val="24"/>
+        </w:rPr>
+        <w:drawing>
+          <wp:inline distT="0" distB="0" distL="0" distR="0" wp14:anchorId="2C32E4D3" wp14:editId="759438A0">
+            <wp:extent cx="5486400" cy="4420235"/>
+            <wp:effectExtent l="0" t="0" r="0" b="0"/>
+            <wp:docPr id="3" name="Picture 3"/>
+            <wp:cNvGraphicFramePr>
+              <a:graphicFrameLocks xmlns:a="http://schemas.openxmlformats.org/drawingml/2006/main" noChangeAspect="1"/>
+            </wp:cNvGraphicFramePr>
+            <a:graphic xmlns:a="http://schemas.openxmlformats.org/drawingml/2006/main">
+              <a:graphicData uri="http://schemas.openxmlformats.org/drawingml/2006/picture">
+                <pic:pic xmlns:pic="http://schemas.openxmlformats.org/drawingml/2006/picture">
+                  <pic:nvPicPr>
+                    <pic:cNvPr id="0" name="Screen Shot 2017-10-28 at 10.55.11 AM.png"/>
+                    <pic:cNvPicPr/>
+                  </pic:nvPicPr>
+                  <pic:blipFill>
+                    <a:blip r:embed="rId11">
+                      <a:extLst>
+                        <a:ext uri="{28A0092B-C50C-407E-A947-70E740481C1C}">
+                          <a14:useLocalDpi xmlns:a14="http://schemas.microsoft.com/office/drawing/2010/main" val="0"/>
+                        </a:ext>
+                      </a:extLst>
+                    </a:blip>
+                    <a:stretch>
+                      <a:fillRect/>
+                    </a:stretch>
+                  </pic:blipFill>
+                  <pic:spPr>
+                    <a:xfrm>
+                      <a:off x="0" y="0"/>
+                      <a:ext cx="5486400" cy="4420235"/>
+                    </a:xfrm>
+                    <a:prstGeom prst="rect">
+                      <a:avLst/>
+                    </a:prstGeom>
+                  </pic:spPr>
+                </pic:pic>
+              </a:graphicData>
+            </a:graphic>
+          </wp:inline>
+        </w:drawing>
+      </w:r>
+    </w:p>
+    <w:p>
+      <w:pPr>
+        <w:rPr>
+          <w:sz w:val="24"/>
+          <w:szCs w:val="24"/>
+        </w:rPr>
+      </w:pPr>
+    </w:p>
+    <w:p>
+      <w:pPr>
+        <w:rPr>
+          <w:rFonts w:cs="Arial"/>
+          <w:b/>
+          <w:sz w:val="24"/>
+        </w:rPr>
+      </w:pPr>
+    </w:p>
+    <w:p>
+      <w:pPr>
+        <w:rPr>
+          <w:rFonts w:cs="Arial"/>
+          <w:b/>
+          <w:sz w:val="24"/>
+        </w:rPr>
+      </w:pPr>
+      <w:proofErr w:type="gramStart"/>
+      <w:r>
+        <w:rPr>
+          <w:rFonts w:cs="Arial"/>
+          <w:b/>
+          <w:sz w:val="24"/>
+        </w:rPr>
+        <w:t>japan</w:t>
+      </w:r>
+      <w:proofErr w:type="gramEnd"/>
+      <w:r>
+        <w:rPr>
+          <w:rFonts w:cs="Arial"/>
+          <w:b/>
+          <w:sz w:val="24"/>
+        </w:rPr>
+        <w:t xml:space="preserve"> sushi </w:t>
+      </w:r>
+      <w:proofErr w:type="spellStart"/>
+      <w:r>
+        <w:rPr>
+          <w:rFonts w:cs="Arial"/>
+          <w:b/>
+          <w:sz w:val="24"/>
+        </w:rPr>
+        <w:t>canada</w:t>
+      </w:r>
+      <w:proofErr w:type="spellEnd"/>
+    </w:p>
+    <w:p>
+      <w:pPr>
+        <w:rPr>
+          <w:rFonts w:cs="Arial"/>
+          <w:b/>
+          <w:sz w:val="24"/>
+        </w:rPr>
+      </w:pPr>
+    </w:p>
+    <w:p>
+      <w:pPr>
+        <w:rPr>
+          <w:rFonts w:cs="Arial"/>
+          <w:b/>
+          <w:sz w:val="24"/>
+        </w:rPr>
+      </w:pPr>
+      <w:r>
+        <w:rPr>
+          <w:rFonts w:cs="Arial"/>
+          <w:b/>
+          <w:noProof/>
+          <w:sz w:val="24"/>
+        </w:rPr>
+        <w:lastRenderedPageBreak/>
+        <w:drawing>
+          <wp:inline distT="0" distB="0" distL="0" distR="0" wp14:anchorId="24A25F7D" wp14:editId="0256011D">
+            <wp:extent cx="5486400" cy="4774565"/>
+            <wp:effectExtent l="0" t="0" r="0" b="635"/>
+            <wp:docPr id="4" name="Picture 4"/>
+            <wp:cNvGraphicFramePr>
+              <a:graphicFrameLocks xmlns:a="http://schemas.openxmlformats.org/drawingml/2006/main" noChangeAspect="1"/>
+            </wp:cNvGraphicFramePr>
+            <a:graphic xmlns:a="http://schemas.openxmlformats.org/drawingml/2006/main">
+              <a:graphicData uri="http://schemas.openxmlformats.org/drawingml/2006/picture">
+                <pic:pic xmlns:pic="http://schemas.openxmlformats.org/drawingml/2006/picture">
+                  <pic:nvPicPr>
+                    <pic:cNvPr id="0" name="Screen Shot 2017-10-28 at 10.57.42 AM.png"/>
+                    <pic:cNvPicPr/>
+                  </pic:nvPicPr>
+                  <pic:blipFill>
+                    <a:blip r:embed="rId12">
+                      <a:extLst>
+                        <a:ext uri="{28A0092B-C50C-407E-A947-70E740481C1C}">
+                          <a14:useLocalDpi xmlns:a14="http://schemas.microsoft.com/office/drawing/2010/main" val="0"/>
+                        </a:ext>
+                      </a:extLst>
+                    </a:blip>
+                    <a:stretch>
+                      <a:fillRect/>
+                    </a:stretch>
+                  </pic:blipFill>
+                  <pic:spPr>
+                    <a:xfrm>
+                      <a:off x="0" y="0"/>
+                      <a:ext cx="5486400" cy="4774565"/>
+                    </a:xfrm>
+                    <a:prstGeom prst="rect">
+                      <a:avLst/>
+                    </a:prstGeom>
+                  </pic:spPr>
+                </pic:pic>
+              </a:graphicData>
+            </a:graphic>
+          </wp:inline>
+        </w:drawing>
+      </w:r>
+    </w:p>
+    <w:p>
+      <w:pPr>
+        <w:rPr>
+          <w:rFonts w:cs="Arial"/>
+          <w:b/>
+          <w:sz w:val="24"/>
+        </w:rPr>
+      </w:pPr>
+    </w:p>
+    <w:p>
+      <w:pPr>
+        <w:rPr>
+          <w:rFonts w:cs="Arial"/>
+          <w:b/>
+          <w:sz w:val="24"/>
+        </w:rPr>
+      </w:pPr>
+    </w:p>
+    <w:p>
+      <w:pPr>
+        <w:rPr>
+          <w:rFonts w:cs="Arial"/>
+          <w:b/>
+          <w:sz w:val="24"/>
+        </w:rPr>
+      </w:pPr>
+    </w:p>
+    <w:p>
+      <w:pPr>
+        <w:rPr>
+          <w:rFonts w:cs="Arial"/>
+          <w:b/>
+          <w:sz w:val="24"/>
+        </w:rPr>
+      </w:pPr>
+      <w:proofErr w:type="gramStart"/>
+      <w:r>
+        <w:rPr>
+          <w:rFonts w:cs="Arial"/>
+          <w:b/>
+          <w:sz w:val="24"/>
+        </w:rPr>
+        <w:t>japan</w:t>
+      </w:r>
+      <w:proofErr w:type="gramEnd"/>
+      <w:r>
+        <w:rPr>
+          <w:rFonts w:cs="Arial"/>
+          <w:b/>
+          <w:sz w:val="24"/>
+        </w:rPr>
+        <w:t xml:space="preserve"> sushi </w:t>
+      </w:r>
+      <w:proofErr w:type="spellStart"/>
+      <w:r>
+        <w:rPr>
+          <w:rFonts w:cs="Arial"/>
+          <w:b/>
+          <w:sz w:val="24"/>
+        </w:rPr>
+        <w:t>india</w:t>
+      </w:r>
+      <w:proofErr w:type="spellEnd"/>
+    </w:p>
+    <w:p>
+      <w:pPr>
+        <w:rPr>
+          <w:rFonts w:cs="Arial"/>
+          <w:b/>
+          <w:sz w:val="24"/>
+        </w:rPr>
+      </w:pPr>
+      <w:r>
+        <w:rPr>
+          <w:rFonts w:cs="Arial"/>
+          <w:b/>
+          <w:noProof/>
+          <w:sz w:val="24"/>
+        </w:rPr>
+        <w:lastRenderedPageBreak/>
+        <w:drawing>
+          <wp:inline distT="0" distB="0" distL="0" distR="0" wp14:anchorId="6AC9849E" wp14:editId="1B7A76C0">
+            <wp:extent cx="5486400" cy="4742180"/>
+            <wp:effectExtent l="0" t="0" r="0" b="7620"/>
+            <wp:docPr id="5" name="Picture 5"/>
+            <wp:cNvGraphicFramePr>
+              <a:graphicFrameLocks xmlns:a="http://schemas.openxmlformats.org/drawingml/2006/main" noChangeAspect="1"/>
+            </wp:cNvGraphicFramePr>
+            <a:graphic xmlns:a="http://schemas.openxmlformats.org/drawingml/2006/main">
+              <a:graphicData uri="http://schemas.openxmlformats.org/drawingml/2006/picture">
+                <pic:pic xmlns:pic="http://schemas.openxmlformats.org/drawingml/2006/picture">
+                  <pic:nvPicPr>
+                    <pic:cNvPr id="0" name="Screen Shot 2017-10-28 at 11.04.02 AM.png"/>
+                    <pic:cNvPicPr/>
+                  </pic:nvPicPr>
+                  <pic:blipFill>
+                    <a:blip r:embed="rId13">
+                      <a:extLst>
+                        <a:ext uri="{28A0092B-C50C-407E-A947-70E740481C1C}">
+                          <a14:useLocalDpi xmlns:a14="http://schemas.microsoft.com/office/drawing/2010/main" val="0"/>
+                        </a:ext>
+                      </a:extLst>
+                    </a:blip>
+                    <a:stretch>
+                      <a:fillRect/>
+                    </a:stretch>
+                  </pic:blipFill>
+                  <pic:spPr>
+                    <a:xfrm>
+                      <a:off x="0" y="0"/>
+                      <a:ext cx="5486400" cy="4742180"/>
+                    </a:xfrm>
+                    <a:prstGeom prst="rect">
+                      <a:avLst/>
+                    </a:prstGeom>
+                  </pic:spPr>
+                </pic:pic>
+              </a:graphicData>
+            </a:graphic>
+          </wp:inline>
+        </w:drawing>
+      </w:r>
+    </w:p>
+    <w:p>
+      <w:pPr>
+        <w:rPr>
+          <w:rFonts w:cs="Arial"/>
+          <w:b/>
+          <w:sz w:val="24"/>
+        </w:rPr>
+      </w:pPr>
+    </w:p>
+    <w:p>
+      <w:pPr>
+        <w:rPr>
+          <w:rFonts w:cs="Arial"/>
+          <w:b/>
+          <w:sz w:val="24"/>
+        </w:rPr>
+      </w:pPr>
+    </w:p>
+    <w:p>
+      <w:pPr>
+        <w:rPr>
+          <w:rFonts w:cs="Arial"/>
+          <w:b/>
+          <w:sz w:val="24"/>
+        </w:rPr>
+      </w:pPr>
+    </w:p>
+    <w:p>
+      <w:pPr>
+        <w:rPr>
+          <w:rFonts w:cs="Arial"/>
+          <w:b/>
+          <w:sz w:val="24"/>
+        </w:rPr>
+      </w:pPr>
+    </w:p>
+    <w:p>
+      <w:pPr>
+        <w:rPr>
+          <w:rFonts w:cs="Arial"/>
+          <w:b/>
+          <w:sz w:val="24"/>
+        </w:rPr>
+      </w:pPr>
+    </w:p>
+    <w:p>
+      <w:pPr>
+        <w:rPr>
+          <w:rFonts w:cs="Arial"/>
+          <w:b/>
+          <w:sz w:val="24"/>
+        </w:rPr>
+      </w:pPr>
+    </w:p>
+    <w:p>
+      <w:pPr>
+        <w:rPr>
+          <w:rFonts w:cs="Arial"/>
+          <w:b/>
+          <w:sz w:val="24"/>
+        </w:rPr>
+      </w:pPr>
+    </w:p>
+    <w:p>
+      <w:pPr>
+        <w:rPr>
+          <w:rFonts w:cs="Arial"/>
+          <w:b/>
+          <w:sz w:val="24"/>
+        </w:rPr>
+      </w:pPr>
+    </w:p>
+    <w:p>
+      <w:pPr>
+        <w:rPr>
+          <w:rFonts w:cs="Arial"/>
+          <w:b/>
+          <w:sz w:val="24"/>
+        </w:rPr>
+      </w:pPr>
+    </w:p>
+    <w:p>
+      <w:pPr>
+        <w:rPr>
+          <w:rFonts w:cs="Arial"/>
+          <w:b/>
+          <w:sz w:val="24"/>
+        </w:rPr>
+      </w:pPr>
+    </w:p>
+    <w:p>
+      <w:pPr>
+        <w:rPr>
+          <w:rFonts w:cs="Arial"/>
+          <w:b/>
+          <w:sz w:val="24"/>
+        </w:rPr>
+      </w:pPr>
+    </w:p>
+    <w:p>
+      <w:pPr>
+        <w:rPr>
+          <w:rFonts w:cs="Arial"/>
+          <w:b/>
+          <w:sz w:val="24"/>
+        </w:rPr>
+      </w:pPr>
+    </w:p>
+    <w:p>
+      <w:pPr>
+        <w:rPr>
+          <w:rFonts w:cs="Arial"/>
+          <w:b/>
+          <w:sz w:val="24"/>
+        </w:rPr>
+      </w:pPr>
+    </w:p>
+    <w:p>
+      <w:pPr>
+        <w:rPr>
+          <w:rFonts w:cs="Arial"/>
+          <w:b/>
+          <w:sz w:val="24"/>
+        </w:rPr>
+      </w:pPr>
+    </w:p>
+    <w:p>
+      <w:pPr>
+        <w:rPr>
+          <w:rFonts w:cs="Arial"/>
+          <w:b/>
+          <w:sz w:val="24"/>
+        </w:rPr>
+      </w:pPr>
+    </w:p>
+    <w:p>
+      <w:pPr>
+        <w:rPr>
+          <w:rFonts w:cs="Arial"/>
+          <w:b/>
+          <w:sz w:val="24"/>
+        </w:rPr>
+      </w:pPr>
+    </w:p>
+    <w:p>
+      <w:pPr>
+        <w:rPr>
+          <w:rFonts w:cs="Arial"/>
+          <w:b/>
+          <w:sz w:val="24"/>
+        </w:rPr>
+      </w:pPr>
+    </w:p>
+    <w:p>
+      <w:pPr>
+        <w:rPr>
+          <w:rFonts w:cs="Arial"/>
+          <w:b/>
+          <w:sz w:val="24"/>
+        </w:rPr>
+      </w:pPr>
+    </w:p>
+    <w:p>
+      <w:pPr>
+        <w:rPr>
+          <w:rFonts w:cs="Arial"/>
+          <w:b/>
+          <w:sz w:val="28"/>
+          <w:szCs w:val="28"/>
+        </w:rPr>
+      </w:pPr>
+      <w:r>
+        <w:rPr>
+          <w:rFonts w:cs="Arial"/>
+          <w:b/>
+          <w:sz w:val="28"/>
+          <w:szCs w:val="28"/>
+        </w:rPr>
+        <w:lastRenderedPageBreak/>
+        <w:t xml:space="preserve">Problem 5. Install and run Genism Python Word2Vec API. Find the most probable words you will obtain when you start with an emperor add a woman and subtract a man. Use this tutorial as a guide </w:t>
+      </w:r>
+      <w:hyperlink r:id="rId14" w:history="1">
         <w:r>
           <w:rPr>
             <w:rStyle w:val="Hyperlink"/>
             <w:rFonts w:cs="Arial"/>
-            <w:sz w:val="24"/>
+            <w:b/>
+            <w:sz w:val="28"/>
+            <w:szCs w:val="28"/>
           </w:rPr>
           <w:t>https://rare-technologies.com/word2vec-tutorial/</w:t>
         </w:r>
@@ -711,7 +3351,9 @@
       <w:r>
         <w:rPr>
           <w:rFonts w:cs="Arial"/>
-          <w:sz w:val="24"/>
+          <w:b/>
+          <w:sz w:val="28"/>
+          <w:szCs w:val="28"/>
         </w:rPr>
         <w:t xml:space="preserve"> </w:t>
       </w:r>
@@ -721,64 +3363,58 @@
         <w:rPr>
           <w:b/>
           <w:bCs/>
+          <w:sz w:val="28"/>
+          <w:szCs w:val="28"/>
+        </w:rPr>
+      </w:pPr>
+      <w:r>
+        <w:rPr>
+          <w:rFonts w:cs="Arial"/>
+          <w:b/>
+          <w:bCs/>
+          <w:sz w:val="28"/>
+          <w:szCs w:val="28"/>
+        </w:rPr>
+        <w:t xml:space="preserve"> (</w:t>
+      </w:r>
+      <w:r>
+        <w:rPr>
+          <w:rFonts w:cs="Arial"/>
+          <w:b/>
+          <w:bCs/>
+          <w:sz w:val="28"/>
+          <w:szCs w:val="28"/>
+        </w:rPr>
+        <w:t>20</w:t>
+      </w:r>
+      <w:r>
+        <w:rPr>
+          <w:rFonts w:cs="Arial"/>
+          <w:b/>
+          <w:bCs/>
+          <w:sz w:val="28"/>
+          <w:szCs w:val="28"/>
+        </w:rPr>
+        <w:t>%)</w:t>
+      </w:r>
+      <w:r>
+        <w:rPr>
+          <w:rFonts w:cs="Arial"/>
+          <w:b/>
+          <w:bCs/>
+          <w:sz w:val="28"/>
+          <w:szCs w:val="28"/>
+        </w:rPr>
+        <w:t xml:space="preserve">                                                                                           </w:t>
+      </w:r>
+    </w:p>
+    <w:p>
+      <w:pPr>
+        <w:rPr>
           <w:sz w:val="24"/>
           <w:szCs w:val="24"/>
         </w:rPr>
       </w:pPr>
-      <w:r>
-        <w:rPr>
-          <w:rFonts w:cs="Arial"/>
-          <w:b/>
-          <w:bCs/>
-          <w:sz w:val="24"/>
-        </w:rPr>
-        <w:t xml:space="preserve"> </w:t>
-      </w:r>
-      <w:r>
-        <w:rPr>
-          <w:rFonts w:cs="Arial"/>
-          <w:b/>
-          <w:bCs/>
-          <w:sz w:val="24"/>
-        </w:rPr>
-        <w:t>(</w:t>
-      </w:r>
-      <w:r>
-        <w:rPr>
-          <w:rFonts w:cs="Arial"/>
-          <w:b/>
-          <w:bCs/>
-          <w:sz w:val="24"/>
-        </w:rPr>
-        <w:t>20</w:t>
-      </w:r>
-      <w:r>
-        <w:rPr>
-          <w:rFonts w:cs="Arial"/>
-          <w:b/>
-          <w:bCs/>
-          <w:sz w:val="24"/>
-        </w:rPr>
-        <w:t>%</w:t>
-      </w:r>
-      <w:r>
-        <w:rPr>
-          <w:rFonts w:cs="Arial"/>
-          <w:b/>
-          <w:bCs/>
-          <w:sz w:val="24"/>
-        </w:rPr>
-        <w:t>)</w:t>
-      </w:r>
-      <w:r>
-        <w:rPr>
-          <w:rFonts w:cs="Arial"/>
-          <w:b/>
-          <w:bCs/>
-          <w:sz w:val="24"/>
-        </w:rPr>
-        <w:t xml:space="preserve">                                                                                           </w:t>
-      </w:r>
     </w:p>
     <w:p>
       <w:pPr>
@@ -787,20 +3423,106 @@
           <w:szCs w:val="24"/>
         </w:rPr>
       </w:pPr>
-    </w:p>
-    <w:p>
-      <w:pPr>
+      <w:r>
         <w:rPr>
           <w:sz w:val="24"/>
           <w:szCs w:val="24"/>
         </w:rPr>
-      </w:pPr>
-      <w:r>
+        <w:t>See p5.ipyb for a closer look</w:t>
+      </w:r>
+    </w:p>
+    <w:p>
+      <w:pPr>
         <w:rPr>
           <w:sz w:val="24"/>
           <w:szCs w:val="24"/>
         </w:rPr>
-        <w:lastRenderedPageBreak/>
+      </w:pPr>
+    </w:p>
+    <w:p>
+      <w:pPr>
+        <w:rPr>
+          <w:sz w:val="24"/>
+          <w:szCs w:val="24"/>
+        </w:rPr>
+      </w:pPr>
+      <w:r>
+        <w:rPr>
+          <w:noProof/>
+          <w:sz w:val="24"/>
+          <w:szCs w:val="24"/>
+        </w:rPr>
+        <w:drawing>
+          <wp:inline distT="0" distB="0" distL="0" distR="0" wp14:anchorId="4252B23C" wp14:editId="6013042A">
+            <wp:extent cx="6951101" cy="3640478"/>
+            <wp:effectExtent l="0" t="0" r="8890" b="0"/>
+            <wp:docPr id="1" name="Picture 1"/>
+            <wp:cNvGraphicFramePr>
+              <a:graphicFrameLocks xmlns:a="http://schemas.openxmlformats.org/drawingml/2006/main" noChangeAspect="1"/>
+            </wp:cNvGraphicFramePr>
+            <a:graphic xmlns:a="http://schemas.openxmlformats.org/drawingml/2006/main">
+              <a:graphicData uri="http://schemas.openxmlformats.org/drawingml/2006/picture">
+                <pic:pic xmlns:pic="http://schemas.openxmlformats.org/drawingml/2006/picture">
+                  <pic:nvPicPr>
+                    <pic:cNvPr id="0" name="Screen Shot 2017-10-28 at 10.37.59 AM.png"/>
+                    <pic:cNvPicPr/>
+                  </pic:nvPicPr>
+                  <pic:blipFill>
+                    <a:blip r:embed="rId15">
+                      <a:extLst>
+                        <a:ext uri="{28A0092B-C50C-407E-A947-70E740481C1C}">
+                          <a14:useLocalDpi xmlns:a14="http://schemas.microsoft.com/office/drawing/2010/main" val="0"/>
+                        </a:ext>
+                      </a:extLst>
+                    </a:blip>
+                    <a:stretch>
+                      <a:fillRect/>
+                    </a:stretch>
+                  </pic:blipFill>
+                  <pic:spPr>
+                    <a:xfrm>
+                      <a:off x="0" y="0"/>
+                      <a:ext cx="6951655" cy="3640768"/>
+                    </a:xfrm>
+                    <a:prstGeom prst="rect">
+                      <a:avLst/>
+                    </a:prstGeom>
+                  </pic:spPr>
+                </pic:pic>
+              </a:graphicData>
+            </a:graphic>
+          </wp:inline>
+        </w:drawing>
+      </w:r>
+    </w:p>
+    <w:p>
+      <w:pPr>
+        <w:rPr>
+          <w:sz w:val="24"/>
+          <w:szCs w:val="24"/>
+        </w:rPr>
+      </w:pPr>
+    </w:p>
+    <w:p>
+      <w:pPr>
+        <w:rPr>
+          <w:sz w:val="24"/>
+          <w:szCs w:val="24"/>
+        </w:rPr>
+      </w:pPr>
+    </w:p>
+    <w:p>
+      <w:pPr>
+        <w:rPr>
+          <w:sz w:val="24"/>
+          <w:szCs w:val="24"/>
+        </w:rPr>
+      </w:pPr>
+      <w:r>
+        <w:rPr>
+          <w:sz w:val="24"/>
+          <w:szCs w:val="24"/>
+        </w:rPr>
         <w:t>Please, describe every step of your work and present all intermediate and final results in a Word document. Please, copy past text version of all essential command and snippets of results into the Word document</w:t>
       </w:r>
       <w:r>
@@ -862,7 +3584,7 @@
       </w:pPr>
     </w:p>
     <w:sectPr>
-      <w:footerReference w:type="default" r:id="rId8"/>
+      <w:footerReference w:type="default" r:id="rId16"/>
       <w:pgSz w:w="12240" w:h="15840"/>
       <w:pgMar w:top="1440" w:right="1800" w:bottom="1440" w:left="1800" w:header="720" w:footer="720" w:gutter="0"/>
       <w:cols w:space="720"/>
@@ -872,7 +3594,7 @@
 </file>
 
 <file path=word/endnotes.xml><?xml version="1.0" encoding="utf-8"?>
-<w:endnotes xmlns:wpc="http://schemas.microsoft.com/office/word/2010/wordprocessingCanvas" xmlns:mc="http://schemas.openxmlformats.org/markup-compatibility/2006" xmlns:o="urn:schemas-microsoft-com:office:office" xmlns:r="http://schemas.openxmlformats.org/officeDocument/2006/relationships" xmlns:m="http://schemas.openxmlformats.org/officeDocument/2006/math" xmlns:v="urn:schemas-microsoft-com:vml" xmlns:wp14="http://schemas.microsoft.com/office/word/2010/wordprocessingDrawing" xmlns:wp="http://schemas.openxmlformats.org/drawingml/2006/wordprocessingDrawing" xmlns:w10="urn:schemas-microsoft-com:office:word" xmlns:w="http://schemas.openxmlformats.org/wordprocessingml/2006/main" xmlns:w14="http://schemas.microsoft.com/office/word/2010/wordml" xmlns:w15="http://schemas.microsoft.com/office/word/2012/wordml" xmlns:wpg="http://schemas.microsoft.com/office/word/2010/wordprocessingGroup" xmlns:wpi="http://schemas.microsoft.com/office/word/2010/wordprocessingInk" xmlns:wne="http://schemas.microsoft.com/office/word/2006/wordml" xmlns:wps="http://schemas.microsoft.com/office/word/2010/wordprocessingShape" mc:Ignorable="w14 w15 wp14">
+<w:endnotes xmlns:wpc="http://schemas.microsoft.com/office/word/2010/wordprocessingCanvas" xmlns:mo="http://schemas.microsoft.com/office/mac/office/2008/main" xmlns:mc="http://schemas.openxmlformats.org/markup-compatibility/2006" xmlns:mv="urn:schemas-microsoft-com:mac:vml" xmlns:o="urn:schemas-microsoft-com:office:office" xmlns:r="http://schemas.openxmlformats.org/officeDocument/2006/relationships" xmlns:m="http://schemas.openxmlformats.org/officeDocument/2006/math" xmlns:v="urn:schemas-microsoft-com:vml" xmlns:wp14="http://schemas.microsoft.com/office/word/2010/wordprocessingDrawing" xmlns:wp="http://schemas.openxmlformats.org/drawingml/2006/wordprocessingDrawing" xmlns:w10="urn:schemas-microsoft-com:office:word" xmlns:w="http://schemas.openxmlformats.org/wordprocessingml/2006/main" xmlns:w14="http://schemas.microsoft.com/office/word/2010/wordml" xmlns:wpg="http://schemas.microsoft.com/office/word/2010/wordprocessingGroup" xmlns:wpi="http://schemas.microsoft.com/office/word/2010/wordprocessingInk" xmlns:wne="http://schemas.microsoft.com/office/word/2006/wordml" xmlns:wps="http://schemas.microsoft.com/office/word/2010/wordprocessingShape" mc:Ignorable="w14 wp14">
   <w:endnote w:type="separator" w:id="-1">
     <w:p>
       <w:r>
@@ -891,7 +3613,7 @@
 </file>
 
 <file path=word/footer1.xml><?xml version="1.0" encoding="utf-8"?>
-<w:ftr xmlns:wpc="http://schemas.microsoft.com/office/word/2010/wordprocessingCanvas" xmlns:mc="http://schemas.openxmlformats.org/markup-compatibility/2006" xmlns:o="urn:schemas-microsoft-com:office:office" xmlns:r="http://schemas.openxmlformats.org/officeDocument/2006/relationships" xmlns:m="http://schemas.openxmlformats.org/officeDocument/2006/math" xmlns:v="urn:schemas-microsoft-com:vml" xmlns:wp14="http://schemas.microsoft.com/office/word/2010/wordprocessingDrawing" xmlns:wp="http://schemas.openxmlformats.org/drawingml/2006/wordprocessingDrawing" xmlns:w10="urn:schemas-microsoft-com:office:word" xmlns:w="http://schemas.openxmlformats.org/wordprocessingml/2006/main" xmlns:w14="http://schemas.microsoft.com/office/word/2010/wordml" xmlns:w15="http://schemas.microsoft.com/office/word/2012/wordml" xmlns:wpg="http://schemas.microsoft.com/office/word/2010/wordprocessingGroup" xmlns:wpi="http://schemas.microsoft.com/office/word/2010/wordprocessingInk" xmlns:wne="http://schemas.microsoft.com/office/word/2006/wordml" xmlns:wps="http://schemas.microsoft.com/office/word/2010/wordprocessingShape" mc:Ignorable="w14 w15 wp14">
+<w:ftr xmlns:wpc="http://schemas.microsoft.com/office/word/2010/wordprocessingCanvas" xmlns:mo="http://schemas.microsoft.com/office/mac/office/2008/main" xmlns:mc="http://schemas.openxmlformats.org/markup-compatibility/2006" xmlns:mv="urn:schemas-microsoft-com:mac:vml" xmlns:o="urn:schemas-microsoft-com:office:office" xmlns:r="http://schemas.openxmlformats.org/officeDocument/2006/relationships" xmlns:m="http://schemas.openxmlformats.org/officeDocument/2006/math" xmlns:v="urn:schemas-microsoft-com:vml" xmlns:wp14="http://schemas.microsoft.com/office/word/2010/wordprocessingDrawing" xmlns:wp="http://schemas.openxmlformats.org/drawingml/2006/wordprocessingDrawing" xmlns:w10="urn:schemas-microsoft-com:office:word" xmlns:w="http://schemas.openxmlformats.org/wordprocessingml/2006/main" xmlns:w14="http://schemas.microsoft.com/office/word/2010/wordml" xmlns:wpg="http://schemas.microsoft.com/office/word/2010/wordprocessingGroup" xmlns:wpi="http://schemas.microsoft.com/office/word/2010/wordprocessingInk" xmlns:wne="http://schemas.microsoft.com/office/word/2006/wordml" xmlns:wps="http://schemas.microsoft.com/office/word/2010/wordprocessingShape" mc:Ignorable="w14 wp14">
   <w:sdt>
     <w:sdtPr>
       <w:id w:val="-1084448945"/>
@@ -924,7 +3646,7 @@
           <w:rPr>
             <w:noProof/>
           </w:rPr>
-          <w:t>1</w:t>
+          <w:t>2</w:t>
         </w:r>
         <w:r>
           <w:rPr>
@@ -944,7 +3666,7 @@
 </file>
 
 <file path=word/footnotes.xml><?xml version="1.0" encoding="utf-8"?>
-<w:footnotes xmlns:wpc="http://schemas.microsoft.com/office/word/2010/wordprocessingCanvas" xmlns:mc="http://schemas.openxmlformats.org/markup-compatibility/2006" xmlns:o="urn:schemas-microsoft-com:office:office" xmlns:r="http://schemas.openxmlformats.org/officeDocument/2006/relationships" xmlns:m="http://schemas.openxmlformats.org/officeDocument/2006/math" xmlns:v="urn:schemas-microsoft-com:vml" xmlns:wp14="http://schemas.microsoft.com/office/word/2010/wordprocessingDrawing" xmlns:wp="http://schemas.openxmlformats.org/drawingml/2006/wordprocessingDrawing" xmlns:w10="urn:schemas-microsoft-com:office:word" xmlns:w="http://schemas.openxmlformats.org/wordprocessingml/2006/main" xmlns:w14="http://schemas.microsoft.com/office/word/2010/wordml" xmlns:w15="http://schemas.microsoft.com/office/word/2012/wordml" xmlns:wpg="http://schemas.microsoft.com/office/word/2010/wordprocessingGroup" xmlns:wpi="http://schemas.microsoft.com/office/word/2010/wordprocessingInk" xmlns:wne="http://schemas.microsoft.com/office/word/2006/wordml" xmlns:wps="http://schemas.microsoft.com/office/word/2010/wordprocessingShape" mc:Ignorable="w14 w15 wp14">
+<w:footnotes xmlns:wpc="http://schemas.microsoft.com/office/word/2010/wordprocessingCanvas" xmlns:mo="http://schemas.microsoft.com/office/mac/office/2008/main" xmlns:mc="http://schemas.openxmlformats.org/markup-compatibility/2006" xmlns:mv="urn:schemas-microsoft-com:mac:vml" xmlns:o="urn:schemas-microsoft-com:office:office" xmlns:r="http://schemas.openxmlformats.org/officeDocument/2006/relationships" xmlns:m="http://schemas.openxmlformats.org/officeDocument/2006/math" xmlns:v="urn:schemas-microsoft-com:vml" xmlns:wp14="http://schemas.microsoft.com/office/word/2010/wordprocessingDrawing" xmlns:wp="http://schemas.openxmlformats.org/drawingml/2006/wordprocessingDrawing" xmlns:w10="urn:schemas-microsoft-com:office:word" xmlns:w="http://schemas.openxmlformats.org/wordprocessingml/2006/main" xmlns:w14="http://schemas.microsoft.com/office/word/2010/wordml" xmlns:wpg="http://schemas.microsoft.com/office/word/2010/wordprocessingGroup" xmlns:wpi="http://schemas.microsoft.com/office/word/2010/wordprocessingInk" xmlns:wne="http://schemas.microsoft.com/office/word/2006/wordml" xmlns:wps="http://schemas.microsoft.com/office/word/2010/wordprocessingShape" mc:Ignorable="w14 wp14">
   <w:footnote w:type="separator" w:id="-1">
     <w:p>
       <w:r>
@@ -963,8 +3685,8 @@
 </file>
 
 <file path=word/numbering.xml><?xml version="1.0" encoding="utf-8"?>
-<w:numbering xmlns:wpc="http://schemas.microsoft.com/office/word/2010/wordprocessingCanvas" xmlns:mc="http://schemas.openxmlformats.org/markup-compatibility/2006" xmlns:o="urn:schemas-microsoft-com:office:office" xmlns:r="http://schemas.openxmlformats.org/officeDocument/2006/relationships" xmlns:m="http://schemas.openxmlformats.org/officeDocument/2006/math" xmlns:v="urn:schemas-microsoft-com:vml" xmlns:wp14="http://schemas.microsoft.com/office/word/2010/wordprocessingDrawing" xmlns:wp="http://schemas.openxmlformats.org/drawingml/2006/wordprocessingDrawing" xmlns:w10="urn:schemas-microsoft-com:office:word" xmlns:w="http://schemas.openxmlformats.org/wordprocessingml/2006/main" xmlns:w14="http://schemas.microsoft.com/office/word/2010/wordml" xmlns:w15="http://schemas.microsoft.com/office/word/2012/wordml" xmlns:wpg="http://schemas.microsoft.com/office/word/2010/wordprocessingGroup" xmlns:wpi="http://schemas.microsoft.com/office/word/2010/wordprocessingInk" xmlns:wne="http://schemas.microsoft.com/office/word/2006/wordml" xmlns:wps="http://schemas.microsoft.com/office/word/2010/wordprocessingShape" mc:Ignorable="w14 w15 wp14">
-  <w:abstractNum w:abstractNumId="0" w15:restartNumberingAfterBreak="0">
+<w:numbering xmlns:wpc="http://schemas.microsoft.com/office/word/2010/wordprocessingCanvas" xmlns:mo="http://schemas.microsoft.com/office/mac/office/2008/main" xmlns:mc="http://schemas.openxmlformats.org/markup-compatibility/2006" xmlns:mv="urn:schemas-microsoft-com:mac:vml" xmlns:o="urn:schemas-microsoft-com:office:office" xmlns:r="http://schemas.openxmlformats.org/officeDocument/2006/relationships" xmlns:m="http://schemas.openxmlformats.org/officeDocument/2006/math" xmlns:v="urn:schemas-microsoft-com:vml" xmlns:wp14="http://schemas.microsoft.com/office/word/2010/wordprocessingDrawing" xmlns:wp="http://schemas.openxmlformats.org/drawingml/2006/wordprocessingDrawing" xmlns:w10="urn:schemas-microsoft-com:office:word" xmlns:w="http://schemas.openxmlformats.org/wordprocessingml/2006/main" xmlns:w14="http://schemas.microsoft.com/office/word/2010/wordml" xmlns:wpg="http://schemas.microsoft.com/office/word/2010/wordprocessingGroup" xmlns:wpi="http://schemas.microsoft.com/office/word/2010/wordprocessingInk" xmlns:wne="http://schemas.microsoft.com/office/word/2006/wordml" xmlns:wps="http://schemas.microsoft.com/office/word/2010/wordprocessingShape" mc:Ignorable="w14 wp14">
+  <w:abstractNum w:abstractNumId="0">
     <w:nsid w:val="08530455"/>
     <w:multiLevelType w:val="hybridMultilevel"/>
     <w:tmpl w:val="4CBAD044"/>
@@ -1104,7 +3826,7 @@
       </w:rPr>
     </w:lvl>
   </w:abstractNum>
-  <w:abstractNum w:abstractNumId="1" w15:restartNumberingAfterBreak="0">
+  <w:abstractNum w:abstractNumId="1">
     <w:nsid w:val="13986BDE"/>
     <w:multiLevelType w:val="hybridMultilevel"/>
     <w:tmpl w:val="BFC099FC"/>
@@ -1193,7 +3915,7 @@
       </w:pPr>
     </w:lvl>
   </w:abstractNum>
-  <w:abstractNum w:abstractNumId="2" w15:restartNumberingAfterBreak="0">
+  <w:abstractNum w:abstractNumId="2">
     <w:nsid w:val="1F217AC9"/>
     <w:multiLevelType w:val="singleLevel"/>
     <w:tmpl w:val="0409000F"/>
@@ -1210,7 +3932,7 @@
       </w:pPr>
     </w:lvl>
   </w:abstractNum>
-  <w:abstractNum w:abstractNumId="3" w15:restartNumberingAfterBreak="0">
+  <w:abstractNum w:abstractNumId="3">
     <w:nsid w:val="1FE9639C"/>
     <w:multiLevelType w:val="hybridMultilevel"/>
     <w:tmpl w:val="FABA74D4"/>
@@ -1300,7 +4022,7 @@
       </w:pPr>
     </w:lvl>
   </w:abstractNum>
-  <w:abstractNum w:abstractNumId="4" w15:restartNumberingAfterBreak="0">
+  <w:abstractNum w:abstractNumId="4">
     <w:nsid w:val="3D273915"/>
     <w:multiLevelType w:val="hybridMultilevel"/>
     <w:tmpl w:val="AC20FCE6"/>
@@ -1416,7 +4138,7 @@
       </w:pPr>
     </w:lvl>
   </w:abstractNum>
-  <w:abstractNum w:abstractNumId="5" w15:restartNumberingAfterBreak="0">
+  <w:abstractNum w:abstractNumId="5">
     <w:nsid w:val="469B7307"/>
     <w:multiLevelType w:val="singleLevel"/>
     <w:tmpl w:val="04090011"/>
@@ -1433,7 +4155,7 @@
       </w:pPr>
     </w:lvl>
   </w:abstractNum>
-  <w:abstractNum w:abstractNumId="6" w15:restartNumberingAfterBreak="0">
+  <w:abstractNum w:abstractNumId="6">
     <w:nsid w:val="6E620172"/>
     <w:multiLevelType w:val="hybridMultilevel"/>
     <w:tmpl w:val="6A3610D4"/>
@@ -1577,7 +4299,7 @@
 </file>
 
 <file path=word/styles.xml><?xml version="1.0" encoding="utf-8"?>
-<w:styles xmlns:mc="http://schemas.openxmlformats.org/markup-compatibility/2006" xmlns:r="http://schemas.openxmlformats.org/officeDocument/2006/relationships" xmlns:w="http://schemas.openxmlformats.org/wordprocessingml/2006/main" xmlns:w14="http://schemas.microsoft.com/office/word/2010/wordml" xmlns:w15="http://schemas.microsoft.com/office/word/2012/wordml" mc:Ignorable="w14 w15">
+<w:styles xmlns:mc="http://schemas.openxmlformats.org/markup-compatibility/2006" xmlns:r="http://schemas.openxmlformats.org/officeDocument/2006/relationships" xmlns:w="http://schemas.openxmlformats.org/wordprocessingml/2006/main" xmlns:w14="http://schemas.microsoft.com/office/word/2010/wordml" mc:Ignorable="w14">
   <w:docDefaults>
     <w:rPrDefault>
       <w:rPr>
@@ -1587,371 +4309,152 @@
     </w:rPrDefault>
     <w:pPrDefault/>
   </w:docDefaults>
-  <w:latentStyles w:defLockedState="0" w:defUIPriority="0" w:defSemiHidden="0" w:defUnhideWhenUsed="0" w:defQFormat="0" w:count="371">
-    <w:lsdException w:name="Normal" w:qFormat="1"/>
-    <w:lsdException w:name="heading 1" w:qFormat="1"/>
-    <w:lsdException w:name="heading 2" w:qFormat="1"/>
-    <w:lsdException w:name="heading 3" w:qFormat="1"/>
-    <w:lsdException w:name="heading 4" w:semiHidden="1" w:unhideWhenUsed="1" w:qFormat="1"/>
-    <w:lsdException w:name="heading 5" w:semiHidden="1" w:unhideWhenUsed="1" w:qFormat="1"/>
-    <w:lsdException w:name="heading 6" w:semiHidden="1" w:unhideWhenUsed="1" w:qFormat="1"/>
-    <w:lsdException w:name="heading 7" w:semiHidden="1" w:unhideWhenUsed="1" w:qFormat="1"/>
-    <w:lsdException w:name="heading 8" w:semiHidden="1" w:unhideWhenUsed="1" w:qFormat="1"/>
-    <w:lsdException w:name="heading 9" w:semiHidden="1" w:unhideWhenUsed="1" w:qFormat="1"/>
-    <w:lsdException w:name="index 1" w:semiHidden="1" w:unhideWhenUsed="1"/>
-    <w:lsdException w:name="index 2" w:semiHidden="1" w:unhideWhenUsed="1"/>
-    <w:lsdException w:name="index 3" w:semiHidden="1" w:unhideWhenUsed="1"/>
-    <w:lsdException w:name="index 4" w:semiHidden="1" w:unhideWhenUsed="1"/>
-    <w:lsdException w:name="index 5" w:semiHidden="1" w:unhideWhenUsed="1"/>
-    <w:lsdException w:name="index 6" w:semiHidden="1" w:unhideWhenUsed="1"/>
-    <w:lsdException w:name="index 7" w:semiHidden="1" w:unhideWhenUsed="1"/>
-    <w:lsdException w:name="index 8" w:semiHidden="1" w:unhideWhenUsed="1"/>
-    <w:lsdException w:name="index 9" w:semiHidden="1" w:unhideWhenUsed="1"/>
-    <w:lsdException w:name="toc 1" w:semiHidden="1" w:unhideWhenUsed="1"/>
-    <w:lsdException w:name="toc 2" w:semiHidden="1" w:unhideWhenUsed="1"/>
-    <w:lsdException w:name="toc 3" w:semiHidden="1" w:unhideWhenUsed="1"/>
-    <w:lsdException w:name="toc 4" w:semiHidden="1" w:unhideWhenUsed="1"/>
-    <w:lsdException w:name="toc 5" w:semiHidden="1" w:unhideWhenUsed="1"/>
-    <w:lsdException w:name="toc 6" w:semiHidden="1" w:unhideWhenUsed="1"/>
-    <w:lsdException w:name="toc 7" w:semiHidden="1" w:unhideWhenUsed="1"/>
-    <w:lsdException w:name="toc 8" w:semiHidden="1" w:unhideWhenUsed="1"/>
-    <w:lsdException w:name="toc 9" w:semiHidden="1" w:unhideWhenUsed="1"/>
-    <w:lsdException w:name="Normal Indent" w:semiHidden="1" w:unhideWhenUsed="1"/>
-    <w:lsdException w:name="footnote text" w:semiHidden="1" w:unhideWhenUsed="1"/>
-    <w:lsdException w:name="annotation text" w:semiHidden="1" w:unhideWhenUsed="1"/>
-    <w:lsdException w:name="header" w:semiHidden="1" w:unhideWhenUsed="1"/>
-    <w:lsdException w:name="footer" w:semiHidden="1" w:uiPriority="99" w:unhideWhenUsed="1"/>
-    <w:lsdException w:name="index heading" w:semiHidden="1" w:unhideWhenUsed="1"/>
-    <w:lsdException w:name="caption" w:semiHidden="1" w:unhideWhenUsed="1" w:qFormat="1"/>
-    <w:lsdException w:name="table of figures" w:semiHidden="1" w:unhideWhenUsed="1"/>
-    <w:lsdException w:name="envelope address" w:semiHidden="1" w:unhideWhenUsed="1"/>
-    <w:lsdException w:name="envelope return" w:semiHidden="1" w:unhideWhenUsed="1"/>
-    <w:lsdException w:name="footnote reference" w:semiHidden="1" w:unhideWhenUsed="1"/>
-    <w:lsdException w:name="annotation reference" w:semiHidden="1" w:unhideWhenUsed="1"/>
-    <w:lsdException w:name="line number" w:semiHidden="1" w:unhideWhenUsed="1"/>
-    <w:lsdException w:name="page number" w:semiHidden="1" w:unhideWhenUsed="1"/>
-    <w:lsdException w:name="endnote reference" w:semiHidden="1" w:unhideWhenUsed="1"/>
-    <w:lsdException w:name="endnote text" w:semiHidden="1" w:unhideWhenUsed="1"/>
-    <w:lsdException w:name="table of authorities" w:semiHidden="1" w:unhideWhenUsed="1"/>
-    <w:lsdException w:name="macro" w:semiHidden="1" w:unhideWhenUsed="1"/>
-    <w:lsdException w:name="toa heading" w:semiHidden="1" w:unhideWhenUsed="1"/>
-    <w:lsdException w:name="List" w:semiHidden="1" w:unhideWhenUsed="1"/>
-    <w:lsdException w:name="List Bullet" w:semiHidden="1" w:unhideWhenUsed="1"/>
-    <w:lsdException w:name="List 2" w:semiHidden="1" w:unhideWhenUsed="1"/>
-    <w:lsdException w:name="List 3" w:semiHidden="1" w:unhideWhenUsed="1"/>
-    <w:lsdException w:name="List Bullet 2" w:semiHidden="1" w:unhideWhenUsed="1"/>
-    <w:lsdException w:name="List Bullet 3" w:semiHidden="1" w:unhideWhenUsed="1"/>
-    <w:lsdException w:name="List Bullet 4" w:semiHidden="1" w:unhideWhenUsed="1"/>
-    <w:lsdException w:name="List Bullet 5" w:semiHidden="1" w:unhideWhenUsed="1"/>
-    <w:lsdException w:name="List Number 2" w:semiHidden="1" w:unhideWhenUsed="1"/>
-    <w:lsdException w:name="List Number 3" w:semiHidden="1" w:unhideWhenUsed="1"/>
-    <w:lsdException w:name="List Number 4" w:semiHidden="1" w:unhideWhenUsed="1"/>
-    <w:lsdException w:name="List Number 5" w:semiHidden="1" w:unhideWhenUsed="1"/>
-    <w:lsdException w:name="Title" w:qFormat="1"/>
-    <w:lsdException w:name="Closing" w:semiHidden="1" w:unhideWhenUsed="1"/>
-    <w:lsdException w:name="Signature" w:semiHidden="1" w:unhideWhenUsed="1"/>
-    <w:lsdException w:name="Default Paragraph Font" w:semiHidden="1" w:unhideWhenUsed="1"/>
-    <w:lsdException w:name="Body Text" w:semiHidden="1" w:unhideWhenUsed="1"/>
-    <w:lsdException w:name="Body Text Indent" w:semiHidden="1" w:unhideWhenUsed="1"/>
-    <w:lsdException w:name="List Continue" w:semiHidden="1" w:unhideWhenUsed="1"/>
-    <w:lsdException w:name="List Continue 2" w:semiHidden="1" w:unhideWhenUsed="1"/>
-    <w:lsdException w:name="List Continue 3" w:semiHidden="1" w:unhideWhenUsed="1"/>
-    <w:lsdException w:name="List Continue 4" w:semiHidden="1" w:unhideWhenUsed="1"/>
-    <w:lsdException w:name="List Continue 5" w:semiHidden="1" w:unhideWhenUsed="1"/>
-    <w:lsdException w:name="Message Header" w:semiHidden="1" w:unhideWhenUsed="1"/>
-    <w:lsdException w:name="Subtitle" w:qFormat="1"/>
-    <w:lsdException w:name="Body Text First Indent 2" w:semiHidden="1" w:unhideWhenUsed="1"/>
-    <w:lsdException w:name="Note Heading" w:semiHidden="1" w:unhideWhenUsed="1"/>
-    <w:lsdException w:name="Body Text 2" w:semiHidden="1" w:unhideWhenUsed="1"/>
-    <w:lsdException w:name="Body Text 3" w:semiHidden="1" w:unhideWhenUsed="1"/>
-    <w:lsdException w:name="Body Text Indent 2" w:semiHidden="1" w:unhideWhenUsed="1"/>
-    <w:lsdException w:name="Body Text Indent 3" w:semiHidden="1" w:unhideWhenUsed="1"/>
-    <w:lsdException w:name="Block Text" w:semiHidden="1" w:unhideWhenUsed="1"/>
-    <w:lsdException w:name="Hyperlink" w:semiHidden="1" w:unhideWhenUsed="1"/>
-    <w:lsdException w:name="FollowedHyperlink" w:semiHidden="1" w:unhideWhenUsed="1"/>
-    <w:lsdException w:name="Strong" w:qFormat="1"/>
-    <w:lsdException w:name="Emphasis" w:qFormat="1"/>
-    <w:lsdException w:name="Document Map" w:semiHidden="1" w:unhideWhenUsed="1"/>
-    <w:lsdException w:name="Plain Text" w:semiHidden="1" w:unhideWhenUsed="1"/>
-    <w:lsdException w:name="E-mail Signature" w:semiHidden="1" w:unhideWhenUsed="1"/>
-    <w:lsdException w:name="HTML Top of Form" w:semiHidden="1" w:unhideWhenUsed="1"/>
-    <w:lsdException w:name="HTML Bottom of Form" w:semiHidden="1" w:unhideWhenUsed="1"/>
-    <w:lsdException w:name="Normal (Web)" w:semiHidden="1" w:uiPriority="99" w:unhideWhenUsed="1"/>
-    <w:lsdException w:name="HTML Acronym" w:semiHidden="1" w:unhideWhenUsed="1"/>
-    <w:lsdException w:name="HTML Address" w:semiHidden="1" w:unhideWhenUsed="1"/>
-    <w:lsdException w:name="HTML Cite" w:semiHidden="1" w:unhideWhenUsed="1"/>
-    <w:lsdException w:name="HTML Code" w:semiHidden="1" w:unhideWhenUsed="1"/>
-    <w:lsdException w:name="HTML Definition" w:semiHidden="1" w:unhideWhenUsed="1"/>
-    <w:lsdException w:name="HTML Keyboard" w:semiHidden="1" w:unhideWhenUsed="1"/>
-    <w:lsdException w:name="HTML Preformatted" w:semiHidden="1" w:uiPriority="99" w:unhideWhenUsed="1"/>
-    <w:lsdException w:name="HTML Sample" w:semiHidden="1" w:unhideWhenUsed="1"/>
-    <w:lsdException w:name="HTML Typewriter" w:semiHidden="1" w:unhideWhenUsed="1"/>
-    <w:lsdException w:name="HTML Variable" w:semiHidden="1" w:unhideWhenUsed="1"/>
-    <w:lsdException w:name="Normal Table" w:semiHidden="1" w:unhideWhenUsed="1"/>
-    <w:lsdException w:name="annotation subject" w:semiHidden="1" w:unhideWhenUsed="1"/>
-    <w:lsdException w:name="No List" w:semiHidden="1" w:unhideWhenUsed="1"/>
-    <w:lsdException w:name="Outline List 1" w:semiHidden="1" w:unhideWhenUsed="1"/>
-    <w:lsdException w:name="Outline List 2" w:semiHidden="1" w:unhideWhenUsed="1"/>
-    <w:lsdException w:name="Outline List 3" w:semiHidden="1" w:unhideWhenUsed="1"/>
-    <w:lsdException w:name="Table Simple 1" w:semiHidden="1" w:unhideWhenUsed="1"/>
-    <w:lsdException w:name="Table Simple 2" w:semiHidden="1" w:unhideWhenUsed="1"/>
-    <w:lsdException w:name="Table Simple 3" w:semiHidden="1" w:unhideWhenUsed="1"/>
-    <w:lsdException w:name="Table Classic 1" w:semiHidden="1" w:unhideWhenUsed="1"/>
-    <w:lsdException w:name="Table Classic 2" w:semiHidden="1" w:unhideWhenUsed="1"/>
-    <w:lsdException w:name="Table Classic 3" w:semiHidden="1" w:unhideWhenUsed="1"/>
-    <w:lsdException w:name="Table Classic 4" w:semiHidden="1" w:unhideWhenUsed="1"/>
-    <w:lsdException w:name="Table Colorful 1" w:semiHidden="1" w:unhideWhenUsed="1"/>
-    <w:lsdException w:name="Table Colorful 2" w:semiHidden="1" w:unhideWhenUsed="1"/>
-    <w:lsdException w:name="Table Colorful 3" w:semiHidden="1" w:unhideWhenUsed="1"/>
-    <w:lsdException w:name="Table Columns 1" w:semiHidden="1" w:unhideWhenUsed="1"/>
-    <w:lsdException w:name="Table Columns 2" w:semiHidden="1" w:unhideWhenUsed="1"/>
-    <w:lsdException w:name="Table Columns 3" w:semiHidden="1" w:unhideWhenUsed="1"/>
-    <w:lsdException w:name="Table Columns 4" w:semiHidden="1" w:unhideWhenUsed="1"/>
-    <w:lsdException w:name="Table Columns 5" w:semiHidden="1" w:unhideWhenUsed="1"/>
-    <w:lsdException w:name="Table Grid 1" w:semiHidden="1" w:unhideWhenUsed="1"/>
-    <w:lsdException w:name="Table Grid 2" w:semiHidden="1" w:unhideWhenUsed="1"/>
-    <w:lsdException w:name="Table Grid 3" w:semiHidden="1" w:unhideWhenUsed="1"/>
-    <w:lsdException w:name="Table Grid 4" w:semiHidden="1" w:unhideWhenUsed="1"/>
-    <w:lsdException w:name="Table Grid 5" w:semiHidden="1" w:unhideWhenUsed="1"/>
-    <w:lsdException w:name="Table Grid 6" w:semiHidden="1" w:unhideWhenUsed="1"/>
-    <w:lsdException w:name="Table Grid 7" w:semiHidden="1" w:unhideWhenUsed="1"/>
-    <w:lsdException w:name="Table Grid 8" w:semiHidden="1" w:unhideWhenUsed="1"/>
-    <w:lsdException w:name="Table List 1" w:semiHidden="1" w:unhideWhenUsed="1"/>
-    <w:lsdException w:name="Table List 2" w:semiHidden="1" w:unhideWhenUsed="1"/>
-    <w:lsdException w:name="Table List 3" w:semiHidden="1" w:unhideWhenUsed="1"/>
-    <w:lsdException w:name="Table List 4" w:semiHidden="1" w:unhideWhenUsed="1"/>
-    <w:lsdException w:name="Table List 5" w:semiHidden="1" w:unhideWhenUsed="1"/>
-    <w:lsdException w:name="Table List 6" w:semiHidden="1" w:unhideWhenUsed="1"/>
-    <w:lsdException w:name="Table List 7" w:semiHidden="1" w:unhideWhenUsed="1"/>
-    <w:lsdException w:name="Table List 8" w:semiHidden="1" w:unhideWhenUsed="1"/>
-    <w:lsdException w:name="Table 3D effects 1" w:semiHidden="1" w:unhideWhenUsed="1"/>
-    <w:lsdException w:name="Table 3D effects 2" w:semiHidden="1" w:unhideWhenUsed="1"/>
-    <w:lsdException w:name="Table 3D effects 3" w:semiHidden="1" w:unhideWhenUsed="1"/>
-    <w:lsdException w:name="Table Contemporary" w:semiHidden="1" w:unhideWhenUsed="1"/>
-    <w:lsdException w:name="Table Elegant" w:semiHidden="1" w:unhideWhenUsed="1"/>
-    <w:lsdException w:name="Table Professional" w:semiHidden="1" w:unhideWhenUsed="1"/>
-    <w:lsdException w:name="Table Subtle 1" w:semiHidden="1" w:unhideWhenUsed="1"/>
-    <w:lsdException w:name="Table Subtle 2" w:semiHidden="1" w:unhideWhenUsed="1"/>
-    <w:lsdException w:name="Table Web 1" w:semiHidden="1" w:unhideWhenUsed="1"/>
-    <w:lsdException w:name="Table Web 2" w:semiHidden="1" w:unhideWhenUsed="1"/>
-    <w:lsdException w:name="Table Web 3" w:semiHidden="1" w:unhideWhenUsed="1"/>
-    <w:lsdException w:name="Balloon Text" w:semiHidden="1" w:unhideWhenUsed="1"/>
-    <w:lsdException w:name="Table Theme" w:semiHidden="1" w:unhideWhenUsed="1"/>
-    <w:lsdException w:name="Placeholder Text" w:semiHidden="1" w:uiPriority="99"/>
-    <w:lsdException w:name="No Spacing" w:uiPriority="1" w:qFormat="1"/>
-    <w:lsdException w:name="Light Shading" w:uiPriority="60"/>
-    <w:lsdException w:name="Light List" w:uiPriority="61"/>
-    <w:lsdException w:name="Light Grid" w:uiPriority="62"/>
-    <w:lsdException w:name="Medium Shading 1" w:uiPriority="63"/>
-    <w:lsdException w:name="Medium Shading 2" w:uiPriority="64"/>
-    <w:lsdException w:name="Medium List 1" w:uiPriority="65"/>
-    <w:lsdException w:name="Medium List 2" w:uiPriority="66"/>
-    <w:lsdException w:name="Medium Grid 1" w:uiPriority="67"/>
-    <w:lsdException w:name="Medium Grid 2" w:uiPriority="68"/>
-    <w:lsdException w:name="Medium Grid 3" w:uiPriority="69"/>
-    <w:lsdException w:name="Dark List" w:uiPriority="70"/>
-    <w:lsdException w:name="Colorful Shading" w:uiPriority="71"/>
-    <w:lsdException w:name="Colorful List" w:uiPriority="72"/>
-    <w:lsdException w:name="Colorful Grid" w:uiPriority="73"/>
-    <w:lsdException w:name="Light Shading Accent 1" w:uiPriority="60"/>
-    <w:lsdException w:name="Light List Accent 1" w:uiPriority="61"/>
-    <w:lsdException w:name="Light Grid Accent 1" w:uiPriority="62"/>
-    <w:lsdException w:name="Medium Shading 1 Accent 1" w:uiPriority="63"/>
-    <w:lsdException w:name="Medium Shading 2 Accent 1" w:uiPriority="64"/>
-    <w:lsdException w:name="Medium List 1 Accent 1" w:uiPriority="65"/>
-    <w:lsdException w:name="Revision" w:semiHidden="1" w:uiPriority="99"/>
-    <w:lsdException w:name="List Paragraph" w:uiPriority="34" w:qFormat="1"/>
-    <w:lsdException w:name="Quote" w:uiPriority="29" w:qFormat="1"/>
-    <w:lsdException w:name="Intense Quote" w:uiPriority="30" w:qFormat="1"/>
-    <w:lsdException w:name="Medium List 2 Accent 1" w:uiPriority="66"/>
-    <w:lsdException w:name="Medium Grid 1 Accent 1" w:uiPriority="67"/>
-    <w:lsdException w:name="Medium Grid 2 Accent 1" w:uiPriority="68"/>
-    <w:lsdException w:name="Medium Grid 3 Accent 1" w:uiPriority="69"/>
-    <w:lsdException w:name="Dark List Accent 1" w:uiPriority="70"/>
-    <w:lsdException w:name="Colorful Shading Accent 1" w:uiPriority="71"/>
-    <w:lsdException w:name="Colorful List Accent 1" w:uiPriority="72"/>
-    <w:lsdException w:name="Colorful Grid Accent 1" w:uiPriority="73"/>
-    <w:lsdException w:name="Light Shading Accent 2" w:uiPriority="60"/>
-    <w:lsdException w:name="Light List Accent 2" w:uiPriority="61"/>
-    <w:lsdException w:name="Light Grid Accent 2" w:uiPriority="62"/>
-    <w:lsdException w:name="Medium Shading 1 Accent 2" w:uiPriority="63"/>
-    <w:lsdException w:name="Medium Shading 2 Accent 2" w:uiPriority="64"/>
-    <w:lsdException w:name="Medium List 1 Accent 2" w:uiPriority="65"/>
-    <w:lsdException w:name="Medium List 2 Accent 2" w:uiPriority="66"/>
-    <w:lsdException w:name="Medium Grid 1 Accent 2" w:uiPriority="67"/>
-    <w:lsdException w:name="Medium Grid 2 Accent 2" w:uiPriority="68"/>
-    <w:lsdException w:name="Medium Grid 3 Accent 2" w:uiPriority="69"/>
-    <w:lsdException w:name="Dark List Accent 2" w:uiPriority="70"/>
-    <w:lsdException w:name="Colorful Shading Accent 2" w:uiPriority="71"/>
-    <w:lsdException w:name="Colorful List Accent 2" w:uiPriority="72"/>
-    <w:lsdException w:name="Colorful Grid Accent 2" w:uiPriority="73"/>
-    <w:lsdException w:name="Light Shading Accent 3" w:uiPriority="60"/>
-    <w:lsdException w:name="Light List Accent 3" w:uiPriority="61"/>
-    <w:lsdException w:name="Light Grid Accent 3" w:uiPriority="62"/>
-    <w:lsdException w:name="Medium Shading 1 Accent 3" w:uiPriority="63"/>
-    <w:lsdException w:name="Medium Shading 2 Accent 3" w:uiPriority="64"/>
-    <w:lsdException w:name="Medium List 1 Accent 3" w:uiPriority="65"/>
-    <w:lsdException w:name="Medium List 2 Accent 3" w:uiPriority="66"/>
-    <w:lsdException w:name="Medium Grid 1 Accent 3" w:uiPriority="67"/>
-    <w:lsdException w:name="Medium Grid 2 Accent 3" w:uiPriority="68"/>
-    <w:lsdException w:name="Medium Grid 3 Accent 3" w:uiPriority="69"/>
-    <w:lsdException w:name="Dark List Accent 3" w:uiPriority="70"/>
-    <w:lsdException w:name="Colorful Shading Accent 3" w:uiPriority="71"/>
-    <w:lsdException w:name="Colorful List Accent 3" w:uiPriority="72"/>
-    <w:lsdException w:name="Colorful Grid Accent 3" w:uiPriority="73"/>
-    <w:lsdException w:name="Light Shading Accent 4" w:uiPriority="60"/>
-    <w:lsdException w:name="Light List Accent 4" w:uiPriority="61"/>
-    <w:lsdException w:name="Light Grid Accent 4" w:uiPriority="62"/>
-    <w:lsdException w:name="Medium Shading 1 Accent 4" w:uiPriority="63"/>
-    <w:lsdException w:name="Medium Shading 2 Accent 4" w:uiPriority="64"/>
-    <w:lsdException w:name="Medium List 1 Accent 4" w:uiPriority="65"/>
-    <w:lsdException w:name="Medium List 2 Accent 4" w:uiPriority="66"/>
-    <w:lsdException w:name="Medium Grid 1 Accent 4" w:uiPriority="67"/>
-    <w:lsdException w:name="Medium Grid 2 Accent 4" w:uiPriority="68"/>
-    <w:lsdException w:name="Medium Grid 3 Accent 4" w:uiPriority="69"/>
-    <w:lsdException w:name="Dark List Accent 4" w:uiPriority="70"/>
-    <w:lsdException w:name="Colorful Shading Accent 4" w:uiPriority="71"/>
-    <w:lsdException w:name="Colorful List Accent 4" w:uiPriority="72"/>
-    <w:lsdException w:name="Colorful Grid Accent 4" w:uiPriority="73"/>
-    <w:lsdException w:name="Light Shading Accent 5" w:uiPriority="60"/>
-    <w:lsdException w:name="Light List Accent 5" w:uiPriority="61"/>
-    <w:lsdException w:name="Light Grid Accent 5" w:uiPriority="62"/>
-    <w:lsdException w:name="Medium Shading 1 Accent 5" w:uiPriority="63"/>
-    <w:lsdException w:name="Medium Shading 2 Accent 5" w:uiPriority="64"/>
-    <w:lsdException w:name="Medium List 1 Accent 5" w:uiPriority="65"/>
-    <w:lsdException w:name="Medium List 2 Accent 5" w:uiPriority="66"/>
-    <w:lsdException w:name="Medium Grid 1 Accent 5" w:uiPriority="67"/>
-    <w:lsdException w:name="Medium Grid 2 Accent 5" w:uiPriority="68"/>
-    <w:lsdException w:name="Medium Grid 3 Accent 5" w:uiPriority="69"/>
-    <w:lsdException w:name="Dark List Accent 5" w:uiPriority="70"/>
-    <w:lsdException w:name="Colorful Shading Accent 5" w:uiPriority="71"/>
-    <w:lsdException w:name="Colorful List Accent 5" w:uiPriority="72"/>
-    <w:lsdException w:name="Colorful Grid Accent 5" w:uiPriority="73"/>
-    <w:lsdException w:name="Light Shading Accent 6" w:uiPriority="60"/>
-    <w:lsdException w:name="Light List Accent 6" w:uiPriority="61"/>
-    <w:lsdException w:name="Light Grid Accent 6" w:uiPriority="62"/>
-    <w:lsdException w:name="Medium Shading 1 Accent 6" w:uiPriority="63"/>
-    <w:lsdException w:name="Medium Shading 2 Accent 6" w:uiPriority="64"/>
-    <w:lsdException w:name="Medium List 1 Accent 6" w:uiPriority="65"/>
-    <w:lsdException w:name="Medium List 2 Accent 6" w:uiPriority="66"/>
-    <w:lsdException w:name="Medium Grid 1 Accent 6" w:uiPriority="67"/>
-    <w:lsdException w:name="Medium Grid 2 Accent 6" w:uiPriority="68"/>
-    <w:lsdException w:name="Medium Grid 3 Accent 6" w:uiPriority="69"/>
-    <w:lsdException w:name="Dark List Accent 6" w:uiPriority="70"/>
-    <w:lsdException w:name="Colorful Shading Accent 6" w:uiPriority="71"/>
-    <w:lsdException w:name="Colorful List Accent 6" w:uiPriority="72"/>
-    <w:lsdException w:name="Colorful Grid Accent 6" w:uiPriority="73"/>
-    <w:lsdException w:name="Subtle Emphasis" w:uiPriority="19" w:qFormat="1"/>
-    <w:lsdException w:name="Intense Emphasis" w:uiPriority="21" w:qFormat="1"/>
-    <w:lsdException w:name="Subtle Reference" w:uiPriority="31" w:qFormat="1"/>
-    <w:lsdException w:name="Intense Reference" w:uiPriority="32" w:qFormat="1"/>
-    <w:lsdException w:name="Book Title" w:uiPriority="33" w:qFormat="1"/>
-    <w:lsdException w:name="Bibliography" w:semiHidden="1" w:uiPriority="37" w:unhideWhenUsed="1"/>
-    <w:lsdException w:name="TOC Heading" w:semiHidden="1" w:uiPriority="39" w:unhideWhenUsed="1" w:qFormat="1"/>
-    <w:lsdException w:name="Plain Table 1" w:uiPriority="41"/>
-    <w:lsdException w:name="Plain Table 2" w:uiPriority="42"/>
-    <w:lsdException w:name="Plain Table 3" w:uiPriority="43"/>
-    <w:lsdException w:name="Plain Table 4" w:uiPriority="44"/>
-    <w:lsdException w:name="Plain Table 5" w:uiPriority="45"/>
-    <w:lsdException w:name="Grid Table Light" w:uiPriority="40"/>
-    <w:lsdException w:name="Grid Table 1 Light" w:uiPriority="46"/>
-    <w:lsdException w:name="Grid Table 2" w:uiPriority="47"/>
-    <w:lsdException w:name="Grid Table 3" w:uiPriority="48"/>
-    <w:lsdException w:name="Grid Table 4" w:uiPriority="49"/>
-    <w:lsdException w:name="Grid Table 5 Dark" w:uiPriority="50"/>
-    <w:lsdException w:name="Grid Table 6 Colorful" w:uiPriority="51"/>
-    <w:lsdException w:name="Grid Table 7 Colorful" w:uiPriority="52"/>
-    <w:lsdException w:name="Grid Table 1 Light Accent 1" w:uiPriority="46"/>
-    <w:lsdException w:name="Grid Table 2 Accent 1" w:uiPriority="47"/>
-    <w:lsdException w:name="Grid Table 3 Accent 1" w:uiPriority="48"/>
-    <w:lsdException w:name="Grid Table 4 Accent 1" w:uiPriority="49"/>
-    <w:lsdException w:name="Grid Table 5 Dark Accent 1" w:uiPriority="50"/>
-    <w:lsdException w:name="Grid Table 6 Colorful Accent 1" w:uiPriority="51"/>
-    <w:lsdException w:name="Grid Table 7 Colorful Accent 1" w:uiPriority="52"/>
-    <w:lsdException w:name="Grid Table 1 Light Accent 2" w:uiPriority="46"/>
-    <w:lsdException w:name="Grid Table 2 Accent 2" w:uiPriority="47"/>
-    <w:lsdException w:name="Grid Table 3 Accent 2" w:uiPriority="48"/>
-    <w:lsdException w:name="Grid Table 4 Accent 2" w:uiPriority="49"/>
-    <w:lsdException w:name="Grid Table 5 Dark Accent 2" w:uiPriority="50"/>
-    <w:lsdException w:name="Grid Table 6 Colorful Accent 2" w:uiPriority="51"/>
-    <w:lsdException w:name="Grid Table 7 Colorful Accent 2" w:uiPriority="52"/>
-    <w:lsdException w:name="Grid Table 1 Light Accent 3" w:uiPriority="46"/>
-    <w:lsdException w:name="Grid Table 2 Accent 3" w:uiPriority="47"/>
-    <w:lsdException w:name="Grid Table 3 Accent 3" w:uiPriority="48"/>
-    <w:lsdException w:name="Grid Table 4 Accent 3" w:uiPriority="49"/>
-    <w:lsdException w:name="Grid Table 5 Dark Accent 3" w:uiPriority="50"/>
-    <w:lsdException w:name="Grid Table 6 Colorful Accent 3" w:uiPriority="51"/>
-    <w:lsdException w:name="Grid Table 7 Colorful Accent 3" w:uiPriority="52"/>
-    <w:lsdException w:name="Grid Table 1 Light Accent 4" w:uiPriority="46"/>
-    <w:lsdException w:name="Grid Table 2 Accent 4" w:uiPriority="47"/>
-    <w:lsdException w:name="Grid Table 3 Accent 4" w:uiPriority="48"/>
-    <w:lsdException w:name="Grid Table 4 Accent 4" w:uiPriority="49"/>
-    <w:lsdException w:name="Grid Table 5 Dark Accent 4" w:uiPriority="50"/>
-    <w:lsdException w:name="Grid Table 6 Colorful Accent 4" w:uiPriority="51"/>
-    <w:lsdException w:name="Grid Table 7 Colorful Accent 4" w:uiPriority="52"/>
-    <w:lsdException w:name="Grid Table 1 Light Accent 5" w:uiPriority="46"/>
-    <w:lsdException w:name="Grid Table 2 Accent 5" w:uiPriority="47"/>
-    <w:lsdException w:name="Grid Table 3 Accent 5" w:uiPriority="48"/>
-    <w:lsdException w:name="Grid Table 4 Accent 5" w:uiPriority="49"/>
-    <w:lsdException w:name="Grid Table 5 Dark Accent 5" w:uiPriority="50"/>
-    <w:lsdException w:name="Grid Table 6 Colorful Accent 5" w:uiPriority="51"/>
-    <w:lsdException w:name="Grid Table 7 Colorful Accent 5" w:uiPriority="52"/>
-    <w:lsdException w:name="Grid Table 1 Light Accent 6" w:uiPriority="46"/>
-    <w:lsdException w:name="Grid Table 2 Accent 6" w:uiPriority="47"/>
-    <w:lsdException w:name="Grid Table 3 Accent 6" w:uiPriority="48"/>
-    <w:lsdException w:name="Grid Table 4 Accent 6" w:uiPriority="49"/>
-    <w:lsdException w:name="Grid Table 5 Dark Accent 6" w:uiPriority="50"/>
-    <w:lsdException w:name="Grid Table 6 Colorful Accent 6" w:uiPriority="51"/>
-    <w:lsdException w:name="Grid Table 7 Colorful Accent 6" w:uiPriority="52"/>
-    <w:lsdException w:name="List Table 1 Light" w:uiPriority="46"/>
-    <w:lsdException w:name="List Table 2" w:uiPriority="47"/>
-    <w:lsdException w:name="List Table 3" w:uiPriority="48"/>
-    <w:lsdException w:name="List Table 4" w:uiPriority="49"/>
-    <w:lsdException w:name="List Table 5 Dark" w:uiPriority="50"/>
-    <w:lsdException w:name="List Table 6 Colorful" w:uiPriority="51"/>
-    <w:lsdException w:name="List Table 7 Colorful" w:uiPriority="52"/>
-    <w:lsdException w:name="List Table 1 Light Accent 1" w:uiPriority="46"/>
-    <w:lsdException w:name="List Table 2 Accent 1" w:uiPriority="47"/>
-    <w:lsdException w:name="List Table 3 Accent 1" w:uiPriority="48"/>
-    <w:lsdException w:name="List Table 4 Accent 1" w:uiPriority="49"/>
-    <w:lsdException w:name="List Table 5 Dark Accent 1" w:uiPriority="50"/>
-    <w:lsdException w:name="List Table 6 Colorful Accent 1" w:uiPriority="51"/>
-    <w:lsdException w:name="List Table 7 Colorful Accent 1" w:uiPriority="52"/>
-    <w:lsdException w:name="List Table 1 Light Accent 2" w:uiPriority="46"/>
-    <w:lsdException w:name="List Table 2 Accent 2" w:uiPriority="47"/>
-    <w:lsdException w:name="List Table 3 Accent 2" w:uiPriority="48"/>
-    <w:lsdException w:name="List Table 4 Accent 2" w:uiPriority="49"/>
-    <w:lsdException w:name="List Table 5 Dark Accent 2" w:uiPriority="50"/>
-    <w:lsdException w:name="List Table 6 Colorful Accent 2" w:uiPriority="51"/>
-    <w:lsdException w:name="List Table 7 Colorful Accent 2" w:uiPriority="52"/>
-    <w:lsdException w:name="List Table 1 Light Accent 3" w:uiPriority="46"/>
-    <w:lsdException w:name="List Table 2 Accent 3" w:uiPriority="47"/>
-    <w:lsdException w:name="List Table 3 Accent 3" w:uiPriority="48"/>
-    <w:lsdException w:name="List Table 4 Accent 3" w:uiPriority="49"/>
-    <w:lsdException w:name="List Table 5 Dark Accent 3" w:uiPriority="50"/>
-    <w:lsdException w:name="List Table 6 Colorful Accent 3" w:uiPriority="51"/>
-    <w:lsdException w:name="List Table 7 Colorful Accent 3" w:uiPriority="52"/>
-    <w:lsdException w:name="List Table 1 Light Accent 4" w:uiPriority="46"/>
-    <w:lsdException w:name="List Table 2 Accent 4" w:uiPriority="47"/>
-    <w:lsdException w:name="List Table 3 Accent 4" w:uiPriority="48"/>
-    <w:lsdException w:name="List Table 4 Accent 4" w:uiPriority="49"/>
-    <w:lsdException w:name="List Table 5 Dark Accent 4" w:uiPriority="50"/>
-    <w:lsdException w:name="List Table 6 Colorful Accent 4" w:uiPriority="51"/>
-    <w:lsdException w:name="List Table 7 Colorful Accent 4" w:uiPriority="52"/>
-    <w:lsdException w:name="List Table 1 Light Accent 5" w:uiPriority="46"/>
-    <w:lsdException w:name="List Table 2 Accent 5" w:uiPriority="47"/>
-    <w:lsdException w:name="List Table 3 Accent 5" w:uiPriority="48"/>
-    <w:lsdException w:name="List Table 4 Accent 5" w:uiPriority="49"/>
-    <w:lsdException w:name="List Table 5 Dark Accent 5" w:uiPriority="50"/>
-    <w:lsdException w:name="List Table 6 Colorful Accent 5" w:uiPriority="51"/>
-    <w:lsdException w:name="List Table 7 Colorful Accent 5" w:uiPriority="52"/>
-    <w:lsdException w:name="List Table 1 Light Accent 6" w:uiPriority="46"/>
-    <w:lsdException w:name="List Table 2 Accent 6" w:uiPriority="47"/>
-    <w:lsdException w:name="List Table 3 Accent 6" w:uiPriority="48"/>
-    <w:lsdException w:name="List Table 4 Accent 6" w:uiPriority="49"/>
-    <w:lsdException w:name="List Table 5 Dark Accent 6" w:uiPriority="50"/>
-    <w:lsdException w:name="List Table 6 Colorful Accent 6" w:uiPriority="51"/>
-    <w:lsdException w:name="List Table 7 Colorful Accent 6" w:uiPriority="52"/>
+  <w:latentStyles w:defLockedState="0" w:defUIPriority="0" w:defSemiHidden="1" w:defUnhideWhenUsed="1" w:defQFormat="0" w:count="276">
+    <w:lsdException w:name="Normal" w:semiHidden="0" w:unhideWhenUsed="0" w:qFormat="1"/>
+    <w:lsdException w:name="heading 1" w:semiHidden="0" w:unhideWhenUsed="0" w:qFormat="1"/>
+    <w:lsdException w:name="heading 2" w:semiHidden="0" w:unhideWhenUsed="0" w:qFormat="1"/>
+    <w:lsdException w:name="heading 3" w:semiHidden="0" w:unhideWhenUsed="0" w:qFormat="1"/>
+    <w:lsdException w:name="heading 4" w:qFormat="1"/>
+    <w:lsdException w:name="heading 5" w:qFormat="1"/>
+    <w:lsdException w:name="heading 6" w:qFormat="1"/>
+    <w:lsdException w:name="heading 7" w:qFormat="1"/>
+    <w:lsdException w:name="heading 8" w:qFormat="1"/>
+    <w:lsdException w:name="heading 9" w:qFormat="1"/>
+    <w:lsdException w:name="footer" w:uiPriority="99"/>
+    <w:lsdException w:name="caption" w:qFormat="1"/>
+    <w:lsdException w:name="List Number" w:semiHidden="0" w:unhideWhenUsed="0"/>
+    <w:lsdException w:name="List 4" w:semiHidden="0" w:unhideWhenUsed="0"/>
+    <w:lsdException w:name="List 5" w:semiHidden="0" w:unhideWhenUsed="0"/>
+    <w:lsdException w:name="Title" w:semiHidden="0" w:unhideWhenUsed="0" w:qFormat="1"/>
+    <w:lsdException w:name="Subtitle" w:semiHidden="0" w:unhideWhenUsed="0" w:qFormat="1"/>
+    <w:lsdException w:name="Salutation" w:semiHidden="0" w:unhideWhenUsed="0"/>
+    <w:lsdException w:name="Date" w:semiHidden="0" w:unhideWhenUsed="0"/>
+    <w:lsdException w:name="Body Text First Indent" w:semiHidden="0" w:unhideWhenUsed="0"/>
+    <w:lsdException w:name="Strong" w:semiHidden="0" w:unhideWhenUsed="0" w:qFormat="1"/>
+    <w:lsdException w:name="Emphasis" w:semiHidden="0" w:unhideWhenUsed="0" w:qFormat="1"/>
+    <w:lsdException w:name="Normal (Web)" w:uiPriority="99"/>
+    <w:lsdException w:name="HTML Preformatted" w:uiPriority="99"/>
+    <w:lsdException w:name="Table Grid" w:semiHidden="0" w:unhideWhenUsed="0"/>
+    <w:lsdException w:name="Note Level 1" w:semiHidden="0" w:unhideWhenUsed="0"/>
+    <w:lsdException w:name="Note Level 2" w:semiHidden="0" w:unhideWhenUsed="0"/>
+    <w:lsdException w:name="Note Level 3" w:semiHidden="0" w:unhideWhenUsed="0"/>
+    <w:lsdException w:name="Note Level 4" w:semiHidden="0" w:unhideWhenUsed="0"/>
+    <w:lsdException w:name="Note Level 5" w:semiHidden="0" w:unhideWhenUsed="0"/>
+    <w:lsdException w:name="Note Level 6" w:semiHidden="0" w:unhideWhenUsed="0"/>
+    <w:lsdException w:name="Note Level 7" w:semiHidden="0" w:unhideWhenUsed="0"/>
+    <w:lsdException w:name="Note Level 8" w:semiHidden="0" w:unhideWhenUsed="0"/>
+    <w:lsdException w:name="Note Level 9" w:semiHidden="0" w:unhideWhenUsed="0"/>
+    <w:lsdException w:name="Placeholder Text" w:uiPriority="99" w:unhideWhenUsed="0"/>
+    <w:lsdException w:name="No Spacing" w:semiHidden="0" w:uiPriority="1" w:unhideWhenUsed="0" w:qFormat="1"/>
+    <w:lsdException w:name="Light Shading" w:semiHidden="0" w:uiPriority="60" w:unhideWhenUsed="0"/>
+    <w:lsdException w:name="Light List" w:semiHidden="0" w:uiPriority="61" w:unhideWhenUsed="0"/>
+    <w:lsdException w:name="Light Grid" w:semiHidden="0" w:uiPriority="62" w:unhideWhenUsed="0"/>
+    <w:lsdException w:name="Medium Shading 1" w:semiHidden="0" w:uiPriority="63" w:unhideWhenUsed="0"/>
+    <w:lsdException w:name="Medium Shading 2" w:semiHidden="0" w:uiPriority="64" w:unhideWhenUsed="0"/>
+    <w:lsdException w:name="Medium List 1" w:semiHidden="0" w:uiPriority="65" w:unhideWhenUsed="0"/>
+    <w:lsdException w:name="Medium List 2" w:semiHidden="0" w:uiPriority="66" w:unhideWhenUsed="0"/>
+    <w:lsdException w:name="Medium Grid 1" w:semiHidden="0" w:uiPriority="67" w:unhideWhenUsed="0"/>
+    <w:lsdException w:name="Medium Grid 2" w:semiHidden="0" w:uiPriority="68" w:unhideWhenUsed="0"/>
+    <w:lsdException w:name="Medium Grid 3" w:semiHidden="0" w:uiPriority="69" w:unhideWhenUsed="0"/>
+    <w:lsdException w:name="Dark List" w:semiHidden="0" w:uiPriority="70" w:unhideWhenUsed="0"/>
+    <w:lsdException w:name="Colorful Shading" w:semiHidden="0" w:uiPriority="71" w:unhideWhenUsed="0"/>
+    <w:lsdException w:name="Colorful List" w:semiHidden="0" w:uiPriority="72" w:unhideWhenUsed="0"/>
+    <w:lsdException w:name="Colorful Grid" w:semiHidden="0" w:uiPriority="73" w:unhideWhenUsed="0"/>
+    <w:lsdException w:name="Light Shading Accent 1" w:semiHidden="0" w:uiPriority="60" w:unhideWhenUsed="0"/>
+    <w:lsdException w:name="Light List Accent 1" w:semiHidden="0" w:uiPriority="61" w:unhideWhenUsed="0"/>
+    <w:lsdException w:name="Light Grid Accent 1" w:semiHidden="0" w:uiPriority="62" w:unhideWhenUsed="0"/>
+    <w:lsdException w:name="Medium Shading 1 Accent 1" w:semiHidden="0" w:uiPriority="63" w:unhideWhenUsed="0"/>
+    <w:lsdException w:name="Medium Shading 2 Accent 1" w:semiHidden="0" w:uiPriority="64" w:unhideWhenUsed="0"/>
+    <w:lsdException w:name="Medium List 1 Accent 1" w:semiHidden="0" w:uiPriority="65" w:unhideWhenUsed="0"/>
+    <w:lsdException w:name="Revision" w:uiPriority="99" w:unhideWhenUsed="0"/>
+    <w:lsdException w:name="List Paragraph" w:semiHidden="0" w:uiPriority="34" w:unhideWhenUsed="0" w:qFormat="1"/>
+    <w:lsdException w:name="Quote" w:semiHidden="0" w:uiPriority="29" w:unhideWhenUsed="0" w:qFormat="1"/>
+    <w:lsdException w:name="Intense Quote" w:semiHidden="0" w:uiPriority="30" w:unhideWhenUsed="0" w:qFormat="1"/>
+    <w:lsdException w:name="Medium List 2 Accent 1" w:semiHidden="0" w:uiPriority="66" w:unhideWhenUsed="0"/>
+    <w:lsdException w:name="Medium Grid 1 Accent 1" w:semiHidden="0" w:uiPriority="67" w:unhideWhenUsed="0"/>
+    <w:lsdException w:name="Medium Grid 2 Accent 1" w:semiHidden="0" w:uiPriority="68" w:unhideWhenUsed="0"/>
+    <w:lsdException w:name="Medium Grid 3 Accent 1" w:semiHidden="0" w:uiPriority="69" w:unhideWhenUsed="0"/>
+    <w:lsdException w:name="Dark List Accent 1" w:semiHidden="0" w:uiPriority="70" w:unhideWhenUsed="0"/>
+    <w:lsdException w:name="Colorful Shading Accent 1" w:semiHidden="0" w:uiPriority="71" w:unhideWhenUsed="0"/>
+    <w:lsdException w:name="Colorful List Accent 1" w:semiHidden="0" w:uiPriority="72" w:unhideWhenUsed="0"/>
+    <w:lsdException w:name="Colorful Grid Accent 1" w:semiHidden="0" w:uiPriority="73" w:unhideWhenUsed="0"/>
+    <w:lsdException w:name="Light Shading Accent 2" w:semiHidden="0" w:uiPriority="60" w:unhideWhenUsed="0"/>
+    <w:lsdException w:name="Light List Accent 2" w:semiHidden="0" w:uiPriority="61" w:unhideWhenUsed="0"/>
+    <w:lsdException w:name="Light Grid Accent 2" w:semiHidden="0" w:uiPriority="62" w:unhideWhenUsed="0"/>
+    <w:lsdException w:name="Medium Shading 1 Accent 2" w:semiHidden="0" w:uiPriority="63" w:unhideWhenUsed="0"/>
+    <w:lsdException w:name="Medium Shading 2 Accent 2" w:semiHidden="0" w:uiPriority="64" w:unhideWhenUsed="0"/>
+    <w:lsdException w:name="Medium List 1 Accent 2" w:semiHidden="0" w:uiPriority="65" w:unhideWhenUsed="0"/>
+    <w:lsdException w:name="Medium List 2 Accent 2" w:semiHidden="0" w:uiPriority="66" w:unhideWhenUsed="0"/>
+    <w:lsdException w:name="Medium Grid 1 Accent 2" w:semiHidden="0" w:uiPriority="67" w:unhideWhenUsed="0"/>
+    <w:lsdException w:name="Medium Grid 2 Accent 2" w:semiHidden="0" w:uiPriority="68" w:unhideWhenUsed="0"/>
+    <w:lsdException w:name="Medium Grid 3 Accent 2" w:semiHidden="0" w:uiPriority="69" w:unhideWhenUsed="0"/>
+    <w:lsdException w:name="Dark List Accent 2" w:semiHidden="0" w:uiPriority="70" w:unhideWhenUsed="0"/>
+    <w:lsdException w:name="Colorful Shading Accent 2" w:semiHidden="0" w:uiPriority="71" w:unhideWhenUsed="0"/>
+    <w:lsdException w:name="Colorful List Accent 2" w:semiHidden="0" w:uiPriority="72" w:unhideWhenUsed="0"/>
+    <w:lsdException w:name="Colorful Grid Accent 2" w:semiHidden="0" w:uiPriority="73" w:unhideWhenUsed="0"/>
+    <w:lsdException w:name="Light Shading Accent 3" w:semiHidden="0" w:uiPriority="60" w:unhideWhenUsed="0"/>
+    <w:lsdException w:name="Light List Accent 3" w:semiHidden="0" w:uiPriority="61" w:unhideWhenUsed="0"/>
+    <w:lsdException w:name="Light Grid Accent 3" w:semiHidden="0" w:uiPriority="62" w:unhideWhenUsed="0"/>
+    <w:lsdException w:name="Medium Shading 1 Accent 3" w:semiHidden="0" w:uiPriority="63" w:unhideWhenUsed="0"/>
+    <w:lsdException w:name="Medium Shading 2 Accent 3" w:semiHidden="0" w:uiPriority="64" w:unhideWhenUsed="0"/>
+    <w:lsdException w:name="Medium List 1 Accent 3" w:semiHidden="0" w:uiPriority="65" w:unhideWhenUsed="0"/>
+    <w:lsdException w:name="Medium List 2 Accent 3" w:semiHidden="0" w:uiPriority="66" w:unhideWhenUsed="0"/>
+    <w:lsdException w:name="Medium Grid 1 Accent 3" w:semiHidden="0" w:uiPriority="67" w:unhideWhenUsed="0"/>
+    <w:lsdException w:name="Medium Grid 2 Accent 3" w:semiHidden="0" w:uiPriority="68" w:unhideWhenUsed="0"/>
+    <w:lsdException w:name="Medium Grid 3 Accent 3" w:semiHidden="0" w:uiPriority="69" w:unhideWhenUsed="0"/>
+    <w:lsdException w:name="Dark List Accent 3" w:semiHidden="0" w:uiPriority="70" w:unhideWhenUsed="0"/>
+    <w:lsdException w:name="Colorful Shading Accent 3" w:semiHidden="0" w:uiPriority="71" w:unhideWhenUsed="0"/>
+    <w:lsdException w:name="Colorful List Accent 3" w:semiHidden="0" w:uiPriority="72" w:unhideWhenUsed="0"/>
+    <w:lsdException w:name="Colorful Grid Accent 3" w:semiHidden="0" w:uiPriority="73" w:unhideWhenUsed="0"/>
+    <w:lsdException w:name="Light Shading Accent 4" w:semiHidden="0" w:uiPriority="60" w:unhideWhenUsed="0"/>
+    <w:lsdException w:name="Light List Accent 4" w:semiHidden="0" w:uiPriority="61" w:unhideWhenUsed="0"/>
+    <w:lsdException w:name="Light Grid Accent 4" w:semiHidden="0" w:uiPriority="62" w:unhideWhenUsed="0"/>
+    <w:lsdException w:name="Medium Shading 1 Accent 4" w:semiHidden="0" w:uiPriority="63" w:unhideWhenUsed="0"/>
+    <w:lsdException w:name="Medium Shading 2 Accent 4" w:semiHidden="0" w:uiPriority="64" w:unhideWhenUsed="0"/>
+    <w:lsdException w:name="Medium List 1 Accent 4" w:semiHidden="0" w:uiPriority="65" w:unhideWhenUsed="0"/>
+    <w:lsdException w:name="Medium List 2 Accent 4" w:semiHidden="0" w:uiPriority="66" w:unhideWhenUsed="0"/>
+    <w:lsdException w:name="Medium Grid 1 Accent 4" w:semiHidden="0" w:uiPriority="67" w:unhideWhenUsed="0"/>
+    <w:lsdException w:name="Medium Grid 2 Accent 4" w:semiHidden="0" w:uiPriority="68" w:unhideWhenUsed="0"/>
+    <w:lsdException w:name="Medium Grid 3 Accent 4" w:semiHidden="0" w:uiPriority="69" w:unhideWhenUsed="0"/>
+    <w:lsdException w:name="Dark List Accent 4" w:semiHidden="0" w:uiPriority="70" w:unhideWhenUsed="0"/>
+    <w:lsdException w:name="Colorful Shading Accent 4" w:semiHidden="0" w:uiPriority="71" w:unhideWhenUsed="0"/>
+    <w:lsdException w:name="Colorful List Accent 4" w:semiHidden="0" w:uiPriority="72" w:unhideWhenUsed="0"/>
+    <w:lsdException w:name="Colorful Grid Accent 4" w:semiHidden="0" w:uiPriority="73" w:unhideWhenUsed="0"/>
+    <w:lsdException w:name="Light Shading Accent 5" w:semiHidden="0" w:uiPriority="60" w:unhideWhenUsed="0"/>
+    <w:lsdException w:name="Light List Accent 5" w:semiHidden="0" w:uiPriority="61" w:unhideWhenUsed="0"/>
+    <w:lsdException w:name="Light Grid Accent 5" w:semiHidden="0" w:uiPriority="62" w:unhideWhenUsed="0"/>
+    <w:lsdException w:name="Medium Shading 1 Accent 5" w:semiHidden="0" w:uiPriority="63" w:unhideWhenUsed="0"/>
+    <w:lsdException w:name="Medium Shading 2 Accent 5" w:semiHidden="0" w:uiPriority="64" w:unhideWhenUsed="0"/>
+    <w:lsdException w:name="Medium List 1 Accent 5" w:semiHidden="0" w:uiPriority="65" w:unhideWhenUsed="0"/>
+    <w:lsdException w:name="Medium List 2 Accent 5" w:semiHidden="0" w:uiPriority="66" w:unhideWhenUsed="0"/>
+    <w:lsdException w:name="Medium Grid 1 Accent 5" w:semiHidden="0" w:uiPriority="67" w:unhideWhenUsed="0"/>
+    <w:lsdException w:name="Medium Grid 2 Accent 5" w:semiHidden="0" w:uiPriority="68" w:unhideWhenUsed="0"/>
+    <w:lsdException w:name="Medium Grid 3 Accent 5" w:semiHidden="0" w:uiPriority="69" w:unhideWhenUsed="0"/>
+    <w:lsdException w:name="Dark List Accent 5" w:semiHidden="0" w:uiPriority="70" w:unhideWhenUsed="0"/>
+    <w:lsdException w:name="Colorful Shading Accent 5" w:semiHidden="0" w:uiPriority="71" w:unhideWhenUsed="0"/>
+    <w:lsdException w:name="Colorful List Accent 5" w:semiHidden="0" w:uiPriority="72" w:unhideWhenUsed="0"/>
+    <w:lsdException w:name="Colorful Grid Accent 5" w:semiHidden="0" w:uiPriority="73" w:unhideWhenUsed="0"/>
+    <w:lsdException w:name="Light Shading Accent 6" w:semiHidden="0" w:uiPriority="60" w:unhideWhenUsed="0"/>
+    <w:lsdException w:name="Light List Accent 6" w:semiHidden="0" w:uiPriority="61" w:unhideWhenUsed="0"/>
+    <w:lsdException w:name="Light Grid Accent 6" w:semiHidden="0" w:uiPriority="62" w:unhideWhenUsed="0"/>
+    <w:lsdException w:name="Medium Shading 1 Accent 6" w:semiHidden="0" w:uiPriority="63" w:unhideWhenUsed="0"/>
+    <w:lsdException w:name="Medium Shading 2 Accent 6" w:semiHidden="0" w:uiPriority="64" w:unhideWhenUsed="0"/>
+    <w:lsdException w:name="Medium List 1 Accent 6" w:semiHidden="0" w:uiPriority="65" w:unhideWhenUsed="0"/>
+    <w:lsdException w:name="Medium List 2 Accent 6" w:semiHidden="0" w:uiPriority="66" w:unhideWhenUsed="0"/>
+    <w:lsdException w:name="Medium Grid 1 Accent 6" w:semiHidden="0" w:uiPriority="67" w:unhideWhenUsed="0"/>
+    <w:lsdException w:name="Medium Grid 2 Accent 6" w:semiHidden="0" w:uiPriority="68" w:unhideWhenUsed="0"/>
+    <w:lsdException w:name="Medium Grid 3 Accent 6" w:semiHidden="0" w:uiPriority="69" w:unhideWhenUsed="0"/>
+    <w:lsdException w:name="Dark List Accent 6" w:semiHidden="0" w:uiPriority="70" w:unhideWhenUsed="0"/>
+    <w:lsdException w:name="Colorful Shading Accent 6" w:semiHidden="0" w:uiPriority="71" w:unhideWhenUsed="0"/>
+    <w:lsdException w:name="Colorful List Accent 6" w:semiHidden="0" w:uiPriority="72" w:unhideWhenUsed="0"/>
+    <w:lsdException w:name="Colorful Grid Accent 6" w:semiHidden="0" w:uiPriority="73" w:unhideWhenUsed="0"/>
+    <w:lsdException w:name="Subtle Emphasis" w:semiHidden="0" w:uiPriority="19" w:unhideWhenUsed="0" w:qFormat="1"/>
+    <w:lsdException w:name="Intense Emphasis" w:semiHidden="0" w:uiPriority="21" w:unhideWhenUsed="0" w:qFormat="1"/>
+    <w:lsdException w:name="Subtle Reference" w:semiHidden="0" w:uiPriority="31" w:unhideWhenUsed="0" w:qFormat="1"/>
+    <w:lsdException w:name="Intense Reference" w:semiHidden="0" w:uiPriority="32" w:unhideWhenUsed="0" w:qFormat="1"/>
+    <w:lsdException w:name="Book Title" w:semiHidden="0" w:uiPriority="33" w:unhideWhenUsed="0" w:qFormat="1"/>
+    <w:lsdException w:name="Bibliography" w:uiPriority="37"/>
+    <w:lsdException w:name="TOC Heading" w:uiPriority="39" w:qFormat="1"/>
   </w:latentStyles>
   <w:style w:type="paragraph" w:default="1" w:styleId="Normal">
     <w:name w:val="Normal"/>
@@ -2209,6 +4712,519 @@
     <w:rPr>
       <w:i/>
       <w:iCs/>
+    </w:rPr>
+  </w:style>
+  <w:style w:type="table" w:styleId="TableGrid">
+    <w:name w:val="Table Grid"/>
+    <w:basedOn w:val="TableNormal"/>
+    <w:rsid w:val="00834BB3"/>
+    <w:tblPr>
+      <w:tblInd w:w="0" w:type="dxa"/>
+      <w:tblBorders>
+        <w:top w:val="single" w:sz="4" w:space="0" w:color="auto"/>
+        <w:left w:val="single" w:sz="4" w:space="0" w:color="auto"/>
+        <w:bottom w:val="single" w:sz="4" w:space="0" w:color="auto"/>
+        <w:right w:val="single" w:sz="4" w:space="0" w:color="auto"/>
+        <w:insideH w:val="single" w:sz="4" w:space="0" w:color="auto"/>
+        <w:insideV w:val="single" w:sz="4" w:space="0" w:color="auto"/>
+      </w:tblBorders>
+      <w:tblCellMar>
+        <w:top w:w="0" w:type="dxa"/>
+        <w:left w:w="108" w:type="dxa"/>
+        <w:bottom w:w="0" w:type="dxa"/>
+        <w:right w:w="108" w:type="dxa"/>
+      </w:tblCellMar>
+    </w:tblPr>
+  </w:style>
+  <w:style w:type="paragraph" w:styleId="BalloonText">
+    <w:name w:val="Balloon Text"/>
+    <w:basedOn w:val="Normal"/>
+    <w:link w:val="BalloonTextChar"/>
+    <w:semiHidden/>
+    <w:unhideWhenUsed/>
+    <w:rsid w:val="00DA4649"/>
+    <w:rPr>
+      <w:rFonts w:ascii="Lucida Grande" w:hAnsi="Lucida Grande" w:cs="Lucida Grande"/>
+      <w:sz w:val="18"/>
+      <w:szCs w:val="18"/>
+    </w:rPr>
+  </w:style>
+  <w:style w:type="character" w:customStyle="1" w:styleId="BalloonTextChar">
+    <w:name w:val="Balloon Text Char"/>
+    <w:basedOn w:val="DefaultParagraphFont"/>
+    <w:link w:val="BalloonText"/>
+    <w:semiHidden/>
+    <w:rsid w:val="00DA4649"/>
+    <w:rPr>
+      <w:rFonts w:ascii="Lucida Grande" w:hAnsi="Lucida Grande" w:cs="Lucida Grande"/>
+      <w:sz w:val="18"/>
+      <w:szCs w:val="18"/>
+    </w:rPr>
+  </w:style>
+</w:styles>
+</file>
+
+<file path=word/stylesWithEffects.xml><?xml version="1.0" encoding="utf-8"?>
+<w:styles xmlns:wpc="http://schemas.microsoft.com/office/word/2010/wordprocessingCanvas" xmlns:mo="http://schemas.microsoft.com/office/mac/office/2008/main" xmlns:mc="http://schemas.openxmlformats.org/markup-compatibility/2006" xmlns:mv="urn:schemas-microsoft-com:mac:vml" xmlns:o="urn:schemas-microsoft-com:office:office" xmlns:r="http://schemas.openxmlformats.org/officeDocument/2006/relationships" xmlns:m="http://schemas.openxmlformats.org/officeDocument/2006/math" xmlns:v="urn:schemas-microsoft-com:vml" xmlns:wp14="http://schemas.microsoft.com/office/word/2010/wordprocessingDrawing" xmlns:wp="http://schemas.openxmlformats.org/drawingml/2006/wordprocessingDrawing" xmlns:w10="urn:schemas-microsoft-com:office:word" xmlns:w="http://schemas.openxmlformats.org/wordprocessingml/2006/main" xmlns:w14="http://schemas.microsoft.com/office/word/2010/wordml" xmlns:wpg="http://schemas.microsoft.com/office/word/2010/wordprocessingGroup" xmlns:wpi="http://schemas.microsoft.com/office/word/2010/wordprocessingInk" xmlns:wne="http://schemas.microsoft.com/office/word/2006/wordml" xmlns:wps="http://schemas.microsoft.com/office/word/2010/wordprocessingShape" mc:Ignorable="w14 wp14">
+  <w:docDefaults>
+    <w:rPrDefault>
+      <w:rPr>
+        <w:rFonts w:ascii="Times New Roman" w:eastAsia="Times New Roman" w:hAnsi="Times New Roman" w:cs="Times New Roman"/>
+        <w:lang w:val="en-US" w:eastAsia="en-US" w:bidi="ar-SA"/>
+      </w:rPr>
+    </w:rPrDefault>
+    <w:pPrDefault/>
+  </w:docDefaults>
+  <w:latentStyles w:defLockedState="0" w:defUIPriority="0" w:defSemiHidden="1" w:defUnhideWhenUsed="1" w:defQFormat="0" w:count="276">
+    <w:lsdException w:name="Normal" w:semiHidden="0" w:unhideWhenUsed="0" w:qFormat="1"/>
+    <w:lsdException w:name="heading 1" w:semiHidden="0" w:unhideWhenUsed="0" w:qFormat="1"/>
+    <w:lsdException w:name="heading 2" w:semiHidden="0" w:unhideWhenUsed="0" w:qFormat="1"/>
+    <w:lsdException w:name="heading 3" w:semiHidden="0" w:unhideWhenUsed="0" w:qFormat="1"/>
+    <w:lsdException w:name="heading 4" w:qFormat="1"/>
+    <w:lsdException w:name="heading 5" w:qFormat="1"/>
+    <w:lsdException w:name="heading 6" w:qFormat="1"/>
+    <w:lsdException w:name="heading 7" w:qFormat="1"/>
+    <w:lsdException w:name="heading 8" w:qFormat="1"/>
+    <w:lsdException w:name="heading 9" w:qFormat="1"/>
+    <w:lsdException w:name="footer" w:uiPriority="99"/>
+    <w:lsdException w:name="caption" w:qFormat="1"/>
+    <w:lsdException w:name="List Number" w:semiHidden="0" w:unhideWhenUsed="0"/>
+    <w:lsdException w:name="List 4" w:semiHidden="0" w:unhideWhenUsed="0"/>
+    <w:lsdException w:name="List 5" w:semiHidden="0" w:unhideWhenUsed="0"/>
+    <w:lsdException w:name="Title" w:semiHidden="0" w:unhideWhenUsed="0" w:qFormat="1"/>
+    <w:lsdException w:name="Subtitle" w:semiHidden="0" w:unhideWhenUsed="0" w:qFormat="1"/>
+    <w:lsdException w:name="Salutation" w:semiHidden="0" w:unhideWhenUsed="0"/>
+    <w:lsdException w:name="Date" w:semiHidden="0" w:unhideWhenUsed="0"/>
+    <w:lsdException w:name="Body Text First Indent" w:semiHidden="0" w:unhideWhenUsed="0"/>
+    <w:lsdException w:name="Strong" w:semiHidden="0" w:unhideWhenUsed="0" w:qFormat="1"/>
+    <w:lsdException w:name="Emphasis" w:semiHidden="0" w:unhideWhenUsed="0" w:qFormat="1"/>
+    <w:lsdException w:name="Normal (Web)" w:uiPriority="99"/>
+    <w:lsdException w:name="HTML Preformatted" w:uiPriority="99"/>
+    <w:lsdException w:name="Table Grid" w:semiHidden="0" w:unhideWhenUsed="0"/>
+    <w:lsdException w:name="Note Level 1" w:semiHidden="0" w:unhideWhenUsed="0"/>
+    <w:lsdException w:name="Note Level 2" w:semiHidden="0" w:unhideWhenUsed="0"/>
+    <w:lsdException w:name="Note Level 3" w:semiHidden="0" w:unhideWhenUsed="0"/>
+    <w:lsdException w:name="Note Level 4" w:semiHidden="0" w:unhideWhenUsed="0"/>
+    <w:lsdException w:name="Note Level 5" w:semiHidden="0" w:unhideWhenUsed="0"/>
+    <w:lsdException w:name="Note Level 6" w:semiHidden="0" w:unhideWhenUsed="0"/>
+    <w:lsdException w:name="Note Level 7" w:semiHidden="0" w:unhideWhenUsed="0"/>
+    <w:lsdException w:name="Note Level 8" w:semiHidden="0" w:unhideWhenUsed="0"/>
+    <w:lsdException w:name="Note Level 9" w:semiHidden="0" w:unhideWhenUsed="0"/>
+    <w:lsdException w:name="Placeholder Text" w:uiPriority="99" w:unhideWhenUsed="0"/>
+    <w:lsdException w:name="No Spacing" w:semiHidden="0" w:uiPriority="1" w:unhideWhenUsed="0" w:qFormat="1"/>
+    <w:lsdException w:name="Light Shading" w:semiHidden="0" w:uiPriority="60" w:unhideWhenUsed="0"/>
+    <w:lsdException w:name="Light List" w:semiHidden="0" w:uiPriority="61" w:unhideWhenUsed="0"/>
+    <w:lsdException w:name="Light Grid" w:semiHidden="0" w:uiPriority="62" w:unhideWhenUsed="0"/>
+    <w:lsdException w:name="Medium Shading 1" w:semiHidden="0" w:uiPriority="63" w:unhideWhenUsed="0"/>
+    <w:lsdException w:name="Medium Shading 2" w:semiHidden="0" w:uiPriority="64" w:unhideWhenUsed="0"/>
+    <w:lsdException w:name="Medium List 1" w:semiHidden="0" w:uiPriority="65" w:unhideWhenUsed="0"/>
+    <w:lsdException w:name="Medium List 2" w:semiHidden="0" w:uiPriority="66" w:unhideWhenUsed="0"/>
+    <w:lsdException w:name="Medium Grid 1" w:semiHidden="0" w:uiPriority="67" w:unhideWhenUsed="0"/>
+    <w:lsdException w:name="Medium Grid 2" w:semiHidden="0" w:uiPriority="68" w:unhideWhenUsed="0"/>
+    <w:lsdException w:name="Medium Grid 3" w:semiHidden="0" w:uiPriority="69" w:unhideWhenUsed="0"/>
+    <w:lsdException w:name="Dark List" w:semiHidden="0" w:uiPriority="70" w:unhideWhenUsed="0"/>
+    <w:lsdException w:name="Colorful Shading" w:semiHidden="0" w:uiPriority="71" w:unhideWhenUsed="0"/>
+    <w:lsdException w:name="Colorful List" w:semiHidden="0" w:uiPriority="72" w:unhideWhenUsed="0"/>
+    <w:lsdException w:name="Colorful Grid" w:semiHidden="0" w:uiPriority="73" w:unhideWhenUsed="0"/>
+    <w:lsdException w:name="Light Shading Accent 1" w:semiHidden="0" w:uiPriority="60" w:unhideWhenUsed="0"/>
+    <w:lsdException w:name="Light List Accent 1" w:semiHidden="0" w:uiPriority="61" w:unhideWhenUsed="0"/>
+    <w:lsdException w:name="Light Grid Accent 1" w:semiHidden="0" w:uiPriority="62" w:unhideWhenUsed="0"/>
+    <w:lsdException w:name="Medium Shading 1 Accent 1" w:semiHidden="0" w:uiPriority="63" w:unhideWhenUsed="0"/>
+    <w:lsdException w:name="Medium Shading 2 Accent 1" w:semiHidden="0" w:uiPriority="64" w:unhideWhenUsed="0"/>
+    <w:lsdException w:name="Medium List 1 Accent 1" w:semiHidden="0" w:uiPriority="65" w:unhideWhenUsed="0"/>
+    <w:lsdException w:name="Revision" w:uiPriority="99" w:unhideWhenUsed="0"/>
+    <w:lsdException w:name="List Paragraph" w:semiHidden="0" w:uiPriority="34" w:unhideWhenUsed="0" w:qFormat="1"/>
+    <w:lsdException w:name="Quote" w:semiHidden="0" w:uiPriority="29" w:unhideWhenUsed="0" w:qFormat="1"/>
+    <w:lsdException w:name="Intense Quote" w:semiHidden="0" w:uiPriority="30" w:unhideWhenUsed="0" w:qFormat="1"/>
+    <w:lsdException w:name="Medium List 2 Accent 1" w:semiHidden="0" w:uiPriority="66" w:unhideWhenUsed="0"/>
+    <w:lsdException w:name="Medium Grid 1 Accent 1" w:semiHidden="0" w:uiPriority="67" w:unhideWhenUsed="0"/>
+    <w:lsdException w:name="Medium Grid 2 Accent 1" w:semiHidden="0" w:uiPriority="68" w:unhideWhenUsed="0"/>
+    <w:lsdException w:name="Medium Grid 3 Accent 1" w:semiHidden="0" w:uiPriority="69" w:unhideWhenUsed="0"/>
+    <w:lsdException w:name="Dark List Accent 1" w:semiHidden="0" w:uiPriority="70" w:unhideWhenUsed="0"/>
+    <w:lsdException w:name="Colorful Shading Accent 1" w:semiHidden="0" w:uiPriority="71" w:unhideWhenUsed="0"/>
+    <w:lsdException w:name="Colorful List Accent 1" w:semiHidden="0" w:uiPriority="72" w:unhideWhenUsed="0"/>
+    <w:lsdException w:name="Colorful Grid Accent 1" w:semiHidden="0" w:uiPriority="73" w:unhideWhenUsed="0"/>
+    <w:lsdException w:name="Light Shading Accent 2" w:semiHidden="0" w:uiPriority="60" w:unhideWhenUsed="0"/>
+    <w:lsdException w:name="Light List Accent 2" w:semiHidden="0" w:uiPriority="61" w:unhideWhenUsed="0"/>
+    <w:lsdException w:name="Light Grid Accent 2" w:semiHidden="0" w:uiPriority="62" w:unhideWhenUsed="0"/>
+    <w:lsdException w:name="Medium Shading 1 Accent 2" w:semiHidden="0" w:uiPriority="63" w:unhideWhenUsed="0"/>
+    <w:lsdException w:name="Medium Shading 2 Accent 2" w:semiHidden="0" w:uiPriority="64" w:unhideWhenUsed="0"/>
+    <w:lsdException w:name="Medium List 1 Accent 2" w:semiHidden="0" w:uiPriority="65" w:unhideWhenUsed="0"/>
+    <w:lsdException w:name="Medium List 2 Accent 2" w:semiHidden="0" w:uiPriority="66" w:unhideWhenUsed="0"/>
+    <w:lsdException w:name="Medium Grid 1 Accent 2" w:semiHidden="0" w:uiPriority="67" w:unhideWhenUsed="0"/>
+    <w:lsdException w:name="Medium Grid 2 Accent 2" w:semiHidden="0" w:uiPriority="68" w:unhideWhenUsed="0"/>
+    <w:lsdException w:name="Medium Grid 3 Accent 2" w:semiHidden="0" w:uiPriority="69" w:unhideWhenUsed="0"/>
+    <w:lsdException w:name="Dark List Accent 2" w:semiHidden="0" w:uiPriority="70" w:unhideWhenUsed="0"/>
+    <w:lsdException w:name="Colorful Shading Accent 2" w:semiHidden="0" w:uiPriority="71" w:unhideWhenUsed="0"/>
+    <w:lsdException w:name="Colorful List Accent 2" w:semiHidden="0" w:uiPriority="72" w:unhideWhenUsed="0"/>
+    <w:lsdException w:name="Colorful Grid Accent 2" w:semiHidden="0" w:uiPriority="73" w:unhideWhenUsed="0"/>
+    <w:lsdException w:name="Light Shading Accent 3" w:semiHidden="0" w:uiPriority="60" w:unhideWhenUsed="0"/>
+    <w:lsdException w:name="Light List Accent 3" w:semiHidden="0" w:uiPriority="61" w:unhideWhenUsed="0"/>
+    <w:lsdException w:name="Light Grid Accent 3" w:semiHidden="0" w:uiPriority="62" w:unhideWhenUsed="0"/>
+    <w:lsdException w:name="Medium Shading 1 Accent 3" w:semiHidden="0" w:uiPriority="63" w:unhideWhenUsed="0"/>
+    <w:lsdException w:name="Medium Shading 2 Accent 3" w:semiHidden="0" w:uiPriority="64" w:unhideWhenUsed="0"/>
+    <w:lsdException w:name="Medium List 1 Accent 3" w:semiHidden="0" w:uiPriority="65" w:unhideWhenUsed="0"/>
+    <w:lsdException w:name="Medium List 2 Accent 3" w:semiHidden="0" w:uiPriority="66" w:unhideWhenUsed="0"/>
+    <w:lsdException w:name="Medium Grid 1 Accent 3" w:semiHidden="0" w:uiPriority="67" w:unhideWhenUsed="0"/>
+    <w:lsdException w:name="Medium Grid 2 Accent 3" w:semiHidden="0" w:uiPriority="68" w:unhideWhenUsed="0"/>
+    <w:lsdException w:name="Medium Grid 3 Accent 3" w:semiHidden="0" w:uiPriority="69" w:unhideWhenUsed="0"/>
+    <w:lsdException w:name="Dark List Accent 3" w:semiHidden="0" w:uiPriority="70" w:unhideWhenUsed="0"/>
+    <w:lsdException w:name="Colorful Shading Accent 3" w:semiHidden="0" w:uiPriority="71" w:unhideWhenUsed="0"/>
+    <w:lsdException w:name="Colorful List Accent 3" w:semiHidden="0" w:uiPriority="72" w:unhideWhenUsed="0"/>
+    <w:lsdException w:name="Colorful Grid Accent 3" w:semiHidden="0" w:uiPriority="73" w:unhideWhenUsed="0"/>
+    <w:lsdException w:name="Light Shading Accent 4" w:semiHidden="0" w:uiPriority="60" w:unhideWhenUsed="0"/>
+    <w:lsdException w:name="Light List Accent 4" w:semiHidden="0" w:uiPriority="61" w:unhideWhenUsed="0"/>
+    <w:lsdException w:name="Light Grid Accent 4" w:semiHidden="0" w:uiPriority="62" w:unhideWhenUsed="0"/>
+    <w:lsdException w:name="Medium Shading 1 Accent 4" w:semiHidden="0" w:uiPriority="63" w:unhideWhenUsed="0"/>
+    <w:lsdException w:name="Medium Shading 2 Accent 4" w:semiHidden="0" w:uiPriority="64" w:unhideWhenUsed="0"/>
+    <w:lsdException w:name="Medium List 1 Accent 4" w:semiHidden="0" w:uiPriority="65" w:unhideWhenUsed="0"/>
+    <w:lsdException w:name="Medium List 2 Accent 4" w:semiHidden="0" w:uiPriority="66" w:unhideWhenUsed="0"/>
+    <w:lsdException w:name="Medium Grid 1 Accent 4" w:semiHidden="0" w:uiPriority="67" w:unhideWhenUsed="0"/>
+    <w:lsdException w:name="Medium Grid 2 Accent 4" w:semiHidden="0" w:uiPriority="68" w:unhideWhenUsed="0"/>
+    <w:lsdException w:name="Medium Grid 3 Accent 4" w:semiHidden="0" w:uiPriority="69" w:unhideWhenUsed="0"/>
+    <w:lsdException w:name="Dark List Accent 4" w:semiHidden="0" w:uiPriority="70" w:unhideWhenUsed="0"/>
+    <w:lsdException w:name="Colorful Shading Accent 4" w:semiHidden="0" w:uiPriority="71" w:unhideWhenUsed="0"/>
+    <w:lsdException w:name="Colorful List Accent 4" w:semiHidden="0" w:uiPriority="72" w:unhideWhenUsed="0"/>
+    <w:lsdException w:name="Colorful Grid Accent 4" w:semiHidden="0" w:uiPriority="73" w:unhideWhenUsed="0"/>
+    <w:lsdException w:name="Light Shading Accent 5" w:semiHidden="0" w:uiPriority="60" w:unhideWhenUsed="0"/>
+    <w:lsdException w:name="Light List Accent 5" w:semiHidden="0" w:uiPriority="61" w:unhideWhenUsed="0"/>
+    <w:lsdException w:name="Light Grid Accent 5" w:semiHidden="0" w:uiPriority="62" w:unhideWhenUsed="0"/>
+    <w:lsdException w:name="Medium Shading 1 Accent 5" w:semiHidden="0" w:uiPriority="63" w:unhideWhenUsed="0"/>
+    <w:lsdException w:name="Medium Shading 2 Accent 5" w:semiHidden="0" w:uiPriority="64" w:unhideWhenUsed="0"/>
+    <w:lsdException w:name="Medium List 1 Accent 5" w:semiHidden="0" w:uiPriority="65" w:unhideWhenUsed="0"/>
+    <w:lsdException w:name="Medium List 2 Accent 5" w:semiHidden="0" w:uiPriority="66" w:unhideWhenUsed="0"/>
+    <w:lsdException w:name="Medium Grid 1 Accent 5" w:semiHidden="0" w:uiPriority="67" w:unhideWhenUsed="0"/>
+    <w:lsdException w:name="Medium Grid 2 Accent 5" w:semiHidden="0" w:uiPriority="68" w:unhideWhenUsed="0"/>
+    <w:lsdException w:name="Medium Grid 3 Accent 5" w:semiHidden="0" w:uiPriority="69" w:unhideWhenUsed="0"/>
+    <w:lsdException w:name="Dark List Accent 5" w:semiHidden="0" w:uiPriority="70" w:unhideWhenUsed="0"/>
+    <w:lsdException w:name="Colorful Shading Accent 5" w:semiHidden="0" w:uiPriority="71" w:unhideWhenUsed="0"/>
+    <w:lsdException w:name="Colorful List Accent 5" w:semiHidden="0" w:uiPriority="72" w:unhideWhenUsed="0"/>
+    <w:lsdException w:name="Colorful Grid Accent 5" w:semiHidden="0" w:uiPriority="73" w:unhideWhenUsed="0"/>
+    <w:lsdException w:name="Light Shading Accent 6" w:semiHidden="0" w:uiPriority="60" w:unhideWhenUsed="0"/>
+    <w:lsdException w:name="Light List Accent 6" w:semiHidden="0" w:uiPriority="61" w:unhideWhenUsed="0"/>
+    <w:lsdException w:name="Light Grid Accent 6" w:semiHidden="0" w:uiPriority="62" w:unhideWhenUsed="0"/>
+    <w:lsdException w:name="Medium Shading 1 Accent 6" w:semiHidden="0" w:uiPriority="63" w:unhideWhenUsed="0"/>
+    <w:lsdException w:name="Medium Shading 2 Accent 6" w:semiHidden="0" w:uiPriority="64" w:unhideWhenUsed="0"/>
+    <w:lsdException w:name="Medium List 1 Accent 6" w:semiHidden="0" w:uiPriority="65" w:unhideWhenUsed="0"/>
+    <w:lsdException w:name="Medium List 2 Accent 6" w:semiHidden="0" w:uiPriority="66" w:unhideWhenUsed="0"/>
+    <w:lsdException w:name="Medium Grid 1 Accent 6" w:semiHidden="0" w:uiPriority="67" w:unhideWhenUsed="0"/>
+    <w:lsdException w:name="Medium Grid 2 Accent 6" w:semiHidden="0" w:uiPriority="68" w:unhideWhenUsed="0"/>
+    <w:lsdException w:name="Medium Grid 3 Accent 6" w:semiHidden="0" w:uiPriority="69" w:unhideWhenUsed="0"/>
+    <w:lsdException w:name="Dark List Accent 6" w:semiHidden="0" w:uiPriority="70" w:unhideWhenUsed="0"/>
+    <w:lsdException w:name="Colorful Shading Accent 6" w:semiHidden="0" w:uiPriority="71" w:unhideWhenUsed="0"/>
+    <w:lsdException w:name="Colorful List Accent 6" w:semiHidden="0" w:uiPriority="72" w:unhideWhenUsed="0"/>
+    <w:lsdException w:name="Colorful Grid Accent 6" w:semiHidden="0" w:uiPriority="73" w:unhideWhenUsed="0"/>
+    <w:lsdException w:name="Subtle Emphasis" w:semiHidden="0" w:uiPriority="19" w:unhideWhenUsed="0" w:qFormat="1"/>
+    <w:lsdException w:name="Intense Emphasis" w:semiHidden="0" w:uiPriority="21" w:unhideWhenUsed="0" w:qFormat="1"/>
+    <w:lsdException w:name="Subtle Reference" w:semiHidden="0" w:uiPriority="31" w:unhideWhenUsed="0" w:qFormat="1"/>
+    <w:lsdException w:name="Intense Reference" w:semiHidden="0" w:uiPriority="32" w:unhideWhenUsed="0" w:qFormat="1"/>
+    <w:lsdException w:name="Book Title" w:semiHidden="0" w:uiPriority="33" w:unhideWhenUsed="0" w:qFormat="1"/>
+    <w:lsdException w:name="Bibliography" w:uiPriority="37"/>
+    <w:lsdException w:name="TOC Heading" w:uiPriority="39" w:qFormat="1"/>
+  </w:latentStyles>
+  <w:style w:type="paragraph" w:default="1" w:styleId="Normal">
+    <w:name w:val="Normal"/>
+    <w:qFormat/>
+  </w:style>
+  <w:style w:type="paragraph" w:styleId="Heading1">
+    <w:name w:val="heading 1"/>
+    <w:basedOn w:val="Normal"/>
+    <w:next w:val="Normal"/>
+    <w:qFormat/>
+    <w:pPr>
+      <w:keepNext/>
+      <w:outlineLvl w:val="0"/>
+    </w:pPr>
+    <w:rPr>
+      <w:b/>
+      <w:sz w:val="24"/>
+    </w:rPr>
+  </w:style>
+  <w:style w:type="paragraph" w:styleId="Heading2">
+    <w:name w:val="heading 2"/>
+    <w:basedOn w:val="Normal"/>
+    <w:next w:val="Normal"/>
+    <w:qFormat/>
+    <w:pPr>
+      <w:keepNext/>
+      <w:outlineLvl w:val="1"/>
+    </w:pPr>
+    <w:rPr>
+      <w:b/>
+      <w:sz w:val="32"/>
+    </w:rPr>
+  </w:style>
+  <w:style w:type="paragraph" w:styleId="Heading3">
+    <w:name w:val="heading 3"/>
+    <w:basedOn w:val="Normal"/>
+    <w:next w:val="Normal"/>
+    <w:qFormat/>
+    <w:pPr>
+      <w:keepNext/>
+      <w:outlineLvl w:val="2"/>
+    </w:pPr>
+    <w:rPr>
+      <w:sz w:val="24"/>
+    </w:rPr>
+  </w:style>
+  <w:style w:type="character" w:default="1" w:styleId="DefaultParagraphFont">
+    <w:name w:val="Default Paragraph Font"/>
+    <w:uiPriority w:val="1"/>
+    <w:semiHidden/>
+    <w:unhideWhenUsed/>
+  </w:style>
+  <w:style w:type="table" w:default="1" w:styleId="TableNormal">
+    <w:name w:val="Normal Table"/>
+    <w:uiPriority w:val="99"/>
+    <w:semiHidden/>
+    <w:unhideWhenUsed/>
+    <w:tblPr>
+      <w:tblInd w:w="0" w:type="dxa"/>
+      <w:tblCellMar>
+        <w:top w:w="0" w:type="dxa"/>
+        <w:left w:w="108" w:type="dxa"/>
+        <w:bottom w:w="0" w:type="dxa"/>
+        <w:right w:w="108" w:type="dxa"/>
+      </w:tblCellMar>
+    </w:tblPr>
+  </w:style>
+  <w:style w:type="numbering" w:default="1" w:styleId="NoList">
+    <w:name w:val="No List"/>
+    <w:uiPriority w:val="99"/>
+    <w:semiHidden/>
+    <w:unhideWhenUsed/>
+  </w:style>
+  <w:style w:type="character" w:styleId="Hyperlink">
+    <w:name w:val="Hyperlink"/>
+    <w:basedOn w:val="DefaultParagraphFont"/>
+    <w:rPr>
+      <w:color w:val="0000FF"/>
+      <w:u w:val="single"/>
+    </w:rPr>
+  </w:style>
+  <w:style w:type="character" w:styleId="FollowedHyperlink">
+    <w:name w:val="FollowedHyperlink"/>
+    <w:basedOn w:val="DefaultParagraphFont"/>
+    <w:rPr>
+      <w:color w:val="800080"/>
+      <w:u w:val="single"/>
+    </w:rPr>
+  </w:style>
+  <w:style w:type="paragraph" w:styleId="BodyTextIndent">
+    <w:name w:val="Body Text Indent"/>
+    <w:basedOn w:val="Normal"/>
+    <w:pPr>
+      <w:ind w:left="360"/>
+    </w:pPr>
+  </w:style>
+  <w:style w:type="paragraph" w:styleId="HTMLPreformatted">
+    <w:name w:val="HTML Preformatted"/>
+    <w:basedOn w:val="Normal"/>
+    <w:link w:val="HTMLPreformattedChar"/>
+    <w:uiPriority w:val="99"/>
+    <w:pPr>
+      <w:tabs>
+        <w:tab w:val="left" w:pos="916"/>
+        <w:tab w:val="left" w:pos="1832"/>
+        <w:tab w:val="left" w:pos="2748"/>
+        <w:tab w:val="left" w:pos="3664"/>
+        <w:tab w:val="left" w:pos="4580"/>
+        <w:tab w:val="left" w:pos="5496"/>
+        <w:tab w:val="left" w:pos="6412"/>
+        <w:tab w:val="left" w:pos="7328"/>
+        <w:tab w:val="left" w:pos="8244"/>
+        <w:tab w:val="left" w:pos="9160"/>
+        <w:tab w:val="left" w:pos="10076"/>
+        <w:tab w:val="left" w:pos="10992"/>
+        <w:tab w:val="left" w:pos="11908"/>
+        <w:tab w:val="left" w:pos="12824"/>
+        <w:tab w:val="left" w:pos="13740"/>
+        <w:tab w:val="left" w:pos="14656"/>
+      </w:tabs>
+    </w:pPr>
+    <w:rPr>
+      <w:rFonts w:ascii="Courier New" w:eastAsia="Courier New" w:hAnsi="Courier New" w:cs="Courier New"/>
+      <w:color w:val="333366"/>
+    </w:rPr>
+  </w:style>
+  <w:style w:type="paragraph" w:styleId="BodyTextIndent2">
+    <w:name w:val="Body Text Indent 2"/>
+    <w:basedOn w:val="Normal"/>
+    <w:pPr>
+      <w:ind w:left="360"/>
+    </w:pPr>
+    <w:rPr>
+      <w:sz w:val="24"/>
+    </w:rPr>
+  </w:style>
+  <w:style w:type="paragraph" w:styleId="ListParagraph">
+    <w:name w:val="List Paragraph"/>
+    <w:basedOn w:val="Normal"/>
+    <w:uiPriority w:val="34"/>
+    <w:qFormat/>
+    <w:rsid w:val="0097606C"/>
+    <w:pPr>
+      <w:ind w:left="720"/>
+    </w:pPr>
+  </w:style>
+  <w:style w:type="paragraph" w:styleId="NormalWeb">
+    <w:name w:val="Normal (Web)"/>
+    <w:basedOn w:val="Normal"/>
+    <w:uiPriority w:val="99"/>
+    <w:unhideWhenUsed/>
+    <w:rsid w:val="000E0F20"/>
+    <w:pPr>
+      <w:spacing w:before="100" w:beforeAutospacing="1" w:after="100" w:afterAutospacing="1"/>
+    </w:pPr>
+    <w:rPr>
+      <w:sz w:val="24"/>
+      <w:szCs w:val="24"/>
+    </w:rPr>
+  </w:style>
+  <w:style w:type="paragraph" w:customStyle="1" w:styleId="Default">
+    <w:name w:val="Default"/>
+    <w:rsid w:val="000B6494"/>
+    <w:pPr>
+      <w:autoSpaceDE w:val="0"/>
+      <w:autoSpaceDN w:val="0"/>
+      <w:adjustRightInd w:val="0"/>
+    </w:pPr>
+    <w:rPr>
+      <w:rFonts w:ascii="PKAHI E+ Courier" w:hAnsi="PKAHI E+ Courier" w:cs="PKAHI E+ Courier"/>
+      <w:color w:val="000000"/>
+      <w:sz w:val="24"/>
+      <w:szCs w:val="24"/>
+    </w:rPr>
+  </w:style>
+  <w:style w:type="paragraph" w:styleId="Header">
+    <w:name w:val="header"/>
+    <w:basedOn w:val="Normal"/>
+    <w:link w:val="HeaderChar"/>
+    <w:rsid w:val="00FA24C9"/>
+    <w:pPr>
+      <w:tabs>
+        <w:tab w:val="center" w:pos="4680"/>
+        <w:tab w:val="right" w:pos="9360"/>
+      </w:tabs>
+    </w:pPr>
+  </w:style>
+  <w:style w:type="character" w:customStyle="1" w:styleId="HeaderChar">
+    <w:name w:val="Header Char"/>
+    <w:basedOn w:val="DefaultParagraphFont"/>
+    <w:link w:val="Header"/>
+    <w:rsid w:val="00FA24C9"/>
+  </w:style>
+  <w:style w:type="paragraph" w:styleId="Footer">
+    <w:name w:val="footer"/>
+    <w:basedOn w:val="Normal"/>
+    <w:link w:val="FooterChar"/>
+    <w:uiPriority w:val="99"/>
+    <w:rsid w:val="00FA24C9"/>
+    <w:pPr>
+      <w:tabs>
+        <w:tab w:val="center" w:pos="4680"/>
+        <w:tab w:val="right" w:pos="9360"/>
+      </w:tabs>
+    </w:pPr>
+  </w:style>
+  <w:style w:type="character" w:customStyle="1" w:styleId="FooterChar">
+    <w:name w:val="Footer Char"/>
+    <w:basedOn w:val="DefaultParagraphFont"/>
+    <w:link w:val="Footer"/>
+    <w:uiPriority w:val="99"/>
+    <w:rsid w:val="00FA24C9"/>
+  </w:style>
+  <w:style w:type="character" w:customStyle="1" w:styleId="HTMLPreformattedChar">
+    <w:name w:val="HTML Preformatted Char"/>
+    <w:basedOn w:val="DefaultParagraphFont"/>
+    <w:link w:val="HTMLPreformatted"/>
+    <w:uiPriority w:val="99"/>
+    <w:rsid w:val="00180ED3"/>
+    <w:rPr>
+      <w:rFonts w:ascii="Courier New" w:eastAsia="Courier New" w:hAnsi="Courier New" w:cs="Courier New"/>
+      <w:color w:val="333366"/>
+    </w:rPr>
+  </w:style>
+  <w:style w:type="character" w:customStyle="1" w:styleId="cm-keyword3">
+    <w:name w:val="cm-keyword3"/>
+    <w:basedOn w:val="DefaultParagraphFont"/>
+    <w:rsid w:val="00180ED3"/>
+  </w:style>
+  <w:style w:type="character" w:customStyle="1" w:styleId="cm-node2">
+    <w:name w:val="cm-node2"/>
+    <w:basedOn w:val="DefaultParagraphFont"/>
+    <w:rsid w:val="00180ED3"/>
+  </w:style>
+  <w:style w:type="character" w:customStyle="1" w:styleId="cm-atom3">
+    <w:name w:val="cm-atom3"/>
+    <w:basedOn w:val="DefaultParagraphFont"/>
+    <w:rsid w:val="00180ED3"/>
+  </w:style>
+  <w:style w:type="character" w:customStyle="1" w:styleId="cm-variable2">
+    <w:name w:val="cm-variable2"/>
+    <w:basedOn w:val="DefaultParagraphFont"/>
+    <w:rsid w:val="00180ED3"/>
+  </w:style>
+  <w:style w:type="character" w:customStyle="1" w:styleId="cm-string3">
+    <w:name w:val="cm-string3"/>
+    <w:basedOn w:val="DefaultParagraphFont"/>
+    <w:rsid w:val="00180ED3"/>
+  </w:style>
+  <w:style w:type="character" w:styleId="Emphasis">
+    <w:name w:val="Emphasis"/>
+    <w:basedOn w:val="DefaultParagraphFont"/>
+    <w:qFormat/>
+    <w:rsid w:val="009D64B2"/>
+    <w:rPr>
+      <w:i/>
+      <w:iCs/>
+    </w:rPr>
+  </w:style>
+  <w:style w:type="table" w:styleId="TableGrid">
+    <w:name w:val="Table Grid"/>
+    <w:basedOn w:val="TableNormal"/>
+    <w:rsid w:val="00834BB3"/>
+    <w:tblPr>
+      <w:tblInd w:w="0" w:type="dxa"/>
+      <w:tblBorders>
+        <w:top w:val="single" w:sz="4" w:space="0" w:color="auto"/>
+        <w:left w:val="single" w:sz="4" w:space="0" w:color="auto"/>
+        <w:bottom w:val="single" w:sz="4" w:space="0" w:color="auto"/>
+        <w:right w:val="single" w:sz="4" w:space="0" w:color="auto"/>
+        <w:insideH w:val="single" w:sz="4" w:space="0" w:color="auto"/>
+        <w:insideV w:val="single" w:sz="4" w:space="0" w:color="auto"/>
+      </w:tblBorders>
+      <w:tblCellMar>
+        <w:top w:w="0" w:type="dxa"/>
+        <w:left w:w="108" w:type="dxa"/>
+        <w:bottom w:w="0" w:type="dxa"/>
+        <w:right w:w="108" w:type="dxa"/>
+      </w:tblCellMar>
+    </w:tblPr>
+  </w:style>
+  <w:style w:type="paragraph" w:styleId="BalloonText">
+    <w:name w:val="Balloon Text"/>
+    <w:basedOn w:val="Normal"/>
+    <w:link w:val="BalloonTextChar"/>
+    <w:semiHidden/>
+    <w:unhideWhenUsed/>
+    <w:rsid w:val="00DA4649"/>
+    <w:rPr>
+      <w:rFonts w:ascii="Lucida Grande" w:hAnsi="Lucida Grande" w:cs="Lucida Grande"/>
+      <w:sz w:val="18"/>
+      <w:szCs w:val="18"/>
+    </w:rPr>
+  </w:style>
+  <w:style w:type="character" w:customStyle="1" w:styleId="BalloonTextChar">
+    <w:name w:val="Balloon Text Char"/>
+    <w:basedOn w:val="DefaultParagraphFont"/>
+    <w:link w:val="BalloonText"/>
+    <w:semiHidden/>
+    <w:rsid w:val="00DA4649"/>
+    <w:rPr>
+      <w:rFonts w:ascii="Lucida Grande" w:hAnsi="Lucida Grande" w:cs="Lucida Grande"/>
+      <w:sz w:val="18"/>
+      <w:szCs w:val="18"/>
     </w:rPr>
   </w:style>
 </w:styles>

</xml_diff>

<commit_message>
finished assignment 8.  Uploading work
</commit_message>
<xml_diff>
--- a/assignment-8/e63_Assign08_NLP.docx
+++ b/assignment-8/e63_Assign08_NLP.docx
@@ -314,365 +314,1495 @@
           <w:sz w:val="28"/>
           <w:szCs w:val="28"/>
         </w:rPr>
-        <w:t xml:space="preserve">, number of sentences contained in UDHR and average number of words per sentence. Create a distribution of sentence lengths for each language. Plot those (non-cumulative) distributions on one diagram. </w:t>
-      </w:r>
-    </w:p>
-    <w:p>
-      <w:pPr>
-        <w:rPr>
-          <w:rFonts w:cs="Arial"/>
-          <w:b/>
-          <w:bCs/>
-          <w:sz w:val="28"/>
-          <w:szCs w:val="28"/>
-        </w:rPr>
-      </w:pPr>
-      <w:r>
-        <w:rPr>
-          <w:rFonts w:cs="Arial"/>
-          <w:b/>
-          <w:bCs/>
-          <w:sz w:val="28"/>
-          <w:szCs w:val="28"/>
-        </w:rPr>
-        <w:t>(25%)</w:t>
-      </w:r>
-    </w:p>
-    <w:p>
-      <w:pPr>
-        <w:rPr>
-          <w:rFonts w:cs="Arial"/>
-          <w:b/>
-          <w:bCs/>
-          <w:sz w:val="24"/>
-        </w:rPr>
-      </w:pPr>
-    </w:p>
-    <w:p>
-      <w:pPr>
-        <w:rPr>
-          <w:sz w:val="24"/>
-          <w:szCs w:val="24"/>
-        </w:rPr>
-      </w:pPr>
-      <w:r>
-        <w:rPr>
-          <w:sz w:val="24"/>
-          <w:szCs w:val="24"/>
-        </w:rPr>
-        <w:t>See p1</w:t>
-      </w:r>
-      <w:r>
-        <w:rPr>
-          <w:sz w:val="24"/>
-          <w:szCs w:val="24"/>
-        </w:rPr>
-        <w:t>.ipyb for a closer look</w:t>
-      </w:r>
-    </w:p>
-    <w:p>
-      <w:pPr>
-        <w:rPr>
-          <w:rFonts w:cs="Arial"/>
-          <w:b/>
-          <w:bCs/>
-          <w:sz w:val="24"/>
-        </w:rPr>
-      </w:pPr>
-    </w:p>
-    <w:p>
-      <w:pPr>
-        <w:rPr>
-          <w:rFonts w:cs="Arial"/>
-          <w:b/>
-          <w:bCs/>
-          <w:sz w:val="24"/>
-        </w:rPr>
-      </w:pPr>
-    </w:p>
-    <w:p>
-      <w:pPr>
-        <w:rPr>
-          <w:rFonts w:cs="Arial"/>
-          <w:b/>
-          <w:sz w:val="28"/>
-          <w:szCs w:val="28"/>
-        </w:rPr>
-      </w:pPr>
-      <w:r>
-        <w:rPr>
-          <w:rFonts w:cs="Arial"/>
-          <w:b/>
-          <w:sz w:val="28"/>
-          <w:szCs w:val="28"/>
-        </w:rPr>
-        <w:t xml:space="preserve">Problem </w:t>
-      </w:r>
-      <w:r>
-        <w:rPr>
-          <w:rFonts w:cs="Arial"/>
-          <w:b/>
-          <w:sz w:val="28"/>
-          <w:szCs w:val="28"/>
-        </w:rPr>
-        <w:t>2</w:t>
-      </w:r>
-      <w:r>
-        <w:rPr>
-          <w:rFonts w:cs="Arial"/>
-          <w:b/>
-          <w:sz w:val="28"/>
-          <w:szCs w:val="28"/>
-        </w:rPr>
-        <w:t>. I</w:t>
-      </w:r>
-      <w:r>
-        <w:rPr>
-          <w:rFonts w:cs="Arial"/>
-          <w:b/>
-          <w:sz w:val="28"/>
-          <w:szCs w:val="28"/>
-        </w:rPr>
-        <w:t>dentify 10 most frequently used words long</w:t>
-      </w:r>
-      <w:r>
-        <w:rPr>
-          <w:rFonts w:cs="Arial"/>
-          <w:b/>
-          <w:sz w:val="28"/>
-          <w:szCs w:val="28"/>
-        </w:rPr>
-        <w:t>er than 7 characters</w:t>
-      </w:r>
-      <w:r>
-        <w:rPr>
-          <w:rFonts w:cs="Arial"/>
-          <w:b/>
-          <w:sz w:val="28"/>
-          <w:szCs w:val="28"/>
-        </w:rPr>
-        <w:t xml:space="preserve"> in the entire corpus of Inaugural Addresses</w:t>
-      </w:r>
-      <w:r>
-        <w:rPr>
-          <w:rFonts w:cs="Arial"/>
-          <w:b/>
-          <w:sz w:val="28"/>
-          <w:szCs w:val="28"/>
-        </w:rPr>
-        <w:t xml:space="preserve">. </w:t>
-      </w:r>
-      <w:r>
-        <w:rPr>
-          <w:rFonts w:cs="Arial"/>
-          <w:b/>
-          <w:sz w:val="28"/>
-          <w:szCs w:val="28"/>
-        </w:rPr>
-        <w:t xml:space="preserve">Do not identify 10 words for every speech but rather 10 words for the entire corpus. </w:t>
-      </w:r>
-      <w:r>
-        <w:rPr>
-          <w:rFonts w:cs="Arial"/>
-          <w:b/>
-          <w:sz w:val="28"/>
-          <w:szCs w:val="28"/>
-        </w:rPr>
-        <w:t xml:space="preserve">Which among those words </w:t>
-      </w:r>
-      <w:r>
-        <w:rPr>
-          <w:rFonts w:cs="Arial"/>
-          <w:b/>
-          <w:sz w:val="28"/>
-          <w:szCs w:val="28"/>
-        </w:rPr>
-        <w:t xml:space="preserve">has the largest number of synonyms? </w:t>
-      </w:r>
-      <w:r>
-        <w:rPr>
-          <w:rFonts w:cs="Arial"/>
-          <w:b/>
-          <w:sz w:val="28"/>
-          <w:szCs w:val="28"/>
-        </w:rPr>
-        <w:t xml:space="preserve">List all synonyms for those 10 words. </w:t>
-      </w:r>
-      <w:r>
-        <w:rPr>
-          <w:rFonts w:cs="Arial"/>
-          <w:b/>
-          <w:sz w:val="28"/>
-          <w:szCs w:val="28"/>
-        </w:rPr>
-        <w:t xml:space="preserve">Which one of those 10 words has the largest number of </w:t>
-      </w:r>
-      <w:r>
-        <w:rPr>
-          <w:rFonts w:cs="Arial"/>
-          <w:b/>
-          <w:sz w:val="28"/>
-          <w:szCs w:val="28"/>
-        </w:rPr>
-        <w:t>hyponyms? List all hyponyms of those 10 most frequently used “long” words.</w:t>
-      </w:r>
-      <w:r>
-        <w:rPr>
-          <w:rFonts w:cs="Arial"/>
-          <w:b/>
-          <w:sz w:val="28"/>
-          <w:szCs w:val="28"/>
-        </w:rPr>
-        <w:t xml:space="preserve"> The purpose of this problem is to familiarize you with WordNet and concepts of s</w:t>
-      </w:r>
-      <w:r>
-        <w:rPr>
-          <w:rFonts w:cs="Arial"/>
-          <w:b/>
-          <w:sz w:val="28"/>
-          <w:szCs w:val="28"/>
-        </w:rPr>
-        <w:t>ynonyms and hypony</w:t>
-      </w:r>
-      <w:r>
-        <w:rPr>
-          <w:rFonts w:cs="Arial"/>
-          <w:b/>
-          <w:sz w:val="28"/>
-          <w:szCs w:val="28"/>
-        </w:rPr>
-        <w:t>ms.</w:t>
-      </w:r>
-    </w:p>
-    <w:p>
-      <w:pPr>
-        <w:rPr>
-          <w:rFonts w:cs="Arial"/>
-          <w:b/>
-          <w:bCs/>
-          <w:sz w:val="28"/>
-          <w:szCs w:val="28"/>
-        </w:rPr>
-      </w:pPr>
-      <w:r>
-        <w:rPr>
-          <w:rFonts w:cs="Arial"/>
-          <w:b/>
-          <w:bCs/>
-          <w:sz w:val="28"/>
-          <w:szCs w:val="28"/>
-        </w:rPr>
-        <w:t>(25%)</w:t>
-      </w:r>
-    </w:p>
-    <w:p>
-      <w:pPr>
-        <w:rPr>
-          <w:rFonts w:cs="Arial"/>
-          <w:b/>
-          <w:sz w:val="28"/>
-          <w:szCs w:val="28"/>
-        </w:rPr>
-      </w:pPr>
-      <w:r>
-        <w:rPr>
-          <w:rFonts w:cs="Arial"/>
-          <w:b/>
-          <w:sz w:val="28"/>
-          <w:szCs w:val="28"/>
-        </w:rPr>
-        <w:t>You</w:t>
-      </w:r>
-      <w:r>
-        <w:rPr>
-          <w:rFonts w:cs="Arial"/>
-          <w:b/>
-          <w:sz w:val="28"/>
-          <w:szCs w:val="28"/>
-        </w:rPr>
-        <w:t>r literature for Problems 1 and 2</w:t>
-      </w:r>
-      <w:r>
-        <w:rPr>
-          <w:rFonts w:cs="Arial"/>
-          <w:b/>
-          <w:sz w:val="28"/>
-          <w:szCs w:val="28"/>
-        </w:rPr>
-        <w:t xml:space="preserve"> are chapters 1 and 2 of Natural Language Processing with Python book by Steven Bird et al.</w:t>
+        <w:t>, number of sentences contained in UDHR and average number of words per sentence. Create a distribution of sen</w:t>
       </w:r>
       <w:bookmarkStart w:id="0" w:name="_GoBack"/>
       <w:bookmarkEnd w:id="0"/>
-    </w:p>
-    <w:p>
-      <w:pPr>
-        <w:rPr>
-          <w:rFonts w:cs="Arial"/>
-          <w:sz w:val="24"/>
-        </w:rPr>
-      </w:pPr>
-    </w:p>
-    <w:p>
-      <w:pPr>
-        <w:rPr>
-          <w:sz w:val="24"/>
-          <w:szCs w:val="24"/>
-        </w:rPr>
-      </w:pPr>
-      <w:r>
-        <w:rPr>
-          <w:sz w:val="24"/>
-          <w:szCs w:val="24"/>
-        </w:rPr>
-        <w:t>See p2</w:t>
-      </w:r>
-      <w:r>
-        <w:rPr>
-          <w:sz w:val="24"/>
-          <w:szCs w:val="24"/>
-        </w:rPr>
-        <w:t>.ipyb for a closer look</w:t>
-      </w:r>
-    </w:p>
-    <w:p>
-      <w:pPr>
-        <w:rPr>
-          <w:rFonts w:cs="Arial"/>
-          <w:sz w:val="24"/>
-        </w:rPr>
-      </w:pPr>
-    </w:p>
-    <w:p>
-      <w:pPr>
-        <w:rPr>
-          <w:rFonts w:cs="Arial"/>
-          <w:sz w:val="24"/>
-        </w:rPr>
-      </w:pPr>
-    </w:p>
-    <w:p>
-      <w:pPr>
-        <w:rPr>
-          <w:rFonts w:cs="Arial"/>
-          <w:sz w:val="24"/>
-        </w:rPr>
-      </w:pPr>
-    </w:p>
-    <w:p>
-      <w:pPr>
-        <w:rPr>
-          <w:b/>
-          <w:sz w:val="28"/>
-          <w:szCs w:val="28"/>
-        </w:rPr>
-      </w:pPr>
-      <w:r>
-        <w:rPr>
-          <w:rFonts w:cs="Arial"/>
-          <w:b/>
-          <w:sz w:val="28"/>
-          <w:szCs w:val="28"/>
-        </w:rPr>
+      <w:r>
+        <w:rPr>
+          <w:rFonts w:cs="Arial"/>
+          <w:b/>
+          <w:sz w:val="28"/>
+          <w:szCs w:val="28"/>
+        </w:rPr>
+        <w:t xml:space="preserve">tence lengths for each language. Plot those (non-cumulative) distributions on one diagram. </w:t>
+      </w:r>
+    </w:p>
+    <w:p>
+      <w:pPr>
+        <w:rPr>
+          <w:rFonts w:cs="Arial"/>
+          <w:b/>
+          <w:bCs/>
+          <w:sz w:val="28"/>
+          <w:szCs w:val="28"/>
+        </w:rPr>
+      </w:pPr>
+      <w:r>
+        <w:rPr>
+          <w:rFonts w:cs="Arial"/>
+          <w:b/>
+          <w:bCs/>
+          <w:sz w:val="28"/>
+          <w:szCs w:val="28"/>
+        </w:rPr>
+        <w:t>(25%)</w:t>
+      </w:r>
+    </w:p>
+    <w:p>
+      <w:pPr>
+        <w:rPr>
+          <w:rFonts w:cs="Arial"/>
+          <w:b/>
+          <w:bCs/>
+          <w:sz w:val="24"/>
+        </w:rPr>
+      </w:pPr>
+    </w:p>
+    <w:p>
+      <w:pPr>
+        <w:rPr>
+          <w:sz w:val="24"/>
+          <w:szCs w:val="24"/>
+        </w:rPr>
+      </w:pPr>
+      <w:r>
+        <w:rPr>
+          <w:sz w:val="24"/>
+          <w:szCs w:val="24"/>
+        </w:rPr>
+        <w:t>See p1.ipyb for a closer look</w:t>
+      </w:r>
+    </w:p>
+    <w:p>
+      <w:pPr>
+        <w:rPr>
+          <w:sz w:val="24"/>
+          <w:szCs w:val="24"/>
+        </w:rPr>
+      </w:pPr>
+    </w:p>
+    <w:p>
+      <w:pPr>
+        <w:rPr>
+          <w:sz w:val="24"/>
+          <w:szCs w:val="24"/>
+        </w:rPr>
+      </w:pPr>
+      <w:r>
+        <w:rPr>
+          <w:noProof/>
+          <w:sz w:val="24"/>
+          <w:szCs w:val="24"/>
+        </w:rPr>
+        <w:drawing>
+          <wp:inline distT="0" distB="0" distL="0" distR="0" wp14:anchorId="35212413" wp14:editId="1909608D">
+            <wp:extent cx="6637867" cy="3609340"/>
+            <wp:effectExtent l="0" t="0" r="0" b="0"/>
+            <wp:docPr id="23" name="Picture 23"/>
+            <wp:cNvGraphicFramePr>
+              <a:graphicFrameLocks xmlns:a="http://schemas.openxmlformats.org/drawingml/2006/main" noChangeAspect="1"/>
+            </wp:cNvGraphicFramePr>
+            <a:graphic xmlns:a="http://schemas.openxmlformats.org/drawingml/2006/main">
+              <a:graphicData uri="http://schemas.openxmlformats.org/drawingml/2006/picture">
+                <pic:pic xmlns:pic="http://schemas.openxmlformats.org/drawingml/2006/picture">
+                  <pic:nvPicPr>
+                    <pic:cNvPr id="0" name="Screen Shot 2017-10-28 at 12.04.00 PM.png"/>
+                    <pic:cNvPicPr/>
+                  </pic:nvPicPr>
+                  <pic:blipFill>
+                    <a:blip r:embed="rId8">
+                      <a:extLst>
+                        <a:ext uri="{28A0092B-C50C-407E-A947-70E740481C1C}">
+                          <a14:useLocalDpi xmlns:a14="http://schemas.microsoft.com/office/drawing/2010/main" val="0"/>
+                        </a:ext>
+                      </a:extLst>
+                    </a:blip>
+                    <a:stretch>
+                      <a:fillRect/>
+                    </a:stretch>
+                  </pic:blipFill>
+                  <pic:spPr>
+                    <a:xfrm>
+                      <a:off x="0" y="0"/>
+                      <a:ext cx="6637867" cy="3609340"/>
+                    </a:xfrm>
+                    <a:prstGeom prst="rect">
+                      <a:avLst/>
+                    </a:prstGeom>
+                  </pic:spPr>
+                </pic:pic>
+              </a:graphicData>
+            </a:graphic>
+          </wp:inline>
+        </w:drawing>
+      </w:r>
+    </w:p>
+    <w:p>
+      <w:pPr>
+        <w:rPr>
+          <w:sz w:val="24"/>
+          <w:szCs w:val="24"/>
+        </w:rPr>
+      </w:pPr>
+    </w:p>
+    <w:p>
+      <w:pPr>
+        <w:rPr>
+          <w:sz w:val="24"/>
+          <w:szCs w:val="24"/>
+        </w:rPr>
+      </w:pPr>
+      <w:r>
+        <w:rPr>
+          <w:noProof/>
+          <w:sz w:val="24"/>
+          <w:szCs w:val="24"/>
+        </w:rPr>
+        <w:lastRenderedPageBreak/>
+        <w:drawing>
+          <wp:inline distT="0" distB="0" distL="0" distR="0" wp14:anchorId="6E967435" wp14:editId="01AE63C2">
+            <wp:extent cx="6503402" cy="1831340"/>
+            <wp:effectExtent l="0" t="0" r="0" b="0"/>
+            <wp:docPr id="22" name="Picture 22"/>
+            <wp:cNvGraphicFramePr>
+              <a:graphicFrameLocks xmlns:a="http://schemas.openxmlformats.org/drawingml/2006/main" noChangeAspect="1"/>
+            </wp:cNvGraphicFramePr>
+            <a:graphic xmlns:a="http://schemas.openxmlformats.org/drawingml/2006/main">
+              <a:graphicData uri="http://schemas.openxmlformats.org/drawingml/2006/picture">
+                <pic:pic xmlns:pic="http://schemas.openxmlformats.org/drawingml/2006/picture">
+                  <pic:nvPicPr>
+                    <pic:cNvPr id="0" name="Screen Shot 2017-10-28 at 12.04.13 PM.png"/>
+                    <pic:cNvPicPr/>
+                  </pic:nvPicPr>
+                  <pic:blipFill>
+                    <a:blip r:embed="rId9">
+                      <a:extLst>
+                        <a:ext uri="{28A0092B-C50C-407E-A947-70E740481C1C}">
+                          <a14:useLocalDpi xmlns:a14="http://schemas.microsoft.com/office/drawing/2010/main" val="0"/>
+                        </a:ext>
+                      </a:extLst>
+                    </a:blip>
+                    <a:stretch>
+                      <a:fillRect/>
+                    </a:stretch>
+                  </pic:blipFill>
+                  <pic:spPr>
+                    <a:xfrm>
+                      <a:off x="0" y="0"/>
+                      <a:ext cx="6503402" cy="1831340"/>
+                    </a:xfrm>
+                    <a:prstGeom prst="rect">
+                      <a:avLst/>
+                    </a:prstGeom>
+                  </pic:spPr>
+                </pic:pic>
+              </a:graphicData>
+            </a:graphic>
+          </wp:inline>
+        </w:drawing>
+      </w:r>
+    </w:p>
+    <w:p>
+      <w:pPr>
+        <w:rPr>
+          <w:sz w:val="24"/>
+          <w:szCs w:val="24"/>
+        </w:rPr>
+      </w:pPr>
+    </w:p>
+    <w:p>
+      <w:pPr>
+        <w:rPr>
+          <w:sz w:val="24"/>
+          <w:szCs w:val="24"/>
+        </w:rPr>
+      </w:pPr>
+      <w:r>
+        <w:rPr>
+          <w:noProof/>
+          <w:sz w:val="24"/>
+          <w:szCs w:val="24"/>
+        </w:rPr>
+        <w:drawing>
+          <wp:inline distT="0" distB="0" distL="0" distR="0" wp14:anchorId="5F4DCFFE" wp14:editId="0DCA0CCC">
+            <wp:extent cx="6622507" cy="3075940"/>
+            <wp:effectExtent l="0" t="0" r="6985" b="0"/>
+            <wp:docPr id="21" name="Picture 21"/>
+            <wp:cNvGraphicFramePr>
+              <a:graphicFrameLocks xmlns:a="http://schemas.openxmlformats.org/drawingml/2006/main" noChangeAspect="1"/>
+            </wp:cNvGraphicFramePr>
+            <a:graphic xmlns:a="http://schemas.openxmlformats.org/drawingml/2006/main">
+              <a:graphicData uri="http://schemas.openxmlformats.org/drawingml/2006/picture">
+                <pic:pic xmlns:pic="http://schemas.openxmlformats.org/drawingml/2006/picture">
+                  <pic:nvPicPr>
+                    <pic:cNvPr id="0" name="Screen Shot 2017-10-28 at 12.04.34 PM.png"/>
+                    <pic:cNvPicPr/>
+                  </pic:nvPicPr>
+                  <pic:blipFill>
+                    <a:blip r:embed="rId10">
+                      <a:extLst>
+                        <a:ext uri="{28A0092B-C50C-407E-A947-70E740481C1C}">
+                          <a14:useLocalDpi xmlns:a14="http://schemas.microsoft.com/office/drawing/2010/main" val="0"/>
+                        </a:ext>
+                      </a:extLst>
+                    </a:blip>
+                    <a:stretch>
+                      <a:fillRect/>
+                    </a:stretch>
+                  </pic:blipFill>
+                  <pic:spPr>
+                    <a:xfrm>
+                      <a:off x="0" y="0"/>
+                      <a:ext cx="6622507" cy="3075940"/>
+                    </a:xfrm>
+                    <a:prstGeom prst="rect">
+                      <a:avLst/>
+                    </a:prstGeom>
+                  </pic:spPr>
+                </pic:pic>
+              </a:graphicData>
+            </a:graphic>
+          </wp:inline>
+        </w:drawing>
+      </w:r>
+    </w:p>
+    <w:p>
+      <w:pPr>
+        <w:rPr>
+          <w:sz w:val="24"/>
+          <w:szCs w:val="24"/>
+        </w:rPr>
+      </w:pPr>
+    </w:p>
+    <w:p>
+      <w:pPr>
+        <w:rPr>
+          <w:sz w:val="24"/>
+          <w:szCs w:val="24"/>
+        </w:rPr>
+      </w:pPr>
+    </w:p>
+    <w:p>
+      <w:pPr>
+        <w:rPr>
+          <w:sz w:val="24"/>
+          <w:szCs w:val="24"/>
+        </w:rPr>
+      </w:pPr>
+      <w:r>
+        <w:rPr>
+          <w:noProof/>
+          <w:sz w:val="24"/>
+          <w:szCs w:val="24"/>
+        </w:rPr>
+        <w:drawing>
+          <wp:inline distT="0" distB="0" distL="0" distR="0" wp14:anchorId="5C0785C5" wp14:editId="35941B4F">
+            <wp:extent cx="6381494" cy="1539240"/>
+            <wp:effectExtent l="0" t="0" r="0" b="10160"/>
+            <wp:docPr id="20" name="Picture 20"/>
+            <wp:cNvGraphicFramePr>
+              <a:graphicFrameLocks xmlns:a="http://schemas.openxmlformats.org/drawingml/2006/main" noChangeAspect="1"/>
+            </wp:cNvGraphicFramePr>
+            <a:graphic xmlns:a="http://schemas.openxmlformats.org/drawingml/2006/main">
+              <a:graphicData uri="http://schemas.openxmlformats.org/drawingml/2006/picture">
+                <pic:pic xmlns:pic="http://schemas.openxmlformats.org/drawingml/2006/picture">
+                  <pic:nvPicPr>
+                    <pic:cNvPr id="0" name="Screen Shot 2017-10-28 at 12.04.43 PM.png"/>
+                    <pic:cNvPicPr/>
+                  </pic:nvPicPr>
+                  <pic:blipFill>
+                    <a:blip r:embed="rId11">
+                      <a:extLst>
+                        <a:ext uri="{28A0092B-C50C-407E-A947-70E740481C1C}">
+                          <a14:useLocalDpi xmlns:a14="http://schemas.microsoft.com/office/drawing/2010/main" val="0"/>
+                        </a:ext>
+                      </a:extLst>
+                    </a:blip>
+                    <a:stretch>
+                      <a:fillRect/>
+                    </a:stretch>
+                  </pic:blipFill>
+                  <pic:spPr>
+                    <a:xfrm>
+                      <a:off x="0" y="0"/>
+                      <a:ext cx="6381494" cy="1539240"/>
+                    </a:xfrm>
+                    <a:prstGeom prst="rect">
+                      <a:avLst/>
+                    </a:prstGeom>
+                  </pic:spPr>
+                </pic:pic>
+              </a:graphicData>
+            </a:graphic>
+          </wp:inline>
+        </w:drawing>
+      </w:r>
+    </w:p>
+    <w:p>
+      <w:pPr>
+        <w:rPr>
+          <w:sz w:val="24"/>
+          <w:szCs w:val="24"/>
+        </w:rPr>
+      </w:pPr>
+    </w:p>
+    <w:p>
+      <w:pPr>
+        <w:rPr>
+          <w:sz w:val="24"/>
+          <w:szCs w:val="24"/>
+        </w:rPr>
+      </w:pPr>
+      <w:r>
+        <w:rPr>
+          <w:noProof/>
+          <w:sz w:val="24"/>
+          <w:szCs w:val="24"/>
+        </w:rPr>
+        <w:lastRenderedPageBreak/>
+        <w:drawing>
+          <wp:inline distT="0" distB="0" distL="0" distR="0" wp14:anchorId="608FDD7B" wp14:editId="5C08F4FB">
+            <wp:extent cx="6452235" cy="5405987"/>
+            <wp:effectExtent l="0" t="0" r="0" b="4445"/>
+            <wp:docPr id="19" name="Picture 19"/>
+            <wp:cNvGraphicFramePr>
+              <a:graphicFrameLocks xmlns:a="http://schemas.openxmlformats.org/drawingml/2006/main" noChangeAspect="1"/>
+            </wp:cNvGraphicFramePr>
+            <a:graphic xmlns:a="http://schemas.openxmlformats.org/drawingml/2006/main">
+              <a:graphicData uri="http://schemas.openxmlformats.org/drawingml/2006/picture">
+                <pic:pic xmlns:pic="http://schemas.openxmlformats.org/drawingml/2006/picture">
+                  <pic:nvPicPr>
+                    <pic:cNvPr id="0" name="Screen Shot 2017-10-28 at 12.04.51 PM.png"/>
+                    <pic:cNvPicPr/>
+                  </pic:nvPicPr>
+                  <pic:blipFill>
+                    <a:blip r:embed="rId12">
+                      <a:extLst>
+                        <a:ext uri="{28A0092B-C50C-407E-A947-70E740481C1C}">
+                          <a14:useLocalDpi xmlns:a14="http://schemas.microsoft.com/office/drawing/2010/main" val="0"/>
+                        </a:ext>
+                      </a:extLst>
+                    </a:blip>
+                    <a:stretch>
+                      <a:fillRect/>
+                    </a:stretch>
+                  </pic:blipFill>
+                  <pic:spPr>
+                    <a:xfrm>
+                      <a:off x="0" y="0"/>
+                      <a:ext cx="6452235" cy="5405987"/>
+                    </a:xfrm>
+                    <a:prstGeom prst="rect">
+                      <a:avLst/>
+                    </a:prstGeom>
+                  </pic:spPr>
+                </pic:pic>
+              </a:graphicData>
+            </a:graphic>
+          </wp:inline>
+        </w:drawing>
+      </w:r>
+    </w:p>
+    <w:p>
+      <w:pPr>
+        <w:rPr>
+          <w:sz w:val="24"/>
+          <w:szCs w:val="24"/>
+        </w:rPr>
+      </w:pPr>
+    </w:p>
+    <w:p>
+      <w:pPr>
+        <w:rPr>
+          <w:sz w:val="24"/>
+          <w:szCs w:val="24"/>
+        </w:rPr>
+      </w:pPr>
+      <w:r>
+        <w:rPr>
+          <w:noProof/>
+          <w:sz w:val="24"/>
+          <w:szCs w:val="24"/>
+        </w:rPr>
+        <w:drawing>
+          <wp:inline distT="0" distB="0" distL="0" distR="0" wp14:anchorId="08C6DCDD" wp14:editId="1EA7F78B">
+            <wp:extent cx="6608728" cy="1742440"/>
+            <wp:effectExtent l="0" t="0" r="0" b="10160"/>
+            <wp:docPr id="18" name="Picture 18"/>
+            <wp:cNvGraphicFramePr>
+              <a:graphicFrameLocks xmlns:a="http://schemas.openxmlformats.org/drawingml/2006/main" noChangeAspect="1"/>
+            </wp:cNvGraphicFramePr>
+            <a:graphic xmlns:a="http://schemas.openxmlformats.org/drawingml/2006/main">
+              <a:graphicData uri="http://schemas.openxmlformats.org/drawingml/2006/picture">
+                <pic:pic xmlns:pic="http://schemas.openxmlformats.org/drawingml/2006/picture">
+                  <pic:nvPicPr>
+                    <pic:cNvPr id="0" name="Screen Shot 2017-10-28 at 12.05.01 PM.png"/>
+                    <pic:cNvPicPr/>
+                  </pic:nvPicPr>
+                  <pic:blipFill>
+                    <a:blip r:embed="rId13">
+                      <a:extLst>
+                        <a:ext uri="{28A0092B-C50C-407E-A947-70E740481C1C}">
+                          <a14:useLocalDpi xmlns:a14="http://schemas.microsoft.com/office/drawing/2010/main" val="0"/>
+                        </a:ext>
+                      </a:extLst>
+                    </a:blip>
+                    <a:stretch>
+                      <a:fillRect/>
+                    </a:stretch>
+                  </pic:blipFill>
+                  <pic:spPr>
+                    <a:xfrm>
+                      <a:off x="0" y="0"/>
+                      <a:ext cx="6608728" cy="1742440"/>
+                    </a:xfrm>
+                    <a:prstGeom prst="rect">
+                      <a:avLst/>
+                    </a:prstGeom>
+                  </pic:spPr>
+                </pic:pic>
+              </a:graphicData>
+            </a:graphic>
+          </wp:inline>
+        </w:drawing>
+      </w:r>
+    </w:p>
+    <w:p>
+      <w:pPr>
+        <w:rPr>
+          <w:sz w:val="24"/>
+          <w:szCs w:val="24"/>
+        </w:rPr>
+      </w:pPr>
+    </w:p>
+    <w:p>
+      <w:pPr>
+        <w:rPr>
+          <w:sz w:val="24"/>
+          <w:szCs w:val="24"/>
+        </w:rPr>
+      </w:pPr>
+      <w:r>
+        <w:rPr>
+          <w:noProof/>
+          <w:sz w:val="24"/>
+          <w:szCs w:val="24"/>
+        </w:rPr>
+        <w:lastRenderedPageBreak/>
+        <w:drawing>
+          <wp:inline distT="0" distB="0" distL="0" distR="0" wp14:anchorId="65621C96" wp14:editId="28A37984">
+            <wp:extent cx="6337935" cy="3329617"/>
+            <wp:effectExtent l="0" t="0" r="12065" b="0"/>
+            <wp:docPr id="16" name="Picture 16"/>
+            <wp:cNvGraphicFramePr>
+              <a:graphicFrameLocks xmlns:a="http://schemas.openxmlformats.org/drawingml/2006/main" noChangeAspect="1"/>
+            </wp:cNvGraphicFramePr>
+            <a:graphic xmlns:a="http://schemas.openxmlformats.org/drawingml/2006/main">
+              <a:graphicData uri="http://schemas.openxmlformats.org/drawingml/2006/picture">
+                <pic:pic xmlns:pic="http://schemas.openxmlformats.org/drawingml/2006/picture">
+                  <pic:nvPicPr>
+                    <pic:cNvPr id="0" name="Screen Shot 2017-10-28 at 12.05.06 PM.png"/>
+                    <pic:cNvPicPr/>
+                  </pic:nvPicPr>
+                  <pic:blipFill>
+                    <a:blip r:embed="rId14">
+                      <a:extLst>
+                        <a:ext uri="{28A0092B-C50C-407E-A947-70E740481C1C}">
+                          <a14:useLocalDpi xmlns:a14="http://schemas.microsoft.com/office/drawing/2010/main" val="0"/>
+                        </a:ext>
+                      </a:extLst>
+                    </a:blip>
+                    <a:stretch>
+                      <a:fillRect/>
+                    </a:stretch>
+                  </pic:blipFill>
+                  <pic:spPr>
+                    <a:xfrm>
+                      <a:off x="0" y="0"/>
+                      <a:ext cx="6337935" cy="3329617"/>
+                    </a:xfrm>
+                    <a:prstGeom prst="rect">
+                      <a:avLst/>
+                    </a:prstGeom>
+                  </pic:spPr>
+                </pic:pic>
+              </a:graphicData>
+            </a:graphic>
+          </wp:inline>
+        </w:drawing>
+      </w:r>
+    </w:p>
+    <w:p>
+      <w:pPr>
+        <w:rPr>
+          <w:sz w:val="24"/>
+          <w:szCs w:val="24"/>
+        </w:rPr>
+      </w:pPr>
+    </w:p>
+    <w:p>
+      <w:pPr>
+        <w:rPr>
+          <w:sz w:val="24"/>
+          <w:szCs w:val="24"/>
+        </w:rPr>
+      </w:pPr>
+      <w:r>
+        <w:rPr>
+          <w:noProof/>
+          <w:sz w:val="24"/>
+          <w:szCs w:val="24"/>
+        </w:rPr>
+        <w:drawing>
+          <wp:inline distT="0" distB="0" distL="0" distR="0" wp14:anchorId="0F9F1DCD" wp14:editId="39F986D2">
+            <wp:extent cx="6333761" cy="3469640"/>
+            <wp:effectExtent l="0" t="0" r="0" b="10160"/>
+            <wp:docPr id="15" name="Picture 15"/>
+            <wp:cNvGraphicFramePr>
+              <a:graphicFrameLocks xmlns:a="http://schemas.openxmlformats.org/drawingml/2006/main" noChangeAspect="1"/>
+            </wp:cNvGraphicFramePr>
+            <a:graphic xmlns:a="http://schemas.openxmlformats.org/drawingml/2006/main">
+              <a:graphicData uri="http://schemas.openxmlformats.org/drawingml/2006/picture">
+                <pic:pic xmlns:pic="http://schemas.openxmlformats.org/drawingml/2006/picture">
+                  <pic:nvPicPr>
+                    <pic:cNvPr id="0" name="Screen Shot 2017-10-28 at 12.05.12 PM.png"/>
+                    <pic:cNvPicPr/>
+                  </pic:nvPicPr>
+                  <pic:blipFill>
+                    <a:blip r:embed="rId15">
+                      <a:extLst>
+                        <a:ext uri="{28A0092B-C50C-407E-A947-70E740481C1C}">
+                          <a14:useLocalDpi xmlns:a14="http://schemas.microsoft.com/office/drawing/2010/main" val="0"/>
+                        </a:ext>
+                      </a:extLst>
+                    </a:blip>
+                    <a:stretch>
+                      <a:fillRect/>
+                    </a:stretch>
+                  </pic:blipFill>
+                  <pic:spPr>
+                    <a:xfrm>
+                      <a:off x="0" y="0"/>
+                      <a:ext cx="6333761" cy="3469640"/>
+                    </a:xfrm>
+                    <a:prstGeom prst="rect">
+                      <a:avLst/>
+                    </a:prstGeom>
+                  </pic:spPr>
+                </pic:pic>
+              </a:graphicData>
+            </a:graphic>
+          </wp:inline>
+        </w:drawing>
+      </w:r>
+    </w:p>
+    <w:p>
+      <w:pPr>
+        <w:rPr>
+          <w:rFonts w:cs="Arial"/>
+          <w:b/>
+          <w:bCs/>
+          <w:sz w:val="24"/>
+        </w:rPr>
+      </w:pPr>
+    </w:p>
+    <w:p>
+      <w:pPr>
+        <w:rPr>
+          <w:rFonts w:cs="Arial"/>
+          <w:b/>
+          <w:bCs/>
+          <w:sz w:val="24"/>
+        </w:rPr>
+      </w:pPr>
+    </w:p>
+    <w:p>
+      <w:pPr>
+        <w:rPr>
+          <w:rFonts w:cs="Arial"/>
+          <w:b/>
+          <w:sz w:val="28"/>
+          <w:szCs w:val="28"/>
+        </w:rPr>
+      </w:pPr>
+      <w:r>
+        <w:rPr>
+          <w:rFonts w:cs="Arial"/>
+          <w:b/>
+          <w:sz w:val="28"/>
+          <w:szCs w:val="28"/>
+        </w:rPr>
+        <w:t xml:space="preserve">Problem </w:t>
+      </w:r>
+      <w:r>
+        <w:rPr>
+          <w:rFonts w:cs="Arial"/>
+          <w:b/>
+          <w:sz w:val="28"/>
+          <w:szCs w:val="28"/>
+        </w:rPr>
+        <w:t>2</w:t>
+      </w:r>
+      <w:r>
+        <w:rPr>
+          <w:rFonts w:cs="Arial"/>
+          <w:b/>
+          <w:sz w:val="28"/>
+          <w:szCs w:val="28"/>
+        </w:rPr>
+        <w:t>. I</w:t>
+      </w:r>
+      <w:r>
+        <w:rPr>
+          <w:rFonts w:cs="Arial"/>
+          <w:b/>
+          <w:sz w:val="28"/>
+          <w:szCs w:val="28"/>
+        </w:rPr>
+        <w:t>dentify 10 most frequently used words long</w:t>
+      </w:r>
+      <w:r>
+        <w:rPr>
+          <w:rFonts w:cs="Arial"/>
+          <w:b/>
+          <w:sz w:val="28"/>
+          <w:szCs w:val="28"/>
+        </w:rPr>
+        <w:t>er than 7 characters</w:t>
+      </w:r>
+      <w:r>
+        <w:rPr>
+          <w:rFonts w:cs="Arial"/>
+          <w:b/>
+          <w:sz w:val="28"/>
+          <w:szCs w:val="28"/>
+        </w:rPr>
+        <w:t xml:space="preserve"> in the entire corpus of Inaugural Addresses</w:t>
+      </w:r>
+      <w:r>
+        <w:rPr>
+          <w:rFonts w:cs="Arial"/>
+          <w:b/>
+          <w:sz w:val="28"/>
+          <w:szCs w:val="28"/>
+        </w:rPr>
+        <w:t xml:space="preserve">. </w:t>
+      </w:r>
+      <w:r>
+        <w:rPr>
+          <w:rFonts w:cs="Arial"/>
+          <w:b/>
+          <w:sz w:val="28"/>
+          <w:szCs w:val="28"/>
+        </w:rPr>
+        <w:t xml:space="preserve">Do not identify 10 words for every speech but rather 10 words for the entire corpus. </w:t>
+      </w:r>
+      <w:r>
+        <w:rPr>
+          <w:rFonts w:cs="Arial"/>
+          <w:b/>
+          <w:sz w:val="28"/>
+          <w:szCs w:val="28"/>
+        </w:rPr>
+        <w:t xml:space="preserve">Which among those words </w:t>
+      </w:r>
+      <w:r>
+        <w:rPr>
+          <w:rFonts w:cs="Arial"/>
+          <w:b/>
+          <w:sz w:val="28"/>
+          <w:szCs w:val="28"/>
+        </w:rPr>
+        <w:t xml:space="preserve">has the largest number of synonyms? </w:t>
+      </w:r>
+      <w:r>
+        <w:rPr>
+          <w:rFonts w:cs="Arial"/>
+          <w:b/>
+          <w:sz w:val="28"/>
+          <w:szCs w:val="28"/>
+        </w:rPr>
+        <w:t xml:space="preserve">List all </w:t>
+      </w:r>
+      <w:r>
+        <w:rPr>
+          <w:rFonts w:cs="Arial"/>
+          <w:b/>
+          <w:sz w:val="28"/>
+          <w:szCs w:val="28"/>
+        </w:rPr>
+        <w:lastRenderedPageBreak/>
+        <w:t xml:space="preserve">synonyms for those 10 words. </w:t>
+      </w:r>
+      <w:r>
+        <w:rPr>
+          <w:rFonts w:cs="Arial"/>
+          <w:b/>
+          <w:sz w:val="28"/>
+          <w:szCs w:val="28"/>
+        </w:rPr>
+        <w:t xml:space="preserve">Which one of those 10 words has the largest number of </w:t>
+      </w:r>
+      <w:r>
+        <w:rPr>
+          <w:rFonts w:cs="Arial"/>
+          <w:b/>
+          <w:sz w:val="28"/>
+          <w:szCs w:val="28"/>
+        </w:rPr>
+        <w:t>hyponyms? List all hyponyms of those 10 most frequently used “long” words.</w:t>
+      </w:r>
+      <w:r>
+        <w:rPr>
+          <w:rFonts w:cs="Arial"/>
+          <w:b/>
+          <w:sz w:val="28"/>
+          <w:szCs w:val="28"/>
+        </w:rPr>
+        <w:t xml:space="preserve"> The purpose of this problem is to familiarize you with WordNet and concepts of s</w:t>
+      </w:r>
+      <w:r>
+        <w:rPr>
+          <w:rFonts w:cs="Arial"/>
+          <w:b/>
+          <w:sz w:val="28"/>
+          <w:szCs w:val="28"/>
+        </w:rPr>
+        <w:t>ynonyms and hypony</w:t>
+      </w:r>
+      <w:r>
+        <w:rPr>
+          <w:rFonts w:cs="Arial"/>
+          <w:b/>
+          <w:sz w:val="28"/>
+          <w:szCs w:val="28"/>
+        </w:rPr>
+        <w:t>ms.</w:t>
+      </w:r>
+    </w:p>
+    <w:p>
+      <w:pPr>
+        <w:rPr>
+          <w:rFonts w:cs="Arial"/>
+          <w:b/>
+          <w:bCs/>
+          <w:sz w:val="28"/>
+          <w:szCs w:val="28"/>
+        </w:rPr>
+      </w:pPr>
+      <w:r>
+        <w:rPr>
+          <w:rFonts w:cs="Arial"/>
+          <w:b/>
+          <w:bCs/>
+          <w:sz w:val="28"/>
+          <w:szCs w:val="28"/>
+        </w:rPr>
+        <w:t>(25%)</w:t>
+      </w:r>
+    </w:p>
+    <w:p>
+      <w:pPr>
+        <w:rPr>
+          <w:rFonts w:cs="Arial"/>
+          <w:b/>
+          <w:sz w:val="28"/>
+          <w:szCs w:val="28"/>
+        </w:rPr>
+      </w:pPr>
+      <w:r>
+        <w:rPr>
+          <w:rFonts w:cs="Arial"/>
+          <w:b/>
+          <w:sz w:val="28"/>
+          <w:szCs w:val="28"/>
+        </w:rPr>
+        <w:t>You</w:t>
+      </w:r>
+      <w:r>
+        <w:rPr>
+          <w:rFonts w:cs="Arial"/>
+          <w:b/>
+          <w:sz w:val="28"/>
+          <w:szCs w:val="28"/>
+        </w:rPr>
+        <w:t>r literature for Problems 1 and 2</w:t>
+      </w:r>
+      <w:r>
+        <w:rPr>
+          <w:rFonts w:cs="Arial"/>
+          <w:b/>
+          <w:sz w:val="28"/>
+          <w:szCs w:val="28"/>
+        </w:rPr>
+        <w:t xml:space="preserve"> are chapters 1 and 2 of Natural Language Processing with Python book by Steven Bird et al.</w:t>
+      </w:r>
+    </w:p>
+    <w:p>
+      <w:pPr>
+        <w:rPr>
+          <w:rFonts w:cs="Arial"/>
+          <w:sz w:val="24"/>
+        </w:rPr>
+      </w:pPr>
+    </w:p>
+    <w:p>
+      <w:pPr>
+        <w:rPr>
+          <w:sz w:val="24"/>
+          <w:szCs w:val="24"/>
+        </w:rPr>
+      </w:pPr>
+      <w:r>
+        <w:rPr>
+          <w:sz w:val="24"/>
+          <w:szCs w:val="24"/>
+        </w:rPr>
+        <w:t>See p2.ipyb for a closer look</w:t>
+      </w:r>
+    </w:p>
+    <w:p>
+      <w:pPr>
+        <w:rPr>
+          <w:rFonts w:cs="Arial"/>
+          <w:sz w:val="24"/>
+        </w:rPr>
+      </w:pPr>
+    </w:p>
+    <w:p>
+      <w:pPr>
+        <w:rPr>
+          <w:rFonts w:cs="Arial"/>
+          <w:sz w:val="24"/>
+        </w:rPr>
+      </w:pPr>
+    </w:p>
+    <w:p>
+      <w:pPr>
+        <w:rPr>
+          <w:rFonts w:cs="Arial"/>
+          <w:sz w:val="24"/>
+        </w:rPr>
+      </w:pPr>
+    </w:p>
+    <w:p>
+      <w:pPr>
+        <w:rPr>
+          <w:rFonts w:cs="Arial"/>
+          <w:sz w:val="24"/>
+        </w:rPr>
+      </w:pPr>
+    </w:p>
+    <w:p>
+      <w:pPr>
+        <w:rPr>
+          <w:rFonts w:cs="Arial"/>
+          <w:sz w:val="24"/>
+        </w:rPr>
+      </w:pPr>
+    </w:p>
+    <w:p>
+      <w:pPr>
+        <w:rPr>
+          <w:rFonts w:cs="Arial"/>
+          <w:sz w:val="24"/>
+        </w:rPr>
+      </w:pPr>
+    </w:p>
+    <w:p>
+      <w:pPr>
+        <w:rPr>
+          <w:rFonts w:cs="Arial"/>
+          <w:sz w:val="24"/>
+        </w:rPr>
+      </w:pPr>
+    </w:p>
+    <w:p>
+      <w:pPr>
+        <w:rPr>
+          <w:rFonts w:cs="Arial"/>
+          <w:sz w:val="24"/>
+        </w:rPr>
+      </w:pPr>
+    </w:p>
+    <w:p>
+      <w:pPr>
+        <w:rPr>
+          <w:rFonts w:cs="Arial"/>
+          <w:sz w:val="24"/>
+        </w:rPr>
+      </w:pPr>
+    </w:p>
+    <w:p>
+      <w:pPr>
+        <w:rPr>
+          <w:rFonts w:cs="Arial"/>
+          <w:sz w:val="24"/>
+        </w:rPr>
+      </w:pPr>
+      <w:r>
+        <w:rPr>
+          <w:rFonts w:cs="Arial"/>
+          <w:noProof/>
+          <w:sz w:val="24"/>
+        </w:rPr>
+        <w:drawing>
+          <wp:inline distT="0" distB="0" distL="0" distR="0" wp14:anchorId="65444ABE" wp14:editId="7263B419">
+            <wp:extent cx="6967225" cy="2288540"/>
+            <wp:effectExtent l="0" t="0" r="0" b="0"/>
+            <wp:docPr id="14" name="Picture 14"/>
+            <wp:cNvGraphicFramePr>
+              <a:graphicFrameLocks xmlns:a="http://schemas.openxmlformats.org/drawingml/2006/main" noChangeAspect="1"/>
+            </wp:cNvGraphicFramePr>
+            <a:graphic xmlns:a="http://schemas.openxmlformats.org/drawingml/2006/main">
+              <a:graphicData uri="http://schemas.openxmlformats.org/drawingml/2006/picture">
+                <pic:pic xmlns:pic="http://schemas.openxmlformats.org/drawingml/2006/picture">
+                  <pic:nvPicPr>
+                    <pic:cNvPr id="0" name="Screen Shot 2017-10-28 at 11.31.11 AM.png"/>
+                    <pic:cNvPicPr/>
+                  </pic:nvPicPr>
+                  <pic:blipFill>
+                    <a:blip r:embed="rId16">
+                      <a:extLst>
+                        <a:ext uri="{28A0092B-C50C-407E-A947-70E740481C1C}">
+                          <a14:useLocalDpi xmlns:a14="http://schemas.microsoft.com/office/drawing/2010/main" val="0"/>
+                        </a:ext>
+                      </a:extLst>
+                    </a:blip>
+                    <a:stretch>
+                      <a:fillRect/>
+                    </a:stretch>
+                  </pic:blipFill>
+                  <pic:spPr>
+                    <a:xfrm>
+                      <a:off x="0" y="0"/>
+                      <a:ext cx="6967225" cy="2288540"/>
+                    </a:xfrm>
+                    <a:prstGeom prst="rect">
+                      <a:avLst/>
+                    </a:prstGeom>
+                  </pic:spPr>
+                </pic:pic>
+              </a:graphicData>
+            </a:graphic>
+          </wp:inline>
+        </w:drawing>
+      </w:r>
+    </w:p>
+    <w:p>
+      <w:pPr>
+        <w:rPr>
+          <w:rFonts w:cs="Arial"/>
+          <w:sz w:val="24"/>
+        </w:rPr>
+      </w:pPr>
+    </w:p>
+    <w:p>
+      <w:pPr>
+        <w:rPr>
+          <w:rFonts w:cs="Arial"/>
+          <w:sz w:val="24"/>
+        </w:rPr>
+      </w:pPr>
+    </w:p>
+    <w:p>
+      <w:pPr>
+        <w:rPr>
+          <w:rFonts w:cs="Arial"/>
+          <w:sz w:val="24"/>
+        </w:rPr>
+      </w:pPr>
+    </w:p>
+    <w:p>
+      <w:pPr>
+        <w:rPr>
+          <w:rFonts w:cs="Arial"/>
+          <w:sz w:val="24"/>
+        </w:rPr>
+      </w:pPr>
+      <w:r>
+        <w:rPr>
+          <w:rFonts w:cs="Arial"/>
+          <w:noProof/>
+          <w:sz w:val="24"/>
+        </w:rPr>
+        <w:lastRenderedPageBreak/>
+        <w:drawing>
+          <wp:inline distT="0" distB="0" distL="0" distR="0" wp14:anchorId="0628F93E" wp14:editId="5F4E9E26">
+            <wp:extent cx="6109335" cy="4930601"/>
+            <wp:effectExtent l="0" t="0" r="12065" b="0"/>
+            <wp:docPr id="13" name="Picture 13"/>
+            <wp:cNvGraphicFramePr>
+              <a:graphicFrameLocks xmlns:a="http://schemas.openxmlformats.org/drawingml/2006/main" noChangeAspect="1"/>
+            </wp:cNvGraphicFramePr>
+            <a:graphic xmlns:a="http://schemas.openxmlformats.org/drawingml/2006/main">
+              <a:graphicData uri="http://schemas.openxmlformats.org/drawingml/2006/picture">
+                <pic:pic xmlns:pic="http://schemas.openxmlformats.org/drawingml/2006/picture">
+                  <pic:nvPicPr>
+                    <pic:cNvPr id="0" name="Screen Shot 2017-10-28 at 11.31.34 AM.png"/>
+                    <pic:cNvPicPr/>
+                  </pic:nvPicPr>
+                  <pic:blipFill>
+                    <a:blip r:embed="rId17">
+                      <a:extLst>
+                        <a:ext uri="{28A0092B-C50C-407E-A947-70E740481C1C}">
+                          <a14:useLocalDpi xmlns:a14="http://schemas.microsoft.com/office/drawing/2010/main" val="0"/>
+                        </a:ext>
+                      </a:extLst>
+                    </a:blip>
+                    <a:stretch>
+                      <a:fillRect/>
+                    </a:stretch>
+                  </pic:blipFill>
+                  <pic:spPr>
+                    <a:xfrm>
+                      <a:off x="0" y="0"/>
+                      <a:ext cx="6109335" cy="4930601"/>
+                    </a:xfrm>
+                    <a:prstGeom prst="rect">
+                      <a:avLst/>
+                    </a:prstGeom>
+                  </pic:spPr>
+                </pic:pic>
+              </a:graphicData>
+            </a:graphic>
+          </wp:inline>
+        </w:drawing>
+      </w:r>
+    </w:p>
+    <w:p>
+      <w:pPr>
+        <w:rPr>
+          <w:rFonts w:cs="Arial"/>
+          <w:sz w:val="24"/>
+        </w:rPr>
+      </w:pPr>
+    </w:p>
+    <w:p>
+      <w:pPr>
+        <w:rPr>
+          <w:rFonts w:cs="Arial"/>
+          <w:sz w:val="24"/>
+        </w:rPr>
+      </w:pPr>
+      <w:r>
+        <w:rPr>
+          <w:rFonts w:cs="Arial"/>
+          <w:noProof/>
+          <w:sz w:val="24"/>
+        </w:rPr>
+        <w:lastRenderedPageBreak/>
+        <w:drawing>
+          <wp:inline distT="0" distB="0" distL="0" distR="0" wp14:anchorId="55418334" wp14:editId="443BDB41">
+            <wp:extent cx="5486400" cy="4845685"/>
+            <wp:effectExtent l="0" t="0" r="0" b="5715"/>
+            <wp:docPr id="12" name="Picture 12"/>
+            <wp:cNvGraphicFramePr>
+              <a:graphicFrameLocks xmlns:a="http://schemas.openxmlformats.org/drawingml/2006/main" noChangeAspect="1"/>
+            </wp:cNvGraphicFramePr>
+            <a:graphic xmlns:a="http://schemas.openxmlformats.org/drawingml/2006/main">
+              <a:graphicData uri="http://schemas.openxmlformats.org/drawingml/2006/picture">
+                <pic:pic xmlns:pic="http://schemas.openxmlformats.org/drawingml/2006/picture">
+                  <pic:nvPicPr>
+                    <pic:cNvPr id="0" name="Screen Shot 2017-10-28 at 11.31.54 AM.png"/>
+                    <pic:cNvPicPr/>
+                  </pic:nvPicPr>
+                  <pic:blipFill>
+                    <a:blip r:embed="rId18">
+                      <a:extLst>
+                        <a:ext uri="{28A0092B-C50C-407E-A947-70E740481C1C}">
+                          <a14:useLocalDpi xmlns:a14="http://schemas.microsoft.com/office/drawing/2010/main" val="0"/>
+                        </a:ext>
+                      </a:extLst>
+                    </a:blip>
+                    <a:stretch>
+                      <a:fillRect/>
+                    </a:stretch>
+                  </pic:blipFill>
+                  <pic:spPr>
+                    <a:xfrm>
+                      <a:off x="0" y="0"/>
+                      <a:ext cx="5486400" cy="4845685"/>
+                    </a:xfrm>
+                    <a:prstGeom prst="rect">
+                      <a:avLst/>
+                    </a:prstGeom>
+                  </pic:spPr>
+                </pic:pic>
+              </a:graphicData>
+            </a:graphic>
+          </wp:inline>
+        </w:drawing>
+      </w:r>
+    </w:p>
+    <w:p>
+      <w:pPr>
+        <w:rPr>
+          <w:rFonts w:cs="Arial"/>
+          <w:sz w:val="24"/>
+        </w:rPr>
+      </w:pPr>
+    </w:p>
+    <w:p>
+      <w:pPr>
+        <w:rPr>
+          <w:rFonts w:cs="Arial"/>
+          <w:sz w:val="24"/>
+        </w:rPr>
+      </w:pPr>
+    </w:p>
+    <w:p>
+      <w:pPr>
+        <w:rPr>
+          <w:rFonts w:cs="Arial"/>
+          <w:sz w:val="24"/>
+        </w:rPr>
+      </w:pPr>
+    </w:p>
+    <w:p>
+      <w:pPr>
+        <w:rPr>
+          <w:rFonts w:cs="Arial"/>
+          <w:sz w:val="24"/>
+        </w:rPr>
+      </w:pPr>
+      <w:r>
+        <w:rPr>
+          <w:rFonts w:cs="Arial"/>
+          <w:noProof/>
+          <w:sz w:val="24"/>
+        </w:rPr>
+        <w:drawing>
+          <wp:inline distT="0" distB="0" distL="0" distR="0" wp14:anchorId="0204B134" wp14:editId="41C17D16">
+            <wp:extent cx="6198901" cy="2745740"/>
+            <wp:effectExtent l="0" t="0" r="0" b="0"/>
+            <wp:docPr id="11" name="Picture 11"/>
+            <wp:cNvGraphicFramePr>
+              <a:graphicFrameLocks xmlns:a="http://schemas.openxmlformats.org/drawingml/2006/main" noChangeAspect="1"/>
+            </wp:cNvGraphicFramePr>
+            <a:graphic xmlns:a="http://schemas.openxmlformats.org/drawingml/2006/main">
+              <a:graphicData uri="http://schemas.openxmlformats.org/drawingml/2006/picture">
+                <pic:pic xmlns:pic="http://schemas.openxmlformats.org/drawingml/2006/picture">
+                  <pic:nvPicPr>
+                    <pic:cNvPr id="0" name="Screen Shot 2017-10-28 at 11.32.07 AM.png"/>
+                    <pic:cNvPicPr/>
+                  </pic:nvPicPr>
+                  <pic:blipFill>
+                    <a:blip r:embed="rId19">
+                      <a:extLst>
+                        <a:ext uri="{28A0092B-C50C-407E-A947-70E740481C1C}">
+                          <a14:useLocalDpi xmlns:a14="http://schemas.microsoft.com/office/drawing/2010/main" val="0"/>
+                        </a:ext>
+                      </a:extLst>
+                    </a:blip>
+                    <a:stretch>
+                      <a:fillRect/>
+                    </a:stretch>
+                  </pic:blipFill>
+                  <pic:spPr>
+                    <a:xfrm>
+                      <a:off x="0" y="0"/>
+                      <a:ext cx="6198901" cy="2745740"/>
+                    </a:xfrm>
+                    <a:prstGeom prst="rect">
+                      <a:avLst/>
+                    </a:prstGeom>
+                  </pic:spPr>
+                </pic:pic>
+              </a:graphicData>
+            </a:graphic>
+          </wp:inline>
+        </w:drawing>
+      </w:r>
+    </w:p>
+    <w:p>
+      <w:pPr>
+        <w:rPr>
+          <w:rFonts w:cs="Arial"/>
+          <w:sz w:val="24"/>
+        </w:rPr>
+      </w:pPr>
+    </w:p>
+    <w:p>
+      <w:pPr>
+        <w:rPr>
+          <w:rFonts w:cs="Arial"/>
+          <w:sz w:val="24"/>
+        </w:rPr>
+      </w:pPr>
+    </w:p>
+    <w:p>
+      <w:pPr>
+        <w:rPr>
+          <w:rFonts w:cs="Arial"/>
+          <w:sz w:val="24"/>
+        </w:rPr>
+      </w:pPr>
+    </w:p>
+    <w:p>
+      <w:pPr>
+        <w:rPr>
+          <w:rFonts w:cs="Arial"/>
+          <w:sz w:val="24"/>
+        </w:rPr>
+      </w:pPr>
+      <w:r>
+        <w:rPr>
+          <w:rFonts w:cs="Arial"/>
+          <w:noProof/>
+          <w:sz w:val="24"/>
+        </w:rPr>
+        <w:drawing>
+          <wp:inline distT="0" distB="0" distL="0" distR="0" wp14:anchorId="6AADCB40" wp14:editId="1AE74D2B">
+            <wp:extent cx="5995035" cy="4627418"/>
+            <wp:effectExtent l="0" t="0" r="0" b="0"/>
+            <wp:docPr id="10" name="Picture 10"/>
+            <wp:cNvGraphicFramePr>
+              <a:graphicFrameLocks xmlns:a="http://schemas.openxmlformats.org/drawingml/2006/main" noChangeAspect="1"/>
+            </wp:cNvGraphicFramePr>
+            <a:graphic xmlns:a="http://schemas.openxmlformats.org/drawingml/2006/main">
+              <a:graphicData uri="http://schemas.openxmlformats.org/drawingml/2006/picture">
+                <pic:pic xmlns:pic="http://schemas.openxmlformats.org/drawingml/2006/picture">
+                  <pic:nvPicPr>
+                    <pic:cNvPr id="0" name="Screen Shot 2017-10-28 at 11.32.18 AM.png"/>
+                    <pic:cNvPicPr/>
+                  </pic:nvPicPr>
+                  <pic:blipFill>
+                    <a:blip r:embed="rId20">
+                      <a:extLst>
+                        <a:ext uri="{28A0092B-C50C-407E-A947-70E740481C1C}">
+                          <a14:useLocalDpi xmlns:a14="http://schemas.microsoft.com/office/drawing/2010/main" val="0"/>
+                        </a:ext>
+                      </a:extLst>
+                    </a:blip>
+                    <a:stretch>
+                      <a:fillRect/>
+                    </a:stretch>
+                  </pic:blipFill>
+                  <pic:spPr>
+                    <a:xfrm>
+                      <a:off x="0" y="0"/>
+                      <a:ext cx="5995518" cy="4627791"/>
+                    </a:xfrm>
+                    <a:prstGeom prst="rect">
+                      <a:avLst/>
+                    </a:prstGeom>
+                  </pic:spPr>
+                </pic:pic>
+              </a:graphicData>
+            </a:graphic>
+          </wp:inline>
+        </w:drawing>
+      </w:r>
+    </w:p>
+    <w:p>
+      <w:pPr>
+        <w:rPr>
+          <w:rFonts w:cs="Arial"/>
+          <w:sz w:val="24"/>
+        </w:rPr>
+      </w:pPr>
+    </w:p>
+    <w:p>
+      <w:pPr>
+        <w:rPr>
+          <w:rFonts w:cs="Arial"/>
+          <w:sz w:val="24"/>
+        </w:rPr>
+      </w:pPr>
+      <w:r>
+        <w:rPr>
+          <w:rFonts w:cs="Arial"/>
+          <w:noProof/>
+          <w:sz w:val="24"/>
+        </w:rPr>
+        <w:lastRenderedPageBreak/>
+        <w:drawing>
+          <wp:inline distT="0" distB="0" distL="0" distR="0" wp14:anchorId="70A98AFE" wp14:editId="2FD53C86">
+            <wp:extent cx="5486400" cy="4106545"/>
+            <wp:effectExtent l="0" t="0" r="0" b="8255"/>
+            <wp:docPr id="9" name="Picture 9"/>
+            <wp:cNvGraphicFramePr>
+              <a:graphicFrameLocks xmlns:a="http://schemas.openxmlformats.org/drawingml/2006/main" noChangeAspect="1"/>
+            </wp:cNvGraphicFramePr>
+            <a:graphic xmlns:a="http://schemas.openxmlformats.org/drawingml/2006/main">
+              <a:graphicData uri="http://schemas.openxmlformats.org/drawingml/2006/picture">
+                <pic:pic xmlns:pic="http://schemas.openxmlformats.org/drawingml/2006/picture">
+                  <pic:nvPicPr>
+                    <pic:cNvPr id="0" name="Screen Shot 2017-10-28 at 11.32.27 AM.png"/>
+                    <pic:cNvPicPr/>
+                  </pic:nvPicPr>
+                  <pic:blipFill>
+                    <a:blip r:embed="rId21">
+                      <a:extLst>
+                        <a:ext uri="{28A0092B-C50C-407E-A947-70E740481C1C}">
+                          <a14:useLocalDpi xmlns:a14="http://schemas.microsoft.com/office/drawing/2010/main" val="0"/>
+                        </a:ext>
+                      </a:extLst>
+                    </a:blip>
+                    <a:stretch>
+                      <a:fillRect/>
+                    </a:stretch>
+                  </pic:blipFill>
+                  <pic:spPr>
+                    <a:xfrm>
+                      <a:off x="0" y="0"/>
+                      <a:ext cx="5486400" cy="4106545"/>
+                    </a:xfrm>
+                    <a:prstGeom prst="rect">
+                      <a:avLst/>
+                    </a:prstGeom>
+                  </pic:spPr>
+                </pic:pic>
+              </a:graphicData>
+            </a:graphic>
+          </wp:inline>
+        </w:drawing>
+      </w:r>
+    </w:p>
+    <w:p>
+      <w:pPr>
+        <w:rPr>
+          <w:rFonts w:cs="Arial"/>
+          <w:sz w:val="24"/>
+        </w:rPr>
+      </w:pPr>
+      <w:r>
+        <w:rPr>
+          <w:rFonts w:cs="Arial"/>
+          <w:noProof/>
+          <w:sz w:val="24"/>
+        </w:rPr>
+        <w:drawing>
+          <wp:inline distT="0" distB="0" distL="0" distR="0" wp14:anchorId="7C072CE4" wp14:editId="7CBE8EEE">
+            <wp:extent cx="5486400" cy="2525395"/>
+            <wp:effectExtent l="0" t="0" r="0" b="0"/>
+            <wp:docPr id="8" name="Picture 8"/>
+            <wp:cNvGraphicFramePr>
+              <a:graphicFrameLocks xmlns:a="http://schemas.openxmlformats.org/drawingml/2006/main" noChangeAspect="1"/>
+            </wp:cNvGraphicFramePr>
+            <a:graphic xmlns:a="http://schemas.openxmlformats.org/drawingml/2006/main">
+              <a:graphicData uri="http://schemas.openxmlformats.org/drawingml/2006/picture">
+                <pic:pic xmlns:pic="http://schemas.openxmlformats.org/drawingml/2006/picture">
+                  <pic:nvPicPr>
+                    <pic:cNvPr id="0" name="Screen Shot 2017-10-28 at 11.32.33 AM.png"/>
+                    <pic:cNvPicPr/>
+                  </pic:nvPicPr>
+                  <pic:blipFill>
+                    <a:blip r:embed="rId22">
+                      <a:extLst>
+                        <a:ext uri="{28A0092B-C50C-407E-A947-70E740481C1C}">
+                          <a14:useLocalDpi xmlns:a14="http://schemas.microsoft.com/office/drawing/2010/main" val="0"/>
+                        </a:ext>
+                      </a:extLst>
+                    </a:blip>
+                    <a:stretch>
+                      <a:fillRect/>
+                    </a:stretch>
+                  </pic:blipFill>
+                  <pic:spPr>
+                    <a:xfrm>
+                      <a:off x="0" y="0"/>
+                      <a:ext cx="5486400" cy="2525395"/>
+                    </a:xfrm>
+                    <a:prstGeom prst="rect">
+                      <a:avLst/>
+                    </a:prstGeom>
+                  </pic:spPr>
+                </pic:pic>
+              </a:graphicData>
+            </a:graphic>
+          </wp:inline>
+        </w:drawing>
+      </w:r>
+    </w:p>
+    <w:p>
+      <w:pPr>
+        <w:rPr>
+          <w:rFonts w:cs="Arial"/>
+          <w:b/>
+          <w:sz w:val="28"/>
+          <w:szCs w:val="28"/>
+        </w:rPr>
+      </w:pPr>
+    </w:p>
+    <w:p>
+      <w:pPr>
+        <w:rPr>
+          <w:rFonts w:cs="Arial"/>
+          <w:b/>
+          <w:sz w:val="28"/>
+          <w:szCs w:val="28"/>
+        </w:rPr>
+      </w:pPr>
+    </w:p>
+    <w:p>
+      <w:pPr>
+        <w:rPr>
+          <w:rFonts w:cs="Arial"/>
+          <w:b/>
+          <w:sz w:val="28"/>
+          <w:szCs w:val="28"/>
+        </w:rPr>
+      </w:pPr>
+    </w:p>
+    <w:p>
+      <w:pPr>
+        <w:rPr>
+          <w:rFonts w:cs="Arial"/>
+          <w:b/>
+          <w:sz w:val="28"/>
+          <w:szCs w:val="28"/>
+        </w:rPr>
+      </w:pPr>
+    </w:p>
+    <w:p>
+      <w:pPr>
+        <w:rPr>
+          <w:rFonts w:cs="Arial"/>
+          <w:b/>
+          <w:sz w:val="28"/>
+          <w:szCs w:val="28"/>
+        </w:rPr>
+      </w:pPr>
+    </w:p>
+    <w:p>
+      <w:pPr>
+        <w:rPr>
+          <w:rFonts w:cs="Arial"/>
+          <w:b/>
+          <w:sz w:val="28"/>
+          <w:szCs w:val="28"/>
+        </w:rPr>
+      </w:pPr>
+    </w:p>
+    <w:p>
+      <w:pPr>
+        <w:rPr>
+          <w:rFonts w:cs="Arial"/>
+          <w:b/>
+          <w:sz w:val="28"/>
+          <w:szCs w:val="28"/>
+        </w:rPr>
+      </w:pPr>
+    </w:p>
+    <w:p>
+      <w:pPr>
+        <w:rPr>
+          <w:b/>
+          <w:sz w:val="28"/>
+          <w:szCs w:val="28"/>
+        </w:rPr>
+      </w:pPr>
+      <w:r>
+        <w:rPr>
+          <w:rFonts w:cs="Arial"/>
+          <w:b/>
+          <w:sz w:val="28"/>
+          <w:szCs w:val="28"/>
+        </w:rPr>
+        <w:lastRenderedPageBreak/>
         <w:t xml:space="preserve">Problem 3. </w:t>
       </w:r>
       <w:r>
@@ -736,7 +1866,6 @@
           <w:sz w:val="28"/>
           <w:szCs w:val="28"/>
         </w:rPr>
-        <w:lastRenderedPageBreak/>
         <w:t>Your literature for Problem 3 is chapter 8 of Natural Language Processing with Python book by Steven Bird et al.</w:t>
       </w:r>
     </w:p>
@@ -772,14 +1901,7 @@
           <w:sz w:val="24"/>
           <w:szCs w:val="24"/>
         </w:rPr>
-        <w:t>See p3</w:t>
-      </w:r>
-      <w:r>
-        <w:rPr>
-          <w:sz w:val="24"/>
-          <w:szCs w:val="24"/>
-        </w:rPr>
-        <w:t>.ipyb for a closer look</w:t>
+        <w:t>See p3.ipyb for a closer look</w:t>
       </w:r>
     </w:p>
     <w:p>
@@ -821,7 +1943,7 @@
                     <pic:cNvPicPr/>
                   </pic:nvPicPr>
                   <pic:blipFill>
-                    <a:blip r:embed="rId8">
+                    <a:blip r:embed="rId23">
                       <a:extLst>
                         <a:ext uri="{28A0092B-C50C-407E-A947-70E740481C1C}">
                           <a14:useLocalDpi xmlns:a14="http://schemas.microsoft.com/office/drawing/2010/main" val="0"/>
@@ -886,7 +2008,7 @@
                     <pic:cNvPicPr/>
                   </pic:nvPicPr>
                   <pic:blipFill>
-                    <a:blip r:embed="rId9">
+                    <a:blip r:embed="rId24">
                       <a:extLst>
                         <a:ext uri="{28A0092B-C50C-407E-A947-70E740481C1C}">
                           <a14:useLocalDpi xmlns:a14="http://schemas.microsoft.com/office/drawing/2010/main" val="0"/>
@@ -1041,7 +2163,7 @@
                     <pic:cNvPicPr/>
                   </pic:nvPicPr>
                   <pic:blipFill>
-                    <a:blip r:embed="rId10">
+                    <a:blip r:embed="rId25">
                       <a:extLst>
                         <a:ext uri="{28A0092B-C50C-407E-A947-70E740481C1C}">
                           <a14:useLocalDpi xmlns:a14="http://schemas.microsoft.com/office/drawing/2010/main" val="0"/>
@@ -2883,7 +4005,7 @@
                     <pic:cNvPicPr/>
                   </pic:nvPicPr>
                   <pic:blipFill>
-                    <a:blip r:embed="rId11">
+                    <a:blip r:embed="rId26">
                       <a:extLst>
                         <a:ext uri="{28A0092B-C50C-407E-A947-70E740481C1C}">
                           <a14:useLocalDpi xmlns:a14="http://schemas.microsoft.com/office/drawing/2010/main" val="0"/>
@@ -3005,7 +4127,7 @@
                     <pic:cNvPicPr/>
                   </pic:nvPicPr>
                   <pic:blipFill>
-                    <a:blip r:embed="rId12">
+                    <a:blip r:embed="rId27">
                       <a:extLst>
                         <a:ext uri="{28A0092B-C50C-407E-A947-70E740481C1C}">
                           <a14:useLocalDpi xmlns:a14="http://schemas.microsoft.com/office/drawing/2010/main" val="0"/>
@@ -3128,7 +4250,7 @@
                     <pic:cNvPicPr/>
                   </pic:nvPicPr>
                   <pic:blipFill>
-                    <a:blip r:embed="rId13">
+                    <a:blip r:embed="rId28">
                       <a:extLst>
                         <a:ext uri="{28A0092B-C50C-407E-A947-70E740481C1C}">
                           <a14:useLocalDpi xmlns:a14="http://schemas.microsoft.com/office/drawing/2010/main" val="0"/>
@@ -3336,7 +4458,7 @@
         <w:lastRenderedPageBreak/>
         <w:t xml:space="preserve">Problem 5. Install and run Genism Python Word2Vec API. Find the most probable words you will obtain when you start with an emperor add a woman and subtract a man. Use this tutorial as a guide </w:t>
       </w:r>
-      <w:hyperlink r:id="rId14" w:history="1">
+      <w:hyperlink r:id="rId29" w:history="1">
         <w:r>
           <w:rPr>
             <w:rStyle w:val="Hyperlink"/>
@@ -3468,7 +4590,7 @@
                     <pic:cNvPicPr/>
                   </pic:nvPicPr>
                   <pic:blipFill>
-                    <a:blip r:embed="rId15">
+                    <a:blip r:embed="rId30">
                       <a:extLst>
                         <a:ext uri="{28A0092B-C50C-407E-A947-70E740481C1C}">
                           <a14:useLocalDpi xmlns:a14="http://schemas.microsoft.com/office/drawing/2010/main" val="0"/>
@@ -3584,7 +4706,7 @@
       </w:pPr>
     </w:p>
     <w:sectPr>
-      <w:footerReference w:type="default" r:id="rId16"/>
+      <w:footerReference w:type="default" r:id="rId31"/>
       <w:pgSz w:w="12240" w:h="15840"/>
       <w:pgMar w:top="1440" w:right="1800" w:bottom="1440" w:left="1800" w:header="720" w:footer="720" w:gutter="0"/>
       <w:cols w:space="720"/>

</xml_diff>